<commit_message>
IoTs connected to network
</commit_message>
<xml_diff>
--- a/Rocnikovy Projekt - Martin László.docx
+++ b/Rocnikovy Projekt - Martin László.docx
@@ -155,7 +155,7 @@
         </w:rPr>
       </w:pPr>
       <w:bookmarkStart w:id="0" w:name="_Toc102191181"/>
-      <w:bookmarkStart w:id="1" w:name="_Toc164171949"/>
+      <w:bookmarkStart w:id="1" w:name="_Toc164712872"/>
       <w:r>
         <w:lastRenderedPageBreak/>
         <w:t>Obsah</w:t>
@@ -212,7 +212,7 @@
         <w:rPr>
           <w:webHidden/>
         </w:rPr>
-        <w:instrText xml:space="preserve"> PAGEREF _Toc164171949 \h </w:instrText>
+        <w:instrText xml:space="preserve"> PAGEREF _Toc164712872 \h </w:instrText>
       </w:r>
       <w:r>
         <w:rPr>
@@ -270,7 +270,7 @@
         <w:rPr>
           <w:webHidden/>
         </w:rPr>
-        <w:instrText xml:space="preserve"> PAGEREF _Toc164171950 \h </w:instrText>
+        <w:instrText xml:space="preserve"> PAGEREF _Toc164712873 \h </w:instrText>
       </w:r>
       <w:r>
         <w:rPr>
@@ -343,7 +343,7 @@
         <w:rPr>
           <w:webHidden/>
         </w:rPr>
-        <w:instrText xml:space="preserve"> PAGEREF _Toc164171951 \h </w:instrText>
+        <w:instrText xml:space="preserve"> PAGEREF _Toc164712874 \h </w:instrText>
       </w:r>
       <w:r>
         <w:rPr>
@@ -415,7 +415,7 @@
         <w:rPr>
           <w:webHidden/>
         </w:rPr>
-        <w:instrText xml:space="preserve"> PAGEREF _Toc164171952 \h </w:instrText>
+        <w:instrText xml:space="preserve"> PAGEREF _Toc164712875 \h </w:instrText>
       </w:r>
       <w:r>
         <w:rPr>
@@ -484,7 +484,7 @@
         <w:rPr>
           <w:webHidden/>
         </w:rPr>
-        <w:instrText xml:space="preserve"> PAGEREF _Toc164171953 \h </w:instrText>
+        <w:instrText xml:space="preserve"> PAGEREF _Toc164712876 \h </w:instrText>
       </w:r>
       <w:r>
         <w:rPr>
@@ -557,7 +557,7 @@
         <w:rPr>
           <w:webHidden/>
         </w:rPr>
-        <w:instrText xml:space="preserve"> PAGEREF _Toc164171954 \h </w:instrText>
+        <w:instrText xml:space="preserve"> PAGEREF _Toc164712877 \h </w:instrText>
       </w:r>
       <w:r>
         <w:rPr>
@@ -626,7 +626,7 @@
         <w:rPr>
           <w:webHidden/>
         </w:rPr>
-        <w:instrText xml:space="preserve"> PAGEREF _Toc164171955 \h </w:instrText>
+        <w:instrText xml:space="preserve"> PAGEREF _Toc164712878 \h </w:instrText>
       </w:r>
       <w:r>
         <w:rPr>
@@ -695,7 +695,7 @@
         <w:rPr>
           <w:webHidden/>
         </w:rPr>
-        <w:instrText xml:space="preserve"> PAGEREF _Toc164171956 \h </w:instrText>
+        <w:instrText xml:space="preserve"> PAGEREF _Toc164712879 \h </w:instrText>
       </w:r>
       <w:r>
         <w:rPr>
@@ -764,7 +764,7 @@
         <w:rPr>
           <w:webHidden/>
         </w:rPr>
-        <w:instrText xml:space="preserve"> PAGEREF _Toc164171957 \h </w:instrText>
+        <w:instrText xml:space="preserve"> PAGEREF _Toc164712880 \h </w:instrText>
       </w:r>
       <w:r>
         <w:rPr>
@@ -833,7 +833,7 @@
         <w:rPr>
           <w:webHidden/>
         </w:rPr>
-        <w:instrText xml:space="preserve"> PAGEREF _Toc164171958 \h </w:instrText>
+        <w:instrText xml:space="preserve"> PAGEREF _Toc164712881 \h </w:instrText>
       </w:r>
       <w:r>
         <w:rPr>
@@ -906,7 +906,7 @@
         <w:rPr>
           <w:webHidden/>
         </w:rPr>
-        <w:instrText xml:space="preserve"> PAGEREF _Toc164171959 \h </w:instrText>
+        <w:instrText xml:space="preserve"> PAGEREF _Toc164712882 \h </w:instrText>
       </w:r>
       <w:r>
         <w:rPr>
@@ -975,7 +975,7 @@
         <w:rPr>
           <w:webHidden/>
         </w:rPr>
-        <w:instrText xml:space="preserve"> PAGEREF _Toc164171960 \h </w:instrText>
+        <w:instrText xml:space="preserve"> PAGEREF _Toc164712883 \h </w:instrText>
       </w:r>
       <w:r>
         <w:rPr>
@@ -1044,7 +1044,7 @@
         <w:rPr>
           <w:webHidden/>
         </w:rPr>
-        <w:instrText xml:space="preserve"> PAGEREF _Toc164171961 \h </w:instrText>
+        <w:instrText xml:space="preserve"> PAGEREF _Toc164712884 \h </w:instrText>
       </w:r>
       <w:r>
         <w:rPr>
@@ -1113,7 +1113,7 @@
         <w:rPr>
           <w:webHidden/>
         </w:rPr>
-        <w:instrText xml:space="preserve"> PAGEREF _Toc164171962 \h </w:instrText>
+        <w:instrText xml:space="preserve"> PAGEREF _Toc164712885 \h </w:instrText>
       </w:r>
       <w:r>
         <w:rPr>
@@ -1182,7 +1182,7 @@
         <w:rPr>
           <w:webHidden/>
         </w:rPr>
-        <w:instrText xml:space="preserve"> PAGEREF _Toc164171963 \h </w:instrText>
+        <w:instrText xml:space="preserve"> PAGEREF _Toc164712886 \h </w:instrText>
       </w:r>
       <w:r>
         <w:rPr>
@@ -1251,7 +1251,7 @@
         <w:rPr>
           <w:webHidden/>
         </w:rPr>
-        <w:instrText xml:space="preserve"> PAGEREF _Toc164171964 \h </w:instrText>
+        <w:instrText xml:space="preserve"> PAGEREF _Toc164712887 \h </w:instrText>
       </w:r>
       <w:r>
         <w:rPr>
@@ -1320,7 +1320,7 @@
         <w:rPr>
           <w:webHidden/>
         </w:rPr>
-        <w:instrText xml:space="preserve"> PAGEREF _Toc164171965 \h </w:instrText>
+        <w:instrText xml:space="preserve"> PAGEREF _Toc164712888 \h </w:instrText>
       </w:r>
       <w:r>
         <w:rPr>
@@ -1338,213 +1338,6 @@
           <w:webHidden/>
         </w:rPr>
         <w:t>8</w:t>
-      </w:r>
-      <w:r>
-        <w:rPr>
-          <w:webHidden/>
-        </w:rPr>
-        <w:fldChar w:fldCharType="end"/>
-      </w:r>
-    </w:p>
-    <w:p>
-      <w:pPr>
-        <w:pStyle w:val="TOC2"/>
-        <w:rPr>
-          <w:rFonts w:asciiTheme="minorHAnsi" w:eastAsiaTheme="minorEastAsia" w:hAnsiTheme="minorHAnsi" w:cstheme="minorBidi"/>
-          <w:kern w:val="2"/>
-          <w:szCs w:val="24"/>
-          <w:lang w:val="en-US"/>
-          <w14:ligatures w14:val="standardContextual"/>
-        </w:rPr>
-      </w:pPr>
-      <w:r>
-        <w:t>3.7</w:t>
-      </w:r>
-      <w:r>
-        <w:rPr>
-          <w:rFonts w:asciiTheme="minorHAnsi" w:eastAsiaTheme="minorEastAsia" w:hAnsiTheme="minorHAnsi" w:cstheme="minorBidi"/>
-          <w:kern w:val="2"/>
-          <w:szCs w:val="24"/>
-          <w:lang w:val="en-US"/>
-          <w14:ligatures w14:val="standardContextual"/>
-        </w:rPr>
-        <w:tab/>
-      </w:r>
-      <w:r>
-        <w:t>Tabuľky</w:t>
-      </w:r>
-      <w:r>
-        <w:rPr>
-          <w:webHidden/>
-        </w:rPr>
-        <w:tab/>
-      </w:r>
-      <w:r>
-        <w:rPr>
-          <w:webHidden/>
-        </w:rPr>
-        <w:fldChar w:fldCharType="begin"/>
-      </w:r>
-      <w:r>
-        <w:rPr>
-          <w:webHidden/>
-        </w:rPr>
-        <w:instrText xml:space="preserve"> PAGEREF _Toc164171966 \h </w:instrText>
-      </w:r>
-      <w:r>
-        <w:rPr>
-          <w:webHidden/>
-        </w:rPr>
-      </w:r>
-      <w:r>
-        <w:rPr>
-          <w:webHidden/>
-        </w:rPr>
-        <w:fldChar w:fldCharType="separate"/>
-      </w:r>
-      <w:r>
-        <w:rPr>
-          <w:webHidden/>
-        </w:rPr>
-        <w:t>9</w:t>
-      </w:r>
-      <w:r>
-        <w:rPr>
-          <w:webHidden/>
-        </w:rPr>
-        <w:fldChar w:fldCharType="end"/>
-      </w:r>
-    </w:p>
-    <w:p>
-      <w:pPr>
-        <w:pStyle w:val="TOC2"/>
-        <w:rPr>
-          <w:rFonts w:asciiTheme="minorHAnsi" w:eastAsiaTheme="minorEastAsia" w:hAnsiTheme="minorHAnsi" w:cstheme="minorBidi"/>
-          <w:kern w:val="2"/>
-          <w:szCs w:val="24"/>
-          <w:lang w:val="en-US"/>
-          <w14:ligatures w14:val="standardContextual"/>
-        </w:rPr>
-      </w:pPr>
-      <w:r>
-        <w:t>3.8</w:t>
-      </w:r>
-      <w:r>
-        <w:rPr>
-          <w:rFonts w:asciiTheme="minorHAnsi" w:eastAsiaTheme="minorEastAsia" w:hAnsiTheme="minorHAnsi" w:cstheme="minorBidi"/>
-          <w:kern w:val="2"/>
-          <w:szCs w:val="24"/>
-          <w:lang w:val="en-US"/>
-          <w14:ligatures w14:val="standardContextual"/>
-        </w:rPr>
-        <w:tab/>
-      </w:r>
-      <w:r>
-        <w:t>Zdrojový kód programu</w:t>
-      </w:r>
-      <w:r>
-        <w:rPr>
-          <w:webHidden/>
-        </w:rPr>
-        <w:tab/>
-      </w:r>
-      <w:r>
-        <w:rPr>
-          <w:webHidden/>
-        </w:rPr>
-        <w:fldChar w:fldCharType="begin"/>
-      </w:r>
-      <w:r>
-        <w:rPr>
-          <w:webHidden/>
-        </w:rPr>
-        <w:instrText xml:space="preserve"> PAGEREF _Toc164171967 \h </w:instrText>
-      </w:r>
-      <w:r>
-        <w:rPr>
-          <w:webHidden/>
-        </w:rPr>
-      </w:r>
-      <w:r>
-        <w:rPr>
-          <w:webHidden/>
-        </w:rPr>
-        <w:fldChar w:fldCharType="separate"/>
-      </w:r>
-      <w:r>
-        <w:rPr>
-          <w:webHidden/>
-        </w:rPr>
-        <w:t>9</w:t>
-      </w:r>
-      <w:r>
-        <w:rPr>
-          <w:webHidden/>
-        </w:rPr>
-        <w:fldChar w:fldCharType="end"/>
-      </w:r>
-    </w:p>
-    <w:p>
-      <w:pPr>
-        <w:pStyle w:val="TOC2"/>
-        <w:rPr>
-          <w:rFonts w:asciiTheme="minorHAnsi" w:eastAsiaTheme="minorEastAsia" w:hAnsiTheme="minorHAnsi" w:cstheme="minorBidi"/>
-          <w:kern w:val="2"/>
-          <w:szCs w:val="24"/>
-          <w:lang w:val="en-US"/>
-          <w14:ligatures w14:val="standardContextual"/>
-        </w:rPr>
-      </w:pPr>
-      <w:r>
-        <w:t>3.9</w:t>
-      </w:r>
-      <w:r>
-        <w:rPr>
-          <w:rFonts w:asciiTheme="minorHAnsi" w:eastAsiaTheme="minorEastAsia" w:hAnsiTheme="minorHAnsi" w:cstheme="minorBidi"/>
-          <w:kern w:val="2"/>
-          <w:szCs w:val="24"/>
-          <w:lang w:val="en-US"/>
-          <w14:ligatures w14:val="standardContextual"/>
-        </w:rPr>
-        <w:tab/>
-      </w:r>
-      <w:r>
-        <w:t>Rovnice, vzorce</w:t>
-      </w:r>
-      <w:r>
-        <w:rPr>
-          <w:webHidden/>
-        </w:rPr>
-        <w:tab/>
-      </w:r>
-      <w:r>
-        <w:rPr>
-          <w:webHidden/>
-        </w:rPr>
-        <w:fldChar w:fldCharType="begin"/>
-      </w:r>
-      <w:r>
-        <w:rPr>
-          <w:webHidden/>
-        </w:rPr>
-        <w:instrText xml:space="preserve"> PAGEREF _Toc164171968 \h </w:instrText>
-      </w:r>
-      <w:r>
-        <w:rPr>
-          <w:webHidden/>
-        </w:rPr>
-      </w:r>
-      <w:r>
-        <w:rPr>
-          <w:webHidden/>
-        </w:rPr>
-        <w:fldChar w:fldCharType="separate"/>
-      </w:r>
-      <w:r>
-        <w:rPr>
-          <w:webHidden/>
-        </w:rPr>
-        <w:t>9</w:t>
       </w:r>
       <w:r>
         <w:rPr>
@@ -1582,7 +1375,7 @@
         <w:tab/>
       </w:r>
       <w:r>
-        <w:t>Záver</w:t>
+        <w:t>Bezpečnosť IoT</w:t>
       </w:r>
       <w:r>
         <w:rPr>
@@ -1600,7 +1393,7 @@
         <w:rPr>
           <w:webHidden/>
         </w:rPr>
-        <w:instrText xml:space="preserve"> PAGEREF _Toc164171969 \h </w:instrText>
+        <w:instrText xml:space="preserve"> PAGEREF _Toc164712889 \h </w:instrText>
       </w:r>
       <w:r>
         <w:rPr>
@@ -1617,7 +1410,214 @@
         <w:rPr>
           <w:webHidden/>
         </w:rPr>
-        <w:t>11</w:t>
+        <w:t>9</w:t>
+      </w:r>
+      <w:r>
+        <w:rPr>
+          <w:webHidden/>
+        </w:rPr>
+        <w:fldChar w:fldCharType="end"/>
+      </w:r>
+    </w:p>
+    <w:p>
+      <w:pPr>
+        <w:pStyle w:val="TOC2"/>
+        <w:rPr>
+          <w:rFonts w:asciiTheme="minorHAnsi" w:eastAsiaTheme="minorEastAsia" w:hAnsiTheme="minorHAnsi" w:cstheme="minorBidi"/>
+          <w:kern w:val="2"/>
+          <w:szCs w:val="24"/>
+          <w:lang w:val="en-US"/>
+          <w14:ligatures w14:val="standardContextual"/>
+        </w:rPr>
+      </w:pPr>
+      <w:r>
+        <w:t>4.1</w:t>
+      </w:r>
+      <w:r>
+        <w:rPr>
+          <w:rFonts w:asciiTheme="minorHAnsi" w:eastAsiaTheme="minorEastAsia" w:hAnsiTheme="minorHAnsi" w:cstheme="minorBidi"/>
+          <w:kern w:val="2"/>
+          <w:szCs w:val="24"/>
+          <w:lang w:val="en-US"/>
+          <w14:ligatures w14:val="standardContextual"/>
+        </w:rPr>
+        <w:tab/>
+      </w:r>
+      <w:r>
+        <w:t>Tabuľky</w:t>
+      </w:r>
+      <w:r>
+        <w:rPr>
+          <w:webHidden/>
+        </w:rPr>
+        <w:tab/>
+      </w:r>
+      <w:r>
+        <w:rPr>
+          <w:webHidden/>
+        </w:rPr>
+        <w:fldChar w:fldCharType="begin"/>
+      </w:r>
+      <w:r>
+        <w:rPr>
+          <w:webHidden/>
+        </w:rPr>
+        <w:instrText xml:space="preserve"> PAGEREF _Toc164712890 \h </w:instrText>
+      </w:r>
+      <w:r>
+        <w:rPr>
+          <w:webHidden/>
+        </w:rPr>
+      </w:r>
+      <w:r>
+        <w:rPr>
+          <w:webHidden/>
+        </w:rPr>
+        <w:fldChar w:fldCharType="separate"/>
+      </w:r>
+      <w:r>
+        <w:rPr>
+          <w:webHidden/>
+        </w:rPr>
+        <w:t>9</w:t>
+      </w:r>
+      <w:r>
+        <w:rPr>
+          <w:webHidden/>
+        </w:rPr>
+        <w:fldChar w:fldCharType="end"/>
+      </w:r>
+    </w:p>
+    <w:p>
+      <w:pPr>
+        <w:pStyle w:val="TOC2"/>
+        <w:rPr>
+          <w:rFonts w:asciiTheme="minorHAnsi" w:eastAsiaTheme="minorEastAsia" w:hAnsiTheme="minorHAnsi" w:cstheme="minorBidi"/>
+          <w:kern w:val="2"/>
+          <w:szCs w:val="24"/>
+          <w:lang w:val="en-US"/>
+          <w14:ligatures w14:val="standardContextual"/>
+        </w:rPr>
+      </w:pPr>
+      <w:r>
+        <w:t>4.2</w:t>
+      </w:r>
+      <w:r>
+        <w:rPr>
+          <w:rFonts w:asciiTheme="minorHAnsi" w:eastAsiaTheme="minorEastAsia" w:hAnsiTheme="minorHAnsi" w:cstheme="minorBidi"/>
+          <w:kern w:val="2"/>
+          <w:szCs w:val="24"/>
+          <w:lang w:val="en-US"/>
+          <w14:ligatures w14:val="standardContextual"/>
+        </w:rPr>
+        <w:tab/>
+      </w:r>
+      <w:r>
+        <w:t>Zdrojový kód programu</w:t>
+      </w:r>
+      <w:r>
+        <w:rPr>
+          <w:webHidden/>
+        </w:rPr>
+        <w:tab/>
+      </w:r>
+      <w:r>
+        <w:rPr>
+          <w:webHidden/>
+        </w:rPr>
+        <w:fldChar w:fldCharType="begin"/>
+      </w:r>
+      <w:r>
+        <w:rPr>
+          <w:webHidden/>
+        </w:rPr>
+        <w:instrText xml:space="preserve"> PAGEREF _Toc164712891 \h </w:instrText>
+      </w:r>
+      <w:r>
+        <w:rPr>
+          <w:webHidden/>
+        </w:rPr>
+      </w:r>
+      <w:r>
+        <w:rPr>
+          <w:webHidden/>
+        </w:rPr>
+        <w:fldChar w:fldCharType="separate"/>
+      </w:r>
+      <w:r>
+        <w:rPr>
+          <w:webHidden/>
+        </w:rPr>
+        <w:t>10</w:t>
+      </w:r>
+      <w:r>
+        <w:rPr>
+          <w:webHidden/>
+        </w:rPr>
+        <w:fldChar w:fldCharType="end"/>
+      </w:r>
+    </w:p>
+    <w:p>
+      <w:pPr>
+        <w:pStyle w:val="TOC2"/>
+        <w:rPr>
+          <w:rFonts w:asciiTheme="minorHAnsi" w:eastAsiaTheme="minorEastAsia" w:hAnsiTheme="minorHAnsi" w:cstheme="minorBidi"/>
+          <w:kern w:val="2"/>
+          <w:szCs w:val="24"/>
+          <w:lang w:val="en-US"/>
+          <w14:ligatures w14:val="standardContextual"/>
+        </w:rPr>
+      </w:pPr>
+      <w:r>
+        <w:t>4.3</w:t>
+      </w:r>
+      <w:r>
+        <w:rPr>
+          <w:rFonts w:asciiTheme="minorHAnsi" w:eastAsiaTheme="minorEastAsia" w:hAnsiTheme="minorHAnsi" w:cstheme="minorBidi"/>
+          <w:kern w:val="2"/>
+          <w:szCs w:val="24"/>
+          <w:lang w:val="en-US"/>
+          <w14:ligatures w14:val="standardContextual"/>
+        </w:rPr>
+        <w:tab/>
+      </w:r>
+      <w:r>
+        <w:t>Rovnice, vzorce</w:t>
+      </w:r>
+      <w:r>
+        <w:rPr>
+          <w:webHidden/>
+        </w:rPr>
+        <w:tab/>
+      </w:r>
+      <w:r>
+        <w:rPr>
+          <w:webHidden/>
+        </w:rPr>
+        <w:fldChar w:fldCharType="begin"/>
+      </w:r>
+      <w:r>
+        <w:rPr>
+          <w:webHidden/>
+        </w:rPr>
+        <w:instrText xml:space="preserve"> PAGEREF _Toc164712892 \h </w:instrText>
+      </w:r>
+      <w:r>
+        <w:rPr>
+          <w:webHidden/>
+        </w:rPr>
+      </w:r>
+      <w:r>
+        <w:rPr>
+          <w:webHidden/>
+        </w:rPr>
+        <w:fldChar w:fldCharType="separate"/>
+      </w:r>
+      <w:r>
+        <w:rPr>
+          <w:webHidden/>
+        </w:rPr>
+        <w:t>10</w:t>
       </w:r>
       <w:r>
         <w:rPr>
@@ -1640,53 +1640,9 @@
         </w:rPr>
       </w:pPr>
       <w:r>
-        <w:t>Zoznam použitej literatúry</w:t>
-      </w:r>
-      <w:r>
-        <w:rPr>
-          <w:webHidden/>
-        </w:rPr>
-        <w:tab/>
-      </w:r>
-      <w:r>
-        <w:rPr>
-          <w:webHidden/>
-        </w:rPr>
-        <w:fldChar w:fldCharType="begin"/>
-      </w:r>
-      <w:r>
-        <w:rPr>
-          <w:webHidden/>
-        </w:rPr>
-        <w:instrText xml:space="preserve"> PAGEREF _Toc164171970 \h </w:instrText>
-      </w:r>
-      <w:r>
-        <w:rPr>
-          <w:webHidden/>
-        </w:rPr>
-      </w:r>
-      <w:r>
-        <w:rPr>
-          <w:webHidden/>
-        </w:rPr>
-        <w:fldChar w:fldCharType="separate"/>
-      </w:r>
-      <w:r>
-        <w:rPr>
-          <w:webHidden/>
-        </w:rPr>
-        <w:t>12</w:t>
-      </w:r>
-      <w:r>
-        <w:rPr>
-          <w:webHidden/>
-        </w:rPr>
-        <w:fldChar w:fldCharType="end"/>
-      </w:r>
-    </w:p>
-    <w:p>
-      <w:pPr>
-        <w:pStyle w:val="TOC1"/>
+        <w:t>5</w:t>
+      </w:r>
+      <w:r>
         <w:rPr>
           <w:rFonts w:asciiTheme="minorHAnsi" w:eastAsiaTheme="minorEastAsia" w:hAnsiTheme="minorHAnsi" w:cstheme="minorBidi"/>
           <w:b w:val="0"/>
@@ -1696,6 +1652,123 @@
           <w:lang w:val="en-US"/>
           <w14:ligatures w14:val="standardContextual"/>
         </w:rPr>
+        <w:tab/>
+      </w:r>
+      <w:r>
+        <w:t>Záver</w:t>
+      </w:r>
+      <w:r>
+        <w:rPr>
+          <w:webHidden/>
+        </w:rPr>
+        <w:tab/>
+      </w:r>
+      <w:r>
+        <w:rPr>
+          <w:webHidden/>
+        </w:rPr>
+        <w:fldChar w:fldCharType="begin"/>
+      </w:r>
+      <w:r>
+        <w:rPr>
+          <w:webHidden/>
+        </w:rPr>
+        <w:instrText xml:space="preserve"> PAGEREF _Toc164712893 \h </w:instrText>
+      </w:r>
+      <w:r>
+        <w:rPr>
+          <w:webHidden/>
+        </w:rPr>
+      </w:r>
+      <w:r>
+        <w:rPr>
+          <w:webHidden/>
+        </w:rPr>
+        <w:fldChar w:fldCharType="separate"/>
+      </w:r>
+      <w:r>
+        <w:rPr>
+          <w:webHidden/>
+        </w:rPr>
+        <w:t>11</w:t>
+      </w:r>
+      <w:r>
+        <w:rPr>
+          <w:webHidden/>
+        </w:rPr>
+        <w:fldChar w:fldCharType="end"/>
+      </w:r>
+    </w:p>
+    <w:p>
+      <w:pPr>
+        <w:pStyle w:val="TOC1"/>
+        <w:rPr>
+          <w:rFonts w:asciiTheme="minorHAnsi" w:eastAsiaTheme="minorEastAsia" w:hAnsiTheme="minorHAnsi" w:cstheme="minorBidi"/>
+          <w:b w:val="0"/>
+          <w:bCs w:val="0"/>
+          <w:kern w:val="2"/>
+          <w:szCs w:val="24"/>
+          <w:lang w:val="en-US"/>
+          <w14:ligatures w14:val="standardContextual"/>
+        </w:rPr>
+      </w:pPr>
+      <w:r>
+        <w:t>Zoznam použitej literatúry</w:t>
+      </w:r>
+      <w:r>
+        <w:rPr>
+          <w:webHidden/>
+        </w:rPr>
+        <w:tab/>
+      </w:r>
+      <w:r>
+        <w:rPr>
+          <w:webHidden/>
+        </w:rPr>
+        <w:fldChar w:fldCharType="begin"/>
+      </w:r>
+      <w:r>
+        <w:rPr>
+          <w:webHidden/>
+        </w:rPr>
+        <w:instrText xml:space="preserve"> PAGEREF _Toc164712894 \h </w:instrText>
+      </w:r>
+      <w:r>
+        <w:rPr>
+          <w:webHidden/>
+        </w:rPr>
+      </w:r>
+      <w:r>
+        <w:rPr>
+          <w:webHidden/>
+        </w:rPr>
+        <w:fldChar w:fldCharType="separate"/>
+      </w:r>
+      <w:r>
+        <w:rPr>
+          <w:webHidden/>
+        </w:rPr>
+        <w:t>12</w:t>
+      </w:r>
+      <w:r>
+        <w:rPr>
+          <w:webHidden/>
+        </w:rPr>
+        <w:fldChar w:fldCharType="end"/>
+      </w:r>
+    </w:p>
+    <w:p>
+      <w:pPr>
+        <w:pStyle w:val="TOC1"/>
+        <w:rPr>
+          <w:rFonts w:asciiTheme="minorHAnsi" w:eastAsiaTheme="minorEastAsia" w:hAnsiTheme="minorHAnsi" w:cstheme="minorBidi"/>
+          <w:b w:val="0"/>
+          <w:bCs w:val="0"/>
+          <w:kern w:val="2"/>
+          <w:szCs w:val="24"/>
+          <w:lang w:val="en-US"/>
+          <w14:ligatures w14:val="standardContextual"/>
+        </w:rPr>
       </w:pPr>
       <w:r>
         <w:t xml:space="preserve">Prílohy </w:t>
@@ -1722,7 +1795,7 @@
         <w:rPr>
           <w:webHidden/>
         </w:rPr>
-        <w:instrText xml:space="preserve"> PAGEREF _Toc164171971 \h </w:instrText>
+        <w:instrText xml:space="preserve"> PAGEREF _Toc164712895 \h </w:instrText>
       </w:r>
       <w:r>
         <w:rPr>
@@ -1784,7 +1857,7 @@
         <w:rPr>
           <w:webHidden/>
         </w:rPr>
-        <w:instrText xml:space="preserve"> PAGEREF _Toc164171972 \h </w:instrText>
+        <w:instrText xml:space="preserve"> PAGEREF _Toc164712896 \h </w:instrText>
       </w:r>
       <w:r>
         <w:rPr>
@@ -1840,7 +1913,7 @@
         <w:rPr>
           <w:webHidden/>
         </w:rPr>
-        <w:instrText xml:space="preserve"> PAGEREF _Toc164171973 \h </w:instrText>
+        <w:instrText xml:space="preserve"> PAGEREF _Toc164712897 \h </w:instrText>
       </w:r>
       <w:r>
         <w:rPr>
@@ -1896,7 +1969,7 @@
         <w:rPr>
           <w:webHidden/>
         </w:rPr>
-        <w:instrText xml:space="preserve"> PAGEREF _Toc164171974 \h </w:instrText>
+        <w:instrText xml:space="preserve"> PAGEREF _Toc164712898 \h </w:instrText>
       </w:r>
       <w:r>
         <w:rPr>
@@ -1965,7 +2038,7 @@
           <w:color w:val="A6A6A6"/>
         </w:rPr>
       </w:pPr>
-      <w:bookmarkStart w:id="2" w:name="_Toc164171950"/>
+      <w:bookmarkStart w:id="2" w:name="_Toc164712873"/>
       <w:bookmarkEnd w:id="0"/>
       <w:r>
         <w:lastRenderedPageBreak/>
@@ -2065,7 +2138,7 @@
       <w:pPr>
         <w:pStyle w:val="NadpisKapitoly"/>
       </w:pPr>
-      <w:bookmarkStart w:id="3" w:name="_Toc164171951"/>
+      <w:bookmarkStart w:id="3" w:name="_Toc164712874"/>
       <w:r>
         <w:lastRenderedPageBreak/>
         <w:t>Úvod do IoT</w:t>
@@ -2132,7 +2205,7 @@
           <w:color w:val="A6A6A6"/>
         </w:rPr>
       </w:pPr>
-      <w:bookmarkStart w:id="4" w:name="_Toc164171952"/>
+      <w:bookmarkStart w:id="4" w:name="_Toc164712875"/>
       <w:r>
         <w:t>História IoT</w:t>
       </w:r>
@@ -2172,7 +2245,7 @@
       <w:pPr>
         <w:pStyle w:val="PodNadpiskapitoly3uroven"/>
       </w:pPr>
-      <w:bookmarkStart w:id="5" w:name="_Toc164171953"/>
+      <w:bookmarkStart w:id="5" w:name="_Toc164712876"/>
       <w:r>
         <w:t>Počiatok 21. Storočia</w:t>
       </w:r>
@@ -2211,7 +2284,7 @@
       <w:pPr>
         <w:pStyle w:val="NadpisKapitoly"/>
       </w:pPr>
-      <w:bookmarkStart w:id="6" w:name="_Toc164171954"/>
+      <w:bookmarkStart w:id="6" w:name="_Toc164712877"/>
       <w:r>
         <w:lastRenderedPageBreak/>
         <w:t>Ako fungujú IoT technológie</w:t>
@@ -2230,7 +2303,7 @@
       <w:pPr>
         <w:pStyle w:val="PodNadpisKapitoly"/>
       </w:pPr>
-      <w:bookmarkStart w:id="7" w:name="_Toc164171955"/>
+      <w:bookmarkStart w:id="7" w:name="_Toc164712878"/>
       <w:r>
         <w:t>Senzory a zariadenia</w:t>
       </w:r>
@@ -2249,7 +2322,7 @@
       <w:pPr>
         <w:pStyle w:val="PodNadpiskapitoly3uroven"/>
       </w:pPr>
-      <w:bookmarkStart w:id="8" w:name="_Toc164171956"/>
+      <w:bookmarkStart w:id="8" w:name="_Toc164712879"/>
       <w:r>
         <w:t>Konektivita</w:t>
       </w:r>
@@ -2267,7 +2340,7 @@
       <w:pPr>
         <w:pStyle w:val="PodNadpiskapitoly3uroven"/>
       </w:pPr>
-      <w:bookmarkStart w:id="9" w:name="_Toc164171957"/>
+      <w:bookmarkStart w:id="9" w:name="_Toc164712880"/>
       <w:r>
         <w:t>Spracovanie dát</w:t>
       </w:r>
@@ -2285,7 +2358,7 @@
       <w:pPr>
         <w:pStyle w:val="PodNadpiskapitoly3uroven"/>
       </w:pPr>
-      <w:bookmarkStart w:id="10" w:name="_Toc164171958"/>
+      <w:bookmarkStart w:id="10" w:name="_Toc164712881"/>
       <w:r>
         <w:t>Užívateľské rozhranie</w:t>
       </w:r>
@@ -2309,7 +2382,7 @@
       <w:pPr>
         <w:pStyle w:val="NadpisKapitoly"/>
       </w:pPr>
-      <w:bookmarkStart w:id="11" w:name="_Toc164171959"/>
+      <w:bookmarkStart w:id="11" w:name="_Toc164712882"/>
       <w:r>
         <w:lastRenderedPageBreak/>
         <w:t>IoT aplikácie</w:t>
@@ -2331,7 +2404,7 @@
       <w:pPr>
         <w:pStyle w:val="PodNadpisKapitoly"/>
       </w:pPr>
-      <w:bookmarkStart w:id="12" w:name="_Toc164171960"/>
+      <w:bookmarkStart w:id="12" w:name="_Toc164712883"/>
       <w:r>
         <w:t>Spotrebiteľský sektor</w:t>
       </w:r>
@@ -2349,7 +2422,7 @@
       <w:pPr>
         <w:pStyle w:val="PodNadpisKapitoly"/>
       </w:pPr>
-      <w:bookmarkStart w:id="13" w:name="_Toc164171961"/>
+      <w:bookmarkStart w:id="13" w:name="_Toc164712884"/>
       <w:r>
         <w:t>Zdravotníctvo</w:t>
       </w:r>
@@ -2373,7 +2446,7 @@
       <w:pPr>
         <w:pStyle w:val="PodNadpisKapitoly"/>
       </w:pPr>
-      <w:bookmarkStart w:id="14" w:name="_Toc164171962"/>
+      <w:bookmarkStart w:id="14" w:name="_Toc164712885"/>
       <w:r>
         <w:t>Inteligentné mestá</w:t>
       </w:r>
@@ -2391,7 +2464,7 @@
       <w:pPr>
         <w:pStyle w:val="PodNadpisKapitoly"/>
       </w:pPr>
-      <w:bookmarkStart w:id="15" w:name="_Toc164171963"/>
+      <w:bookmarkStart w:id="15" w:name="_Toc164712886"/>
       <w:r>
         <w:lastRenderedPageBreak/>
         <w:t>Poľnohospodárstvo</w:t>
@@ -2410,7 +2483,7 @@
       <w:pPr>
         <w:pStyle w:val="PodNadpisKapitoly"/>
       </w:pPr>
-      <w:bookmarkStart w:id="16" w:name="_Toc164171964"/>
+      <w:bookmarkStart w:id="16" w:name="_Toc164712887"/>
       <w:r>
         <w:t>Priemyselná automatizácia</w:t>
       </w:r>
@@ -2428,7 +2501,7 @@
       <w:pPr>
         <w:pStyle w:val="PodNadpisKapitoly"/>
       </w:pPr>
-      <w:bookmarkStart w:id="17" w:name="_Toc164171965"/>
+      <w:bookmarkStart w:id="17" w:name="_Toc164712888"/>
       <w:r>
         <w:t>Smart autá</w:t>
       </w:r>
@@ -2452,6 +2525,7 @@
       <w:pPr>
         <w:pStyle w:val="NadpisKapitoly"/>
       </w:pPr>
+      <w:bookmarkStart w:id="18" w:name="_Toc164712889"/>
       <w:r>
         <w:lastRenderedPageBreak/>
         <w:t xml:space="preserve">Bezpečnosť </w:t>
@@ -2459,6 +2533,7 @@
       <w:r>
         <w:t>IoT</w:t>
       </w:r>
+      <w:bookmarkEnd w:id="18"/>
     </w:p>
     <w:p>
       <w:pPr>
@@ -2544,27 +2619,40 @@
           <w:color w:val="A6A6A6"/>
         </w:rPr>
       </w:pPr>
-      <w:bookmarkStart w:id="18" w:name="_Ref149718301"/>
-      <w:bookmarkStart w:id="19" w:name="_Toc150181788"/>
-      <w:bookmarkStart w:id="20" w:name="_Toc304224502"/>
-      <w:bookmarkStart w:id="21" w:name="_Toc304224593"/>
-      <w:bookmarkStart w:id="22" w:name="_Toc304224713"/>
+      <w:bookmarkStart w:id="19" w:name="_Ref149718301"/>
+      <w:bookmarkStart w:id="20" w:name="_Toc150181788"/>
+      <w:bookmarkStart w:id="21" w:name="_Toc304224502"/>
+      <w:bookmarkStart w:id="22" w:name="_Toc304224593"/>
+      <w:bookmarkStart w:id="23" w:name="_Toc304224713"/>
       <w:r>
         <w:t>Obr. </w:t>
       </w:r>
-      <w:fldSimple w:instr=" SEQ Obr. \* ARABIC ">
-        <w:r>
-          <w:rPr>
-            <w:noProof/>
-          </w:rPr>
-          <w:t>1</w:t>
-        </w:r>
-      </w:fldSimple>
-      <w:bookmarkEnd w:id="18"/>
+      <w:r>
+        <w:fldChar w:fldCharType="begin"/>
+      </w:r>
+      <w:r>
+        <w:instrText xml:space="preserve"> SEQ Obr. \* ARABIC </w:instrText>
+      </w:r>
+      <w:r>
+        <w:fldChar w:fldCharType="separate"/>
+      </w:r>
+      <w:r>
+        <w:rPr>
+          <w:noProof/>
+        </w:rPr>
+        <w:t>1</w:t>
+      </w:r>
+      <w:r>
+        <w:rPr>
+          <w:noProof/>
+        </w:rPr>
+        <w:fldChar w:fldCharType="end"/>
+      </w:r>
+      <w:bookmarkEnd w:id="19"/>
       <w:r>
         <w:tab/>
       </w:r>
-      <w:bookmarkEnd w:id="19"/>
+      <w:bookmarkEnd w:id="20"/>
       <w:r>
         <w:t>Názov obrázka</w:t>
       </w:r>
@@ -2574,21 +2662,21 @@
         </w:rPr>
         <w:t xml:space="preserve"> (štýl Popis, Popiska-Caption)</w:t>
       </w:r>
-      <w:bookmarkEnd w:id="20"/>
       <w:bookmarkEnd w:id="21"/>
       <w:bookmarkEnd w:id="22"/>
+      <w:bookmarkEnd w:id="23"/>
     </w:p>
     <w:p>
       <w:pPr>
         <w:pStyle w:val="PodNadpisKapitoly"/>
       </w:pPr>
-      <w:bookmarkStart w:id="23" w:name="_Toc102191188"/>
-      <w:bookmarkStart w:id="24" w:name="_Toc164171966"/>
+      <w:bookmarkStart w:id="24" w:name="_Toc102191188"/>
+      <w:bookmarkStart w:id="25" w:name="_Toc164712890"/>
       <w:r>
         <w:t>Tabuľky</w:t>
       </w:r>
-      <w:bookmarkEnd w:id="23"/>
       <w:bookmarkEnd w:id="24"/>
+      <w:bookmarkEnd w:id="25"/>
     </w:p>
     <w:p>
       <w:pPr>
@@ -2623,25 +2711,38 @@
           <w:color w:val="A6A6A6"/>
         </w:rPr>
       </w:pPr>
-      <w:bookmarkStart w:id="25" w:name="_Toc150181790"/>
-      <w:bookmarkStart w:id="26" w:name="_Toc304224503"/>
-      <w:bookmarkStart w:id="27" w:name="_Toc304224594"/>
-      <w:bookmarkStart w:id="28" w:name="_Toc304224714"/>
+      <w:bookmarkStart w:id="26" w:name="_Toc150181790"/>
+      <w:bookmarkStart w:id="27" w:name="_Toc304224503"/>
+      <w:bookmarkStart w:id="28" w:name="_Toc304224594"/>
+      <w:bookmarkStart w:id="29" w:name="_Toc304224714"/>
       <w:r>
         <w:t>Tab. </w:t>
       </w:r>
-      <w:fldSimple w:instr=" SEQ Tab. \* ARABIC ">
-        <w:r>
-          <w:rPr>
-            <w:noProof/>
-          </w:rPr>
-          <w:t>1</w:t>
-        </w:r>
-      </w:fldSimple>
+      <w:r>
+        <w:fldChar w:fldCharType="begin"/>
+      </w:r>
+      <w:r>
+        <w:instrText xml:space="preserve"> SEQ Tab. \* ARABIC </w:instrText>
+      </w:r>
+      <w:r>
+        <w:fldChar w:fldCharType="separate"/>
+      </w:r>
+      <w:r>
+        <w:rPr>
+          <w:noProof/>
+        </w:rPr>
+        <w:t>1</w:t>
+      </w:r>
+      <w:r>
+        <w:rPr>
+          <w:noProof/>
+        </w:rPr>
+        <w:fldChar w:fldCharType="end"/>
+      </w:r>
       <w:r>
         <w:tab/>
       </w:r>
-      <w:bookmarkEnd w:id="25"/>
+      <w:bookmarkEnd w:id="26"/>
       <w:r>
         <w:t>Názov tabuľky</w:t>
       </w:r>
@@ -2654,9 +2755,9 @@
         </w:rPr>
         <w:t>(štýl Popis, Popiska-Caption)</w:t>
       </w:r>
-      <w:bookmarkEnd w:id="26"/>
       <w:bookmarkEnd w:id="27"/>
       <w:bookmarkEnd w:id="28"/>
+      <w:bookmarkEnd w:id="29"/>
     </w:p>
     <w:tbl>
       <w:tblPr>
@@ -3211,11 +3312,11 @@
       <w:pPr>
         <w:pStyle w:val="PodNadpisKapitoly"/>
       </w:pPr>
-      <w:bookmarkStart w:id="29" w:name="_Toc164171967"/>
+      <w:bookmarkStart w:id="30" w:name="_Toc164712891"/>
       <w:r>
         <w:t>Zdrojový kód programu</w:t>
       </w:r>
-      <w:bookmarkEnd w:id="29"/>
+      <w:bookmarkEnd w:id="30"/>
     </w:p>
     <w:p>
       <w:pPr>
@@ -3459,11 +3560,11 @@
       <w:pPr>
         <w:pStyle w:val="PodNadpisKapitoly"/>
       </w:pPr>
-      <w:bookmarkStart w:id="30" w:name="_Toc164171968"/>
+      <w:bookmarkStart w:id="31" w:name="_Toc164712892"/>
       <w:r>
         <w:t>Rovnice, vzorce</w:t>
       </w:r>
-      <w:bookmarkEnd w:id="30"/>
+      <w:bookmarkEnd w:id="31"/>
     </w:p>
     <w:p>
       <w:pPr>
@@ -3507,14 +3608,14 @@
       <w:pPr>
         <w:pStyle w:val="NadpisKapitoly"/>
       </w:pPr>
-      <w:bookmarkStart w:id="31" w:name="_Toc102191192"/>
-      <w:bookmarkStart w:id="32" w:name="_Toc164171969"/>
+      <w:bookmarkStart w:id="32" w:name="_Toc102191192"/>
+      <w:bookmarkStart w:id="33" w:name="_Toc164712893"/>
       <w:r>
         <w:lastRenderedPageBreak/>
         <w:t>Záver</w:t>
       </w:r>
-      <w:bookmarkEnd w:id="31"/>
       <w:bookmarkEnd w:id="32"/>
+      <w:bookmarkEnd w:id="33"/>
     </w:p>
     <w:p>
       <w:pPr>
@@ -3538,14 +3639,14 @@
           <w:numId w:val="0"/>
         </w:numPr>
       </w:pPr>
-      <w:bookmarkStart w:id="33" w:name="_Toc102191193"/>
-      <w:bookmarkStart w:id="34" w:name="_Toc164171970"/>
+      <w:bookmarkStart w:id="34" w:name="_Toc102191193"/>
+      <w:bookmarkStart w:id="35" w:name="_Toc164712894"/>
       <w:r>
         <w:lastRenderedPageBreak/>
         <w:t>Zoznam použitej literatúry</w:t>
       </w:r>
-      <w:bookmarkEnd w:id="33"/>
       <w:bookmarkEnd w:id="34"/>
+      <w:bookmarkEnd w:id="35"/>
     </w:p>
     <w:p>
       <w:pPr>
@@ -3703,14 +3804,47 @@
         <w:pStyle w:val="ZoznamLiteratury"/>
       </w:pPr>
       <w:r>
-        <w:t>Amazon AWS – What is IoT?. [online]. [cit. 2024-3-15]. Dostupné na internete: &lt;</w:t>
-      </w:r>
-      <w:hyperlink r:id="rId10" w:anchor=":~:text=The%20term%20IoT%2C%20or%20Internet,as%20between%20the%20devices%20themselves" w:history="1">
+        <w:t>BEZOS</w:t>
+      </w:r>
+      <w:r>
+        <w:t>,</w:t>
+      </w:r>
+      <w:r>
+        <w:t xml:space="preserve"> </w:t>
+      </w:r>
+      <w:proofErr w:type="spellStart"/>
+      <w:r>
+        <w:t>Jeff</w:t>
+      </w:r>
+      <w:proofErr w:type="spellEnd"/>
+      <w:r>
+        <w:t xml:space="preserve">. </w:t>
+      </w:r>
+      <w:r>
+        <w:t xml:space="preserve">Amazon AWS – </w:t>
+      </w:r>
+      <w:proofErr w:type="spellStart"/>
+      <w:r>
+        <w:t>What</w:t>
+      </w:r>
+      <w:proofErr w:type="spellEnd"/>
+      <w:r>
+        <w:t xml:space="preserve"> </w:t>
+      </w:r>
+      <w:proofErr w:type="spellStart"/>
+      <w:r>
+        <w:t>is</w:t>
+      </w:r>
+      <w:proofErr w:type="spellEnd"/>
+      <w:r>
+        <w:t xml:space="preserve"> IoT?. [online]. [cit. 2024-3-15]. Dostupné na internete: &lt;</w:t>
+      </w:r>
+      <w:hyperlink r:id="rId10" w:history="1">
         <w:r>
           <w:rPr>
             <w:rStyle w:val="Hyperlink"/>
           </w:rPr>
-          <w:t>https://aws.amazon.com/what-is/iot/#:~:text=The%20term%20IoT%2C%20or%20Internet,as%20between%20the%20devices%20themselves</w:t>
+          <w:t>https://aws.amazon.com/what-is/iot/</w:t>
         </w:r>
       </w:hyperlink>
       <w:r>
@@ -3722,7 +3856,18 @@
         <w:pStyle w:val="ZoznamLiteratury"/>
       </w:pPr>
       <w:r>
-        <w:t>TechTarget – IoT. [online].</w:t>
+        <w:t>GRILLIS</w:t>
+      </w:r>
+      <w:r>
+        <w:t xml:space="preserve">, Alexander S. </w:t>
+      </w:r>
+      <w:proofErr w:type="spellStart"/>
+      <w:r>
+        <w:t>TechTarget</w:t>
+      </w:r>
+      <w:proofErr w:type="spellEnd"/>
+      <w:r>
+        <w:t xml:space="preserve"> – IoT. [online].</w:t>
       </w:r>
       <w:r>
         <w:t xml:space="preserve"> </w:t>
@@ -3740,7 +3885,10 @@
         <w:t xml:space="preserve"> </w:t>
       </w:r>
       <w:r>
-        <w:t>2024-3-15]. Dostupné na internete: &lt;</w:t>
+        <w:t>2024-3-15]. Dostupné na internete:</w:t>
+      </w:r>
+      <w:r>
+        <w:t xml:space="preserve"> &lt;</w:t>
       </w:r>
       <w:hyperlink r:id="rId11" w:history="1">
         <w:r>
@@ -3751,7 +3899,7 @@
         </w:r>
       </w:hyperlink>
       <w:r>
-        <w:t xml:space="preserve"> &gt;</w:t>
+        <w:t>&gt;</w:t>
       </w:r>
     </w:p>
     <w:p>
@@ -3759,13 +3907,39 @@
         <w:pStyle w:val="ZoznamLiteratury"/>
       </w:pPr>
       <w:r>
-        <w:t>Data Versity</w:t>
-      </w:r>
+        <w:t xml:space="preserve">FOOTE, </w:t>
+      </w:r>
+      <w:proofErr w:type="spellStart"/>
+      <w:r>
+        <w:t>Keith</w:t>
+      </w:r>
+      <w:proofErr w:type="spellEnd"/>
+      <w:r>
+        <w:t xml:space="preserve"> D. </w:t>
+      </w:r>
+      <w:proofErr w:type="spellStart"/>
+      <w:r>
+        <w:t>Data</w:t>
+      </w:r>
+      <w:proofErr w:type="spellEnd"/>
+      <w:r>
+        <w:t xml:space="preserve"> </w:t>
+      </w:r>
+      <w:proofErr w:type="spellStart"/>
+      <w:r>
+        <w:t>Versity</w:t>
+      </w:r>
+      <w:proofErr w:type="spellEnd"/>
       <w:r>
         <w:t xml:space="preserve"> – </w:t>
       </w:r>
-      <w:r>
-        <w:t>History of IoT</w:t>
+      <w:proofErr w:type="spellStart"/>
+      <w:r>
+        <w:t>History</w:t>
+      </w:r>
+      <w:proofErr w:type="spellEnd"/>
+      <w:r>
+        <w:t xml:space="preserve"> of IoT</w:t>
       </w:r>
       <w:r>
         <w:t xml:space="preserve">. [online]. </w:t>
@@ -3781,7 +3955,19 @@
           <w:rPr>
             <w:rStyle w:val="Hyperlink"/>
           </w:rPr>
-          <w:t>https://www.dataversity.net/brief-history-internet-things/</w:t>
+          <w:t>https://www.dataversity.n</w:t>
+        </w:r>
+        <w:r>
+          <w:rPr>
+            <w:rStyle w:val="Hyperlink"/>
+          </w:rPr>
+          <w:t>e</w:t>
+        </w:r>
+        <w:r>
+          <w:rPr>
+            <w:rStyle w:val="Hyperlink"/>
+          </w:rPr>
+          <w:t>t/brief-history-internet-things/</w:t>
         </w:r>
       </w:hyperlink>
       <w:r>
@@ -3793,14 +3979,58 @@
         <w:pStyle w:val="ZoznamLiteratury"/>
       </w:pPr>
       <w:r>
-        <w:t>Medium – IoT History Explained. [online]. 2016 Aktualizované: 20.11.2017 [cit. 2024-3-15]. Dostupné na internete: &lt;</w:t>
+        <w:t xml:space="preserve">MCCLELLAND, </w:t>
+      </w:r>
+      <w:proofErr w:type="spellStart"/>
+      <w:r>
+        <w:t>Calum</w:t>
+      </w:r>
+      <w:proofErr w:type="spellEnd"/>
+      <w:r>
+        <w:t xml:space="preserve">. </w:t>
+      </w:r>
+      <w:proofErr w:type="spellStart"/>
+      <w:r>
+        <w:t>Medium</w:t>
+      </w:r>
+      <w:proofErr w:type="spellEnd"/>
+      <w:r>
+        <w:t xml:space="preserve"> – IoT </w:t>
+      </w:r>
+      <w:proofErr w:type="spellStart"/>
+      <w:r>
+        <w:t>History</w:t>
+      </w:r>
+      <w:proofErr w:type="spellEnd"/>
+      <w:r>
+        <w:t xml:space="preserve"> </w:t>
+      </w:r>
+      <w:proofErr w:type="spellStart"/>
+      <w:r>
+        <w:t>Explained</w:t>
+      </w:r>
+      <w:proofErr w:type="spellEnd"/>
+      <w:r>
+        <w:t>. [online]. 2016 Aktualizované: 20.11.2017 [cit. 2024-3-15]. Dostupné na internete: &lt;</w:t>
       </w:r>
       <w:hyperlink r:id="rId13" w:history="1">
         <w:r>
           <w:rPr>
             <w:rStyle w:val="Hyperlink"/>
           </w:rPr>
-          <w:t>https://medium.com/iotforall/iot-explained-how-does-an-iot-system-actually-work-e90e2c435fe7</w:t>
+          <w:t>https://medium.com/iotforall/iot-explained-how-does-an-iot-system-actually-work-e</w:t>
+        </w:r>
+        <w:r>
+          <w:rPr>
+            <w:rStyle w:val="Hyperlink"/>
+          </w:rPr>
+          <w:t>9</w:t>
+        </w:r>
+        <w:r>
+          <w:rPr>
+            <w:rStyle w:val="Hyperlink"/>
+          </w:rPr>
+          <w:t>0e2c435fe7</w:t>
         </w:r>
       </w:hyperlink>
       <w:r>
@@ -3813,26 +4043,58 @@
       </w:pPr>
       <w:r>
         <w:lastRenderedPageBreak/>
-        <w:t>Ness – IoT Is Everywhere. [online]. [cit. 2024-3-16]. Dostupné na internete: &lt;</w:t>
+        <w:t xml:space="preserve">TINAIKAR, </w:t>
+      </w:r>
+      <w:proofErr w:type="spellStart"/>
+      <w:r>
+        <w:t>Ranjit</w:t>
+      </w:r>
+      <w:proofErr w:type="spellEnd"/>
+      <w:r>
+        <w:t xml:space="preserve">. </w:t>
+      </w:r>
+      <w:proofErr w:type="spellStart"/>
+      <w:r>
+        <w:t>Ness</w:t>
+      </w:r>
+      <w:proofErr w:type="spellEnd"/>
+      <w:r>
+        <w:t xml:space="preserve"> – IoT </w:t>
+      </w:r>
+      <w:proofErr w:type="spellStart"/>
+      <w:r>
+        <w:t>Is</w:t>
+      </w:r>
+      <w:proofErr w:type="spellEnd"/>
+      <w:r>
+        <w:t xml:space="preserve"> </w:t>
+      </w:r>
+      <w:proofErr w:type="spellStart"/>
+      <w:r>
+        <w:t>Everywhere</w:t>
+      </w:r>
+      <w:proofErr w:type="spellEnd"/>
+      <w:r>
+        <w:t>. [online]. [cit. 2024-3-16]. Dostupné na internete: &lt;</w:t>
       </w:r>
       <w:hyperlink r:id="rId14" w:history="1">
         <w:r>
           <w:rPr>
             <w:rStyle w:val="Hyperlink"/>
           </w:rPr>
-          <w:t>https://www.ness.com/iot-is-everywhere-how-iot-is-changing</w:t>
+          <w:t>https://www.n</w:t>
         </w:r>
         <w:r>
           <w:rPr>
             <w:rStyle w:val="Hyperlink"/>
           </w:rPr>
-          <w:t>-</w:t>
+          <w:t>e</w:t>
         </w:r>
         <w:r>
           <w:rPr>
             <w:rStyle w:val="Hyperlink"/>
           </w:rPr>
-          <w:t>our-daily-lives</w:t>
+          <w:t>ss.com/iot-is-everywhere-how-iot-is-changing-our-daily-lives</w:t>
         </w:r>
       </w:hyperlink>
       <w:r>
@@ -3844,10 +4106,39 @@
         <w:pStyle w:val="ZoznamLiteratury"/>
       </w:pPr>
       <w:r>
-        <w:t xml:space="preserve">ReadWrite - </w:t>
-      </w:r>
-      <w:r>
-        <w:t>Understanding the Internet of Things (IoT) and its Impact on Our Lives</w:t>
+        <w:t xml:space="preserve">KAUSHIK, </w:t>
+      </w:r>
+      <w:proofErr w:type="spellStart"/>
+      <w:r>
+        <w:t>Vikas</w:t>
+      </w:r>
+      <w:proofErr w:type="spellEnd"/>
+      <w:r>
+        <w:t xml:space="preserve">. </w:t>
+      </w:r>
+      <w:proofErr w:type="spellStart"/>
+      <w:r>
+        <w:t>ReadWrite</w:t>
+      </w:r>
+      <w:proofErr w:type="spellEnd"/>
+      <w:r>
+        <w:t xml:space="preserve"> - </w:t>
+      </w:r>
+      <w:proofErr w:type="spellStart"/>
+      <w:r>
+        <w:t>Understanding</w:t>
+      </w:r>
+      <w:proofErr w:type="spellEnd"/>
+      <w:r>
+        <w:t xml:space="preserve"> </w:t>
+      </w:r>
+      <w:proofErr w:type="spellStart"/>
+      <w:r>
+        <w:t>the</w:t>
+      </w:r>
+      <w:proofErr w:type="spellEnd"/>
+      <w:r>
+        <w:t xml:space="preserve"> Internet of Things (IoT) and its Impact on Our Lives</w:t>
       </w:r>
       <w:r>
         <w:t>. [online]. Aktualizované: 18.7.2023 [cit. 2024-3-16]. Dostupné na internete: &lt;</w:t>
@@ -3857,7 +4148,19 @@
           <w:rPr>
             <w:rStyle w:val="Hyperlink"/>
           </w:rPr>
-          <w:t>https://readwrite.com/understanding-the-internet-of-things-iot-and-its-impact-on-our-lives/</w:t>
+          <w:t>https://readwrite.com/understanding-the-internet-of-thin</w:t>
+        </w:r>
+        <w:r>
+          <w:rPr>
+            <w:rStyle w:val="Hyperlink"/>
+          </w:rPr>
+          <w:t>g</w:t>
+        </w:r>
+        <w:r>
+          <w:rPr>
+            <w:rStyle w:val="Hyperlink"/>
+          </w:rPr>
+          <w:t>s-iot-and-its-impact-on-our-lives/</w:t>
         </w:r>
       </w:hyperlink>
       <w:r>
@@ -3875,13 +4178,13 @@
           <w:color w:val="A6A6A6"/>
         </w:rPr>
       </w:pPr>
-      <w:bookmarkStart w:id="35" w:name="_Toc102191194"/>
-      <w:bookmarkStart w:id="36" w:name="_Toc164171971"/>
+      <w:bookmarkStart w:id="36" w:name="_Toc102191194"/>
+      <w:bookmarkStart w:id="37" w:name="_Toc164712895"/>
       <w:r>
         <w:lastRenderedPageBreak/>
         <w:t>Prílohy</w:t>
       </w:r>
-      <w:bookmarkEnd w:id="35"/>
+      <w:bookmarkEnd w:id="36"/>
       <w:r>
         <w:t xml:space="preserve"> </w:t>
       </w:r>
@@ -3891,7 +4194,7 @@
         </w:rPr>
         <w:t>(štýl Nadpis Kapitoly, bez čísla)</w:t>
       </w:r>
-      <w:bookmarkEnd w:id="36"/>
+      <w:bookmarkEnd w:id="37"/>
     </w:p>
     <w:p>
       <w:pPr>
@@ -3998,7 +4301,7 @@
           <w:color w:val="A6A6A6"/>
         </w:rPr>
       </w:pPr>
-      <w:bookmarkStart w:id="37" w:name="_Toc164171972"/>
+      <w:bookmarkStart w:id="38" w:name="_Toc164712896"/>
       <w:r>
         <w:t>Príloha A – CD médium</w:t>
       </w:r>
@@ -4011,7 +4314,7 @@
         </w:rPr>
         <w:t>(štýl PodNadpis Kapitoly, bez čísla)</w:t>
       </w:r>
-      <w:bookmarkEnd w:id="37"/>
+      <w:bookmarkEnd w:id="38"/>
     </w:p>
     <w:p>
       <w:pPr>
@@ -4049,14 +4352,14 @@
         </w:numPr>
         <w:ind w:left="576" w:hanging="576"/>
       </w:pPr>
-      <w:bookmarkStart w:id="38" w:name="_Toc164171973"/>
+      <w:bookmarkStart w:id="39" w:name="_Toc164712897"/>
       <w:r>
         <w:t xml:space="preserve">Príloha B – </w:t>
       </w:r>
       <w:r>
         <w:t>&lt;názov prílohy&gt;</w:t>
       </w:r>
-      <w:bookmarkEnd w:id="38"/>
+      <w:bookmarkEnd w:id="39"/>
     </w:p>
     <w:p>
       <w:pPr>
@@ -4082,14 +4385,14 @@
         </w:numPr>
         <w:ind w:left="576" w:hanging="576"/>
       </w:pPr>
-      <w:bookmarkStart w:id="39" w:name="_Toc164171974"/>
+      <w:bookmarkStart w:id="40" w:name="_Toc164712898"/>
       <w:r>
         <w:t xml:space="preserve">Príloha C – </w:t>
       </w:r>
       <w:r>
         <w:t>&lt;názov prílohy&gt;</w:t>
       </w:r>
-      <w:bookmarkEnd w:id="39"/>
+      <w:bookmarkEnd w:id="40"/>
       <w:r>
         <w:t xml:space="preserve"> </w:t>
       </w:r>

</xml_diff>

<commit_message>
Príprava k ukončeniu ročníkovej práce
</commit_message>
<xml_diff>
--- a/Rocnikovy Projekt - Martin László.docx
+++ b/Rocnikovy Projekt - Martin László.docx
@@ -155,7 +155,28 @@
           <w:szCs w:val="20"/>
           <w:lang w:eastAsia="cs-CZ"/>
         </w:rPr>
-        <w:t>Vedúci projektu: titul Dominik Zatkalík</w:t>
+        <w:t xml:space="preserve">Vedúci projektu: titul Dominik </w:t>
+      </w:r>
+      <w:commentRangeStart w:id="0"/>
+      <w:proofErr w:type="spellStart"/>
+      <w:r>
+        <w:rPr>
+          <w:rFonts w:ascii="Times New Roman" w:eastAsia="Times New Roman" w:hAnsi="Times New Roman"/>
+          <w:b/>
+          <w:kern w:val="28"/>
+          <w:sz w:val="28"/>
+          <w:szCs w:val="20"/>
+          <w:lang w:eastAsia="cs-CZ"/>
+        </w:rPr>
+        <w:t>Zatkalík</w:t>
+      </w:r>
+      <w:commentRangeEnd w:id="0"/>
+      <w:proofErr w:type="spellEnd"/>
+      <w:r>
+        <w:rPr>
+          <w:rStyle w:val="CommentReference"/>
+        </w:rPr>
+        <w:commentReference w:id="0"/>
       </w:r>
     </w:p>
     <w:p>
@@ -215,13 +236,13 @@
           <w:color w:val="A6A6A6"/>
         </w:rPr>
       </w:pPr>
-      <w:bookmarkStart w:id="0" w:name="_Toc165125435"/>
-      <w:bookmarkStart w:id="1" w:name="_Toc102191181"/>
+      <w:bookmarkStart w:id="1" w:name="_Toc165125435"/>
+      <w:bookmarkStart w:id="2" w:name="_Toc102191181"/>
       <w:r>
         <w:lastRenderedPageBreak/>
         <w:t>Obsah</w:t>
       </w:r>
-      <w:bookmarkEnd w:id="0"/>
+      <w:bookmarkEnd w:id="1"/>
     </w:p>
     <w:p>
       <w:pPr>
@@ -288,7 +309,7 @@
         <w:rPr>
           <w:webHidden/>
         </w:rPr>
-        <w:instrText xml:space="preserve"> PAGEREF _Toc165237011 \h </w:instrText>
+        <w:instrText xml:space="preserve"> PAGEREF _Toc165280263 \h </w:instrText>
       </w:r>
       <w:r>
         <w:rPr>
@@ -360,7 +381,7 @@
         <w:rPr>
           <w:webHidden/>
         </w:rPr>
-        <w:instrText xml:space="preserve"> PAGEREF _Toc165237012 \h </w:instrText>
+        <w:instrText xml:space="preserve"> PAGEREF _Toc165280264 \h </w:instrText>
       </w:r>
       <w:r>
         <w:rPr>
@@ -429,7 +450,7 @@
         <w:rPr>
           <w:webHidden/>
         </w:rPr>
-        <w:instrText xml:space="preserve"> PAGEREF _Toc165237013 \h </w:instrText>
+        <w:instrText xml:space="preserve"> PAGEREF _Toc165280265 \h </w:instrText>
       </w:r>
       <w:r>
         <w:rPr>
@@ -502,7 +523,7 @@
         <w:rPr>
           <w:webHidden/>
         </w:rPr>
-        <w:instrText xml:space="preserve"> PAGEREF _Toc165237014 \h </w:instrText>
+        <w:instrText xml:space="preserve"> PAGEREF _Toc165280266 \h </w:instrText>
       </w:r>
       <w:r>
         <w:rPr>
@@ -571,7 +592,7 @@
         <w:rPr>
           <w:webHidden/>
         </w:rPr>
-        <w:instrText xml:space="preserve"> PAGEREF _Toc165237015 \h </w:instrText>
+        <w:instrText xml:space="preserve"> PAGEREF _Toc165280267 \h </w:instrText>
       </w:r>
       <w:r>
         <w:rPr>
@@ -640,7 +661,7 @@
         <w:rPr>
           <w:webHidden/>
         </w:rPr>
-        <w:instrText xml:space="preserve"> PAGEREF _Toc165237016 \h </w:instrText>
+        <w:instrText xml:space="preserve"> PAGEREF _Toc165280268 \h </w:instrText>
       </w:r>
       <w:r>
         <w:rPr>
@@ -709,7 +730,7 @@
         <w:rPr>
           <w:webHidden/>
         </w:rPr>
-        <w:instrText xml:space="preserve"> PAGEREF _Toc165237017 \h </w:instrText>
+        <w:instrText xml:space="preserve"> PAGEREF _Toc165280269 \h </w:instrText>
       </w:r>
       <w:r>
         <w:rPr>
@@ -778,7 +799,7 @@
         <w:rPr>
           <w:webHidden/>
         </w:rPr>
-        <w:instrText xml:space="preserve"> PAGEREF _Toc165237018 \h </w:instrText>
+        <w:instrText xml:space="preserve"> PAGEREF _Toc165280270 \h </w:instrText>
       </w:r>
       <w:r>
         <w:rPr>
@@ -851,7 +872,7 @@
         <w:rPr>
           <w:webHidden/>
         </w:rPr>
-        <w:instrText xml:space="preserve"> PAGEREF _Toc165237019 \h </w:instrText>
+        <w:instrText xml:space="preserve"> PAGEREF _Toc165280271 \h </w:instrText>
       </w:r>
       <w:r>
         <w:rPr>
@@ -920,7 +941,7 @@
         <w:rPr>
           <w:webHidden/>
         </w:rPr>
-        <w:instrText xml:space="preserve"> PAGEREF _Toc165237020 \h </w:instrText>
+        <w:instrText xml:space="preserve"> PAGEREF _Toc165280272 \h </w:instrText>
       </w:r>
       <w:r>
         <w:rPr>
@@ -989,7 +1010,7 @@
         <w:rPr>
           <w:webHidden/>
         </w:rPr>
-        <w:instrText xml:space="preserve"> PAGEREF _Toc165237021 \h </w:instrText>
+        <w:instrText xml:space="preserve"> PAGEREF _Toc165280273 \h </w:instrText>
       </w:r>
       <w:r>
         <w:rPr>
@@ -1058,7 +1079,7 @@
         <w:rPr>
           <w:webHidden/>
         </w:rPr>
-        <w:instrText xml:space="preserve"> PAGEREF _Toc165237022 \h </w:instrText>
+        <w:instrText xml:space="preserve"> PAGEREF _Toc165280274 \h </w:instrText>
       </w:r>
       <w:r>
         <w:rPr>
@@ -1127,7 +1148,7 @@
         <w:rPr>
           <w:webHidden/>
         </w:rPr>
-        <w:instrText xml:space="preserve"> PAGEREF _Toc165237023 \h </w:instrText>
+        <w:instrText xml:space="preserve"> PAGEREF _Toc165280275 \h </w:instrText>
       </w:r>
       <w:r>
         <w:rPr>
@@ -1196,7 +1217,7 @@
         <w:rPr>
           <w:webHidden/>
         </w:rPr>
-        <w:instrText xml:space="preserve"> PAGEREF _Toc165237024 \h </w:instrText>
+        <w:instrText xml:space="preserve"> PAGEREF _Toc165280276 \h </w:instrText>
       </w:r>
       <w:r>
         <w:rPr>
@@ -1265,7 +1286,7 @@
         <w:rPr>
           <w:webHidden/>
         </w:rPr>
-        <w:instrText xml:space="preserve"> PAGEREF _Toc165237025 \h </w:instrText>
+        <w:instrText xml:space="preserve"> PAGEREF _Toc165280277 \h </w:instrText>
       </w:r>
       <w:r>
         <w:rPr>
@@ -1338,7 +1359,7 @@
         <w:rPr>
           <w:webHidden/>
         </w:rPr>
-        <w:instrText xml:space="preserve"> PAGEREF _Toc165237026 \h </w:instrText>
+        <w:instrText xml:space="preserve"> PAGEREF _Toc165280278 \h </w:instrText>
       </w:r>
       <w:r>
         <w:rPr>
@@ -1407,7 +1428,7 @@
         <w:rPr>
           <w:webHidden/>
         </w:rPr>
-        <w:instrText xml:space="preserve"> PAGEREF _Toc165237027 \h </w:instrText>
+        <w:instrText xml:space="preserve"> PAGEREF _Toc165280279 \h </w:instrText>
       </w:r>
       <w:r>
         <w:rPr>
@@ -1476,7 +1497,7 @@
         <w:rPr>
           <w:webHidden/>
         </w:rPr>
-        <w:instrText xml:space="preserve"> PAGEREF _Toc165237028 \h </w:instrText>
+        <w:instrText xml:space="preserve"> PAGEREF _Toc165280280 \h </w:instrText>
       </w:r>
       <w:r>
         <w:rPr>
@@ -1545,7 +1566,7 @@
         <w:rPr>
           <w:webHidden/>
         </w:rPr>
-        <w:instrText xml:space="preserve"> PAGEREF _Toc165237029 \h </w:instrText>
+        <w:instrText xml:space="preserve"> PAGEREF _Toc165280281 \h </w:instrText>
       </w:r>
       <w:r>
         <w:rPr>
@@ -1596,7 +1617,7 @@
         <w:tab/>
       </w:r>
       <w:r>
-        <w:t>Tabuľky</w:t>
+        <w:t>Finalizácia a verifikácia produktu</w:t>
       </w:r>
       <w:r>
         <w:rPr>
@@ -1614,7 +1635,7 @@
         <w:rPr>
           <w:webHidden/>
         </w:rPr>
-        <w:instrText xml:space="preserve"> PAGEREF _Toc165237030 \h </w:instrText>
+        <w:instrText xml:space="preserve"> PAGEREF _Toc165280282 \h </w:instrText>
       </w:r>
       <w:r>
         <w:rPr>
@@ -1665,7 +1686,7 @@
         <w:tab/>
       </w:r>
       <w:r>
-        <w:t>Zdrojový kód programu</w:t>
+        <w:t>Tabuľky</w:t>
       </w:r>
       <w:r>
         <w:rPr>
@@ -1683,76 +1704,7 @@
         <w:rPr>
           <w:webHidden/>
         </w:rPr>
-        <w:instrText xml:space="preserve"> PAGEREF _Toc165237031 \h </w:instrText>
-      </w:r>
-      <w:r>
-        <w:rPr>
-          <w:webHidden/>
-        </w:rPr>
-      </w:r>
-      <w:r>
-        <w:rPr>
-          <w:webHidden/>
-        </w:rPr>
-        <w:fldChar w:fldCharType="separate"/>
-      </w:r>
-      <w:r>
-        <w:rPr>
-          <w:webHidden/>
-        </w:rPr>
-        <w:t>12</w:t>
-      </w:r>
-      <w:r>
-        <w:rPr>
-          <w:webHidden/>
-        </w:rPr>
-        <w:fldChar w:fldCharType="end"/>
-      </w:r>
-    </w:p>
-    <w:p>
-      <w:pPr>
-        <w:pStyle w:val="TOC2"/>
-        <w:rPr>
-          <w:rFonts w:asciiTheme="minorHAnsi" w:eastAsiaTheme="minorEastAsia" w:hAnsiTheme="minorHAnsi" w:cstheme="minorBidi"/>
-          <w:kern w:val="2"/>
-          <w:szCs w:val="24"/>
-          <w:lang w:val="en-US"/>
-          <w14:ligatures w14:val="standardContextual"/>
-        </w:rPr>
-      </w:pPr>
-      <w:r>
-        <w:t>4.4</w:t>
-      </w:r>
-      <w:r>
-        <w:rPr>
-          <w:rFonts w:asciiTheme="minorHAnsi" w:eastAsiaTheme="minorEastAsia" w:hAnsiTheme="minorHAnsi" w:cstheme="minorBidi"/>
-          <w:kern w:val="2"/>
-          <w:szCs w:val="24"/>
-          <w:lang w:val="en-US"/>
-          <w14:ligatures w14:val="standardContextual"/>
-        </w:rPr>
-        <w:tab/>
-      </w:r>
-      <w:r>
-        <w:t>Rovnice, vzorce</w:t>
-      </w:r>
-      <w:r>
-        <w:rPr>
-          <w:webHidden/>
-        </w:rPr>
-        <w:tab/>
-      </w:r>
-      <w:r>
-        <w:rPr>
-          <w:webHidden/>
-        </w:rPr>
-        <w:fldChar w:fldCharType="begin"/>
-      </w:r>
-      <w:r>
-        <w:rPr>
-          <w:webHidden/>
-        </w:rPr>
-        <w:instrText xml:space="preserve"> PAGEREF _Toc165237032 \h </w:instrText>
+        <w:instrText xml:space="preserve"> PAGEREF _Toc165280283 \h </w:instrText>
       </w:r>
       <w:r>
         <w:rPr>
@@ -1825,7 +1777,7 @@
         <w:rPr>
           <w:webHidden/>
         </w:rPr>
-        <w:instrText xml:space="preserve"> PAGEREF _Toc165237033 \h </w:instrText>
+        <w:instrText xml:space="preserve"> PAGEREF _Toc165280284 \h </w:instrText>
       </w:r>
       <w:r>
         <w:rPr>
@@ -1883,7 +1835,7 @@
         <w:rPr>
           <w:webHidden/>
         </w:rPr>
-        <w:instrText xml:space="preserve"> PAGEREF _Toc165237034 \h </w:instrText>
+        <w:instrText xml:space="preserve"> PAGEREF _Toc165280285 \h </w:instrText>
       </w:r>
       <w:r>
         <w:rPr>
@@ -1916,7 +1868,7 @@
           <w:caps/>
         </w:rPr>
         <w:sectPr>
-          <w:footerReference w:type="default" r:id="rId8"/>
+          <w:footerReference w:type="default" r:id="rId12"/>
           <w:pgSz w:w="11906" w:h="16838" w:code="9"/>
           <w:pgMar w:top="1418" w:right="1418" w:bottom="1418" w:left="1985" w:header="851" w:footer="680" w:gutter="0"/>
           <w:pgNumType w:start="3"/>
@@ -1932,7 +1884,7 @@
         <w:fldChar w:fldCharType="end"/>
       </w:r>
     </w:p>
-    <w:bookmarkEnd w:id="1"/>
+    <w:bookmarkEnd w:id="2"/>
     <w:p>
       <w:pPr>
         <w:pStyle w:val="Obsah"/>
@@ -1957,13 +1909,23 @@
         <w:t>Skoro každá</w:t>
       </w:r>
       <w:r>
-        <w:t xml:space="preserve"> </w:t>
-      </w:r>
-      <w:r>
-        <w:t>domácnosť</w:t>
-      </w:r>
-      <w:r>
-        <w:t xml:space="preserve"> využíva tieto technológie a ich zavádzaním do vládnych štruktúr sa stávajú neoddeliteľnou súčasťou moderného života. Táto práca sa zaoberá návrhom a realizáciou inteligentného domu prostredníctvom Internetu vecí (IoT). Prvá časť poskytuje teoretický prehľad IoT, zahŕňajúci bezpečnostné aspekty, históriu, využitie a úvodný koncept. Ďalej sa diskutuje o nasadení a praktickom využití. Druhá časť sa zameriava na praktickú stránku projektu, kde sa využíva Cisco Packet Tracer na návrh siete pre IoT dom. Táto implementácia zahŕňa integráciu rôznych IoT zariadení a senzorov, s dôrazom na zabezpečenie komunikácie a súkromia dát. Cieľom práce je demonštrovať proces navrhovania a implementácie inteligentného domu pomocou IoT technológií s dôrazom na bezpečnosť a efektívnosť.</w:t>
+        <w:t xml:space="preserve"> domácnosť využíva tieto technológie a ich zavádzaním do vládnych štruktúr sa stávajú neoddeliteľnou súčasťou moderného života. Táto práca sa zaoberá návrhom a realizáciou inteligentného domu prostredníctvom Internetu vecí (IoT). Prvá časť poskytuje teoretický prehľad IoT, zahŕňajúci bezpečnostné aspekty, históriu, využitie a úvodný koncept. Ďalej sa diskutuje o nasadení a praktickom využití. Druhá časť sa zameriava na praktickú stránku projektu, kde sa využíva Cisco </w:t>
+      </w:r>
+      <w:proofErr w:type="spellStart"/>
+      <w:r>
+        <w:t>Packet</w:t>
+      </w:r>
+      <w:proofErr w:type="spellEnd"/>
+      <w:r>
+        <w:t xml:space="preserve"> </w:t>
+      </w:r>
+      <w:proofErr w:type="spellStart"/>
+      <w:r>
+        <w:t>Tracer</w:t>
+      </w:r>
+      <w:proofErr w:type="spellEnd"/>
+      <w:r>
+        <w:t xml:space="preserve"> na návrh siete pre IoT dom. Táto implementácia zahŕňa integráciu rôznych IoT zariadení a senzorov, s dôrazom na zabezpečenie komunikácie a súkromia dát. Cieľom práce je demonštrovať proces navrhovania a implementácie inteligentného domu pomocou IoT technológií s dôrazom na bezpečnosť a efektívnosť.</w:t>
       </w:r>
     </w:p>
     <w:p>
@@ -1994,6 +1956,7 @@
           <w:szCs w:val="24"/>
         </w:rPr>
       </w:pPr>
+      <w:proofErr w:type="spellStart"/>
       <w:r>
         <w:rPr>
           <w:rFonts w:ascii="Arial" w:hAnsi="Arial" w:cs="Arial"/>
@@ -2004,13 +1967,835 @@
         </w:rPr>
         <w:t>Annotation</w:t>
       </w:r>
+      <w:proofErr w:type="spellEnd"/>
     </w:p>
     <w:p>
       <w:pPr>
         <w:pStyle w:val="NormalnytextDP"/>
       </w:pPr>
-      <w:r>
-        <w:t>The IoT is becoming part of our everyday reality, surrounding us everywhere. Almost every household utilizes these technologies, and their integration into governmental structures is becoming an inseparable part of modern life. This work focuses on the design and implementation of a smart home through the Internet of Things (IoT). The first part provides a theoretical overview of IoT, covering security aspects, history, usage, and introductory concepts. Further discussions revolve around deployment and practical application. The second part delves into the practical aspect of the project, utilizing Cisco Packet Tracer to design a network for the IoT home. This implementation includes integrating various IoT devices and sensors, with a focus on ensuring communication security and data privacy. The aim of the work is to demonstrate the process of designing and implementing a smart home using IoT technologies with an emphasis on security and efficiency.</w:t>
+      <w:proofErr w:type="spellStart"/>
+      <w:r>
+        <w:t>The</w:t>
+      </w:r>
+      <w:proofErr w:type="spellEnd"/>
+      <w:r>
+        <w:t xml:space="preserve"> IoT </w:t>
+      </w:r>
+      <w:proofErr w:type="spellStart"/>
+      <w:r>
+        <w:t>is</w:t>
+      </w:r>
+      <w:proofErr w:type="spellEnd"/>
+      <w:r>
+        <w:t xml:space="preserve"> </w:t>
+      </w:r>
+      <w:proofErr w:type="spellStart"/>
+      <w:r>
+        <w:t>becoming</w:t>
+      </w:r>
+      <w:proofErr w:type="spellEnd"/>
+      <w:r>
+        <w:t xml:space="preserve"> part of </w:t>
+      </w:r>
+      <w:proofErr w:type="spellStart"/>
+      <w:r>
+        <w:t>our</w:t>
+      </w:r>
+      <w:proofErr w:type="spellEnd"/>
+      <w:r>
+        <w:t xml:space="preserve"> </w:t>
+      </w:r>
+      <w:proofErr w:type="spellStart"/>
+      <w:r>
+        <w:t>everyday</w:t>
+      </w:r>
+      <w:proofErr w:type="spellEnd"/>
+      <w:r>
+        <w:t xml:space="preserve"> reality, </w:t>
+      </w:r>
+      <w:proofErr w:type="spellStart"/>
+      <w:r>
+        <w:t>surrounding</w:t>
+      </w:r>
+      <w:proofErr w:type="spellEnd"/>
+      <w:r>
+        <w:t xml:space="preserve"> </w:t>
+      </w:r>
+      <w:proofErr w:type="spellStart"/>
+      <w:r>
+        <w:t>us</w:t>
+      </w:r>
+      <w:proofErr w:type="spellEnd"/>
+      <w:r>
+        <w:t xml:space="preserve"> </w:t>
+      </w:r>
+      <w:proofErr w:type="spellStart"/>
+      <w:r>
+        <w:t>everywhere</w:t>
+      </w:r>
+      <w:proofErr w:type="spellEnd"/>
+      <w:r>
+        <w:t xml:space="preserve">. </w:t>
+      </w:r>
+      <w:proofErr w:type="spellStart"/>
+      <w:r>
+        <w:t>Almost</w:t>
+      </w:r>
+      <w:proofErr w:type="spellEnd"/>
+      <w:r>
+        <w:t xml:space="preserve"> </w:t>
+      </w:r>
+      <w:proofErr w:type="spellStart"/>
+      <w:r>
+        <w:t>every</w:t>
+      </w:r>
+      <w:proofErr w:type="spellEnd"/>
+      <w:r>
+        <w:t xml:space="preserve"> </w:t>
+      </w:r>
+      <w:proofErr w:type="spellStart"/>
+      <w:r>
+        <w:t>household</w:t>
+      </w:r>
+      <w:proofErr w:type="spellEnd"/>
+      <w:r>
+        <w:t xml:space="preserve"> </w:t>
+      </w:r>
+      <w:proofErr w:type="spellStart"/>
+      <w:r>
+        <w:t>utilizes</w:t>
+      </w:r>
+      <w:proofErr w:type="spellEnd"/>
+      <w:r>
+        <w:t xml:space="preserve"> </w:t>
+      </w:r>
+      <w:proofErr w:type="spellStart"/>
+      <w:r>
+        <w:t>these</w:t>
+      </w:r>
+      <w:proofErr w:type="spellEnd"/>
+      <w:r>
+        <w:t xml:space="preserve"> </w:t>
+      </w:r>
+      <w:proofErr w:type="spellStart"/>
+      <w:r>
+        <w:t>technologies</w:t>
+      </w:r>
+      <w:proofErr w:type="spellEnd"/>
+      <w:r>
+        <w:t xml:space="preserve">, and </w:t>
+      </w:r>
+      <w:proofErr w:type="spellStart"/>
+      <w:r>
+        <w:t>their</w:t>
+      </w:r>
+      <w:proofErr w:type="spellEnd"/>
+      <w:r>
+        <w:t xml:space="preserve"> </w:t>
+      </w:r>
+      <w:proofErr w:type="spellStart"/>
+      <w:r>
+        <w:t>integration</w:t>
+      </w:r>
+      <w:proofErr w:type="spellEnd"/>
+      <w:r>
+        <w:t xml:space="preserve"> </w:t>
+      </w:r>
+      <w:proofErr w:type="spellStart"/>
+      <w:r>
+        <w:t>into</w:t>
+      </w:r>
+      <w:proofErr w:type="spellEnd"/>
+      <w:r>
+        <w:t xml:space="preserve"> </w:t>
+      </w:r>
+      <w:proofErr w:type="spellStart"/>
+      <w:r>
+        <w:t>governmental</w:t>
+      </w:r>
+      <w:proofErr w:type="spellEnd"/>
+      <w:r>
+        <w:t xml:space="preserve"> </w:t>
+      </w:r>
+      <w:proofErr w:type="spellStart"/>
+      <w:r>
+        <w:t>structures</w:t>
+      </w:r>
+      <w:proofErr w:type="spellEnd"/>
+      <w:r>
+        <w:t xml:space="preserve"> </w:t>
+      </w:r>
+      <w:proofErr w:type="spellStart"/>
+      <w:r>
+        <w:t>is</w:t>
+      </w:r>
+      <w:proofErr w:type="spellEnd"/>
+      <w:r>
+        <w:t xml:space="preserve"> </w:t>
+      </w:r>
+      <w:proofErr w:type="spellStart"/>
+      <w:r>
+        <w:t>becoming</w:t>
+      </w:r>
+      <w:proofErr w:type="spellEnd"/>
+      <w:r>
+        <w:t xml:space="preserve"> </w:t>
+      </w:r>
+      <w:proofErr w:type="spellStart"/>
+      <w:r>
+        <w:t>an</w:t>
+      </w:r>
+      <w:proofErr w:type="spellEnd"/>
+      <w:r>
+        <w:t xml:space="preserve"> </w:t>
+      </w:r>
+      <w:proofErr w:type="spellStart"/>
+      <w:r>
+        <w:t>inseparable</w:t>
+      </w:r>
+      <w:proofErr w:type="spellEnd"/>
+      <w:r>
+        <w:t xml:space="preserve"> part of </w:t>
+      </w:r>
+      <w:proofErr w:type="spellStart"/>
+      <w:r>
+        <w:t>modern</w:t>
+      </w:r>
+      <w:proofErr w:type="spellEnd"/>
+      <w:r>
+        <w:t xml:space="preserve"> </w:t>
+      </w:r>
+      <w:proofErr w:type="spellStart"/>
+      <w:r>
+        <w:t>life</w:t>
+      </w:r>
+      <w:proofErr w:type="spellEnd"/>
+      <w:r>
+        <w:t xml:space="preserve">. </w:t>
+      </w:r>
+      <w:proofErr w:type="spellStart"/>
+      <w:r>
+        <w:t>This</w:t>
+      </w:r>
+      <w:proofErr w:type="spellEnd"/>
+      <w:r>
+        <w:t xml:space="preserve"> </w:t>
+      </w:r>
+      <w:proofErr w:type="spellStart"/>
+      <w:r>
+        <w:t>work</w:t>
+      </w:r>
+      <w:proofErr w:type="spellEnd"/>
+      <w:r>
+        <w:t xml:space="preserve"> </w:t>
+      </w:r>
+      <w:proofErr w:type="spellStart"/>
+      <w:r>
+        <w:t>focuses</w:t>
+      </w:r>
+      <w:proofErr w:type="spellEnd"/>
+      <w:r>
+        <w:t xml:space="preserve"> on </w:t>
+      </w:r>
+      <w:proofErr w:type="spellStart"/>
+      <w:r>
+        <w:t>the</w:t>
+      </w:r>
+      <w:proofErr w:type="spellEnd"/>
+      <w:r>
+        <w:t xml:space="preserve"> design and </w:t>
+      </w:r>
+      <w:proofErr w:type="spellStart"/>
+      <w:r>
+        <w:t>implementation</w:t>
+      </w:r>
+      <w:proofErr w:type="spellEnd"/>
+      <w:r>
+        <w:t xml:space="preserve"> of a </w:t>
+      </w:r>
+      <w:proofErr w:type="spellStart"/>
+      <w:r>
+        <w:t>smart</w:t>
+      </w:r>
+      <w:proofErr w:type="spellEnd"/>
+      <w:r>
+        <w:t xml:space="preserve"> </w:t>
+      </w:r>
+      <w:proofErr w:type="spellStart"/>
+      <w:r>
+        <w:t>home</w:t>
+      </w:r>
+      <w:proofErr w:type="spellEnd"/>
+      <w:r>
+        <w:t xml:space="preserve"> </w:t>
+      </w:r>
+      <w:proofErr w:type="spellStart"/>
+      <w:r>
+        <w:t>through</w:t>
+      </w:r>
+      <w:proofErr w:type="spellEnd"/>
+      <w:r>
+        <w:t xml:space="preserve"> </w:t>
+      </w:r>
+      <w:proofErr w:type="spellStart"/>
+      <w:r>
+        <w:t>the</w:t>
+      </w:r>
+      <w:proofErr w:type="spellEnd"/>
+      <w:r>
+        <w:t xml:space="preserve"> Internet of </w:t>
+      </w:r>
+      <w:proofErr w:type="spellStart"/>
+      <w:r>
+        <w:t>Things</w:t>
+      </w:r>
+      <w:proofErr w:type="spellEnd"/>
+      <w:r>
+        <w:t xml:space="preserve"> (IoT). </w:t>
+      </w:r>
+      <w:proofErr w:type="spellStart"/>
+      <w:r>
+        <w:t>The</w:t>
+      </w:r>
+      <w:proofErr w:type="spellEnd"/>
+      <w:r>
+        <w:t xml:space="preserve"> </w:t>
+      </w:r>
+      <w:proofErr w:type="spellStart"/>
+      <w:r>
+        <w:t>first</w:t>
+      </w:r>
+      <w:proofErr w:type="spellEnd"/>
+      <w:r>
+        <w:t xml:space="preserve"> part </w:t>
+      </w:r>
+      <w:proofErr w:type="spellStart"/>
+      <w:r>
+        <w:t>provides</w:t>
+      </w:r>
+      <w:proofErr w:type="spellEnd"/>
+      <w:r>
+        <w:t xml:space="preserve"> a </w:t>
+      </w:r>
+      <w:proofErr w:type="spellStart"/>
+      <w:r>
+        <w:t>theoretical</w:t>
+      </w:r>
+      <w:proofErr w:type="spellEnd"/>
+      <w:r>
+        <w:t xml:space="preserve"> </w:t>
+      </w:r>
+      <w:proofErr w:type="spellStart"/>
+      <w:r>
+        <w:t>overview</w:t>
+      </w:r>
+      <w:proofErr w:type="spellEnd"/>
+      <w:r>
+        <w:t xml:space="preserve"> of IoT, </w:t>
+      </w:r>
+      <w:proofErr w:type="spellStart"/>
+      <w:r>
+        <w:t>covering</w:t>
+      </w:r>
+      <w:proofErr w:type="spellEnd"/>
+      <w:r>
+        <w:t xml:space="preserve"> </w:t>
+      </w:r>
+      <w:proofErr w:type="spellStart"/>
+      <w:r>
+        <w:t>security</w:t>
+      </w:r>
+      <w:proofErr w:type="spellEnd"/>
+      <w:r>
+        <w:t xml:space="preserve"> </w:t>
+      </w:r>
+      <w:proofErr w:type="spellStart"/>
+      <w:r>
+        <w:t>aspects</w:t>
+      </w:r>
+      <w:proofErr w:type="spellEnd"/>
+      <w:r>
+        <w:t xml:space="preserve">, </w:t>
+      </w:r>
+      <w:proofErr w:type="spellStart"/>
+      <w:r>
+        <w:t>history</w:t>
+      </w:r>
+      <w:proofErr w:type="spellEnd"/>
+      <w:r>
+        <w:t xml:space="preserve">, </w:t>
+      </w:r>
+      <w:proofErr w:type="spellStart"/>
+      <w:r>
+        <w:t>usage</w:t>
+      </w:r>
+      <w:proofErr w:type="spellEnd"/>
+      <w:r>
+        <w:t xml:space="preserve">, and </w:t>
+      </w:r>
+      <w:proofErr w:type="spellStart"/>
+      <w:r>
+        <w:t>introductory</w:t>
+      </w:r>
+      <w:proofErr w:type="spellEnd"/>
+      <w:r>
+        <w:t xml:space="preserve"> </w:t>
+      </w:r>
+      <w:proofErr w:type="spellStart"/>
+      <w:r>
+        <w:t>concepts</w:t>
+      </w:r>
+      <w:proofErr w:type="spellEnd"/>
+      <w:r>
+        <w:t xml:space="preserve">. </w:t>
+      </w:r>
+      <w:proofErr w:type="spellStart"/>
+      <w:r>
+        <w:t>Further</w:t>
+      </w:r>
+      <w:proofErr w:type="spellEnd"/>
+      <w:r>
+        <w:t xml:space="preserve"> </w:t>
+      </w:r>
+      <w:proofErr w:type="spellStart"/>
+      <w:r>
+        <w:t>discussions</w:t>
+      </w:r>
+      <w:proofErr w:type="spellEnd"/>
+      <w:r>
+        <w:t xml:space="preserve"> </w:t>
+      </w:r>
+      <w:proofErr w:type="spellStart"/>
+      <w:r>
+        <w:t>revolve</w:t>
+      </w:r>
+      <w:proofErr w:type="spellEnd"/>
+      <w:r>
+        <w:t xml:space="preserve"> </w:t>
+      </w:r>
+      <w:proofErr w:type="spellStart"/>
+      <w:r>
+        <w:t>around</w:t>
+      </w:r>
+      <w:proofErr w:type="spellEnd"/>
+      <w:r>
+        <w:t xml:space="preserve"> </w:t>
+      </w:r>
+      <w:proofErr w:type="spellStart"/>
+      <w:r>
+        <w:t>deployment</w:t>
+      </w:r>
+      <w:proofErr w:type="spellEnd"/>
+      <w:r>
+        <w:t xml:space="preserve"> and </w:t>
+      </w:r>
+      <w:proofErr w:type="spellStart"/>
+      <w:r>
+        <w:t>practical</w:t>
+      </w:r>
+      <w:proofErr w:type="spellEnd"/>
+      <w:r>
+        <w:t xml:space="preserve"> </w:t>
+      </w:r>
+      <w:proofErr w:type="spellStart"/>
+      <w:r>
+        <w:t>application</w:t>
+      </w:r>
+      <w:proofErr w:type="spellEnd"/>
+      <w:r>
+        <w:t xml:space="preserve">. </w:t>
+      </w:r>
+      <w:proofErr w:type="spellStart"/>
+      <w:r>
+        <w:t>The</w:t>
+      </w:r>
+      <w:proofErr w:type="spellEnd"/>
+      <w:r>
+        <w:t xml:space="preserve"> </w:t>
+      </w:r>
+      <w:proofErr w:type="spellStart"/>
+      <w:r>
+        <w:t>second</w:t>
+      </w:r>
+      <w:proofErr w:type="spellEnd"/>
+      <w:r>
+        <w:t xml:space="preserve"> part </w:t>
+      </w:r>
+      <w:proofErr w:type="spellStart"/>
+      <w:r>
+        <w:t>delves</w:t>
+      </w:r>
+      <w:proofErr w:type="spellEnd"/>
+      <w:r>
+        <w:t xml:space="preserve"> </w:t>
+      </w:r>
+      <w:proofErr w:type="spellStart"/>
+      <w:r>
+        <w:t>into</w:t>
+      </w:r>
+      <w:proofErr w:type="spellEnd"/>
+      <w:r>
+        <w:t xml:space="preserve"> </w:t>
+      </w:r>
+      <w:proofErr w:type="spellStart"/>
+      <w:r>
+        <w:t>the</w:t>
+      </w:r>
+      <w:proofErr w:type="spellEnd"/>
+      <w:r>
+        <w:t xml:space="preserve"> </w:t>
+      </w:r>
+      <w:proofErr w:type="spellStart"/>
+      <w:r>
+        <w:t>practical</w:t>
+      </w:r>
+      <w:proofErr w:type="spellEnd"/>
+      <w:r>
+        <w:t xml:space="preserve"> </w:t>
+      </w:r>
+      <w:proofErr w:type="spellStart"/>
+      <w:r>
+        <w:t>aspect</w:t>
+      </w:r>
+      <w:proofErr w:type="spellEnd"/>
+      <w:r>
+        <w:t xml:space="preserve"> of </w:t>
+      </w:r>
+      <w:proofErr w:type="spellStart"/>
+      <w:r>
+        <w:t>the</w:t>
+      </w:r>
+      <w:proofErr w:type="spellEnd"/>
+      <w:r>
+        <w:t xml:space="preserve"> </w:t>
+      </w:r>
+      <w:proofErr w:type="spellStart"/>
+      <w:r>
+        <w:t>project</w:t>
+      </w:r>
+      <w:proofErr w:type="spellEnd"/>
+      <w:r>
+        <w:t xml:space="preserve">, </w:t>
+      </w:r>
+      <w:proofErr w:type="spellStart"/>
+      <w:r>
+        <w:t>utilizing</w:t>
+      </w:r>
+      <w:proofErr w:type="spellEnd"/>
+      <w:r>
+        <w:t xml:space="preserve"> Cisco </w:t>
+      </w:r>
+      <w:proofErr w:type="spellStart"/>
+      <w:r>
+        <w:t>Packet</w:t>
+      </w:r>
+      <w:proofErr w:type="spellEnd"/>
+      <w:r>
+        <w:t xml:space="preserve"> </w:t>
+      </w:r>
+      <w:proofErr w:type="spellStart"/>
+      <w:r>
+        <w:t>Tracer</w:t>
+      </w:r>
+      <w:proofErr w:type="spellEnd"/>
+      <w:r>
+        <w:t xml:space="preserve"> to design a </w:t>
+      </w:r>
+      <w:proofErr w:type="spellStart"/>
+      <w:r>
+        <w:t>network</w:t>
+      </w:r>
+      <w:proofErr w:type="spellEnd"/>
+      <w:r>
+        <w:t xml:space="preserve"> </w:t>
+      </w:r>
+      <w:proofErr w:type="spellStart"/>
+      <w:r>
+        <w:t>for</w:t>
+      </w:r>
+      <w:proofErr w:type="spellEnd"/>
+      <w:r>
+        <w:t xml:space="preserve"> </w:t>
+      </w:r>
+      <w:proofErr w:type="spellStart"/>
+      <w:r>
+        <w:t>the</w:t>
+      </w:r>
+      <w:proofErr w:type="spellEnd"/>
+      <w:r>
+        <w:t xml:space="preserve"> IoT </w:t>
+      </w:r>
+      <w:proofErr w:type="spellStart"/>
+      <w:r>
+        <w:t>home</w:t>
+      </w:r>
+      <w:proofErr w:type="spellEnd"/>
+      <w:r>
+        <w:t xml:space="preserve">. </w:t>
+      </w:r>
+      <w:proofErr w:type="spellStart"/>
+      <w:r>
+        <w:t>This</w:t>
+      </w:r>
+      <w:proofErr w:type="spellEnd"/>
+      <w:r>
+        <w:t xml:space="preserve"> </w:t>
+      </w:r>
+      <w:proofErr w:type="spellStart"/>
+      <w:r>
+        <w:t>implementation</w:t>
+      </w:r>
+      <w:proofErr w:type="spellEnd"/>
+      <w:r>
+        <w:t xml:space="preserve"> </w:t>
+      </w:r>
+      <w:proofErr w:type="spellStart"/>
+      <w:r>
+        <w:t>includes</w:t>
+      </w:r>
+      <w:proofErr w:type="spellEnd"/>
+      <w:r>
+        <w:t xml:space="preserve"> </w:t>
+      </w:r>
+      <w:proofErr w:type="spellStart"/>
+      <w:r>
+        <w:t>integrating</w:t>
+      </w:r>
+      <w:proofErr w:type="spellEnd"/>
+      <w:r>
+        <w:t xml:space="preserve"> </w:t>
+      </w:r>
+      <w:proofErr w:type="spellStart"/>
+      <w:r>
+        <w:t>various</w:t>
+      </w:r>
+      <w:proofErr w:type="spellEnd"/>
+      <w:r>
+        <w:t xml:space="preserve"> IoT </w:t>
+      </w:r>
+      <w:proofErr w:type="spellStart"/>
+      <w:r>
+        <w:t>devices</w:t>
+      </w:r>
+      <w:proofErr w:type="spellEnd"/>
+      <w:r>
+        <w:t xml:space="preserve"> and </w:t>
+      </w:r>
+      <w:proofErr w:type="spellStart"/>
+      <w:r>
+        <w:t>sensors</w:t>
+      </w:r>
+      <w:proofErr w:type="spellEnd"/>
+      <w:r>
+        <w:t xml:space="preserve">, </w:t>
+      </w:r>
+      <w:proofErr w:type="spellStart"/>
+      <w:r>
+        <w:t>with</w:t>
+      </w:r>
+      <w:proofErr w:type="spellEnd"/>
+      <w:r>
+        <w:t xml:space="preserve"> a </w:t>
+      </w:r>
+      <w:proofErr w:type="spellStart"/>
+      <w:r>
+        <w:t>focus</w:t>
+      </w:r>
+      <w:proofErr w:type="spellEnd"/>
+      <w:r>
+        <w:t xml:space="preserve"> on </w:t>
+      </w:r>
+      <w:proofErr w:type="spellStart"/>
+      <w:r>
+        <w:t>ensuring</w:t>
+      </w:r>
+      <w:proofErr w:type="spellEnd"/>
+      <w:r>
+        <w:t xml:space="preserve"> </w:t>
+      </w:r>
+      <w:proofErr w:type="spellStart"/>
+      <w:r>
+        <w:t>communication</w:t>
+      </w:r>
+      <w:proofErr w:type="spellEnd"/>
+      <w:r>
+        <w:t xml:space="preserve"> </w:t>
+      </w:r>
+      <w:proofErr w:type="spellStart"/>
+      <w:r>
+        <w:t>security</w:t>
+      </w:r>
+      <w:proofErr w:type="spellEnd"/>
+      <w:r>
+        <w:t xml:space="preserve"> and </w:t>
+      </w:r>
+      <w:proofErr w:type="spellStart"/>
+      <w:r>
+        <w:t>data</w:t>
+      </w:r>
+      <w:proofErr w:type="spellEnd"/>
+      <w:r>
+        <w:t xml:space="preserve"> </w:t>
+      </w:r>
+      <w:proofErr w:type="spellStart"/>
+      <w:r>
+        <w:t>privacy</w:t>
+      </w:r>
+      <w:proofErr w:type="spellEnd"/>
+      <w:r>
+        <w:t xml:space="preserve">. </w:t>
+      </w:r>
+      <w:proofErr w:type="spellStart"/>
+      <w:r>
+        <w:t>The</w:t>
+      </w:r>
+      <w:proofErr w:type="spellEnd"/>
+      <w:r>
+        <w:t xml:space="preserve"> </w:t>
+      </w:r>
+      <w:proofErr w:type="spellStart"/>
+      <w:r>
+        <w:t>aim</w:t>
+      </w:r>
+      <w:proofErr w:type="spellEnd"/>
+      <w:r>
+        <w:t xml:space="preserve"> of </w:t>
+      </w:r>
+      <w:proofErr w:type="spellStart"/>
+      <w:r>
+        <w:t>the</w:t>
+      </w:r>
+      <w:proofErr w:type="spellEnd"/>
+      <w:r>
+        <w:t xml:space="preserve"> </w:t>
+      </w:r>
+      <w:proofErr w:type="spellStart"/>
+      <w:r>
+        <w:t>work</w:t>
+      </w:r>
+      <w:proofErr w:type="spellEnd"/>
+      <w:r>
+        <w:t xml:space="preserve"> </w:t>
+      </w:r>
+      <w:proofErr w:type="spellStart"/>
+      <w:r>
+        <w:t>is</w:t>
+      </w:r>
+      <w:proofErr w:type="spellEnd"/>
+      <w:r>
+        <w:t xml:space="preserve"> to </w:t>
+      </w:r>
+      <w:proofErr w:type="spellStart"/>
+      <w:r>
+        <w:t>demonstrate</w:t>
+      </w:r>
+      <w:proofErr w:type="spellEnd"/>
+      <w:r>
+        <w:t xml:space="preserve"> </w:t>
+      </w:r>
+      <w:proofErr w:type="spellStart"/>
+      <w:r>
+        <w:t>the</w:t>
+      </w:r>
+      <w:proofErr w:type="spellEnd"/>
+      <w:r>
+        <w:t xml:space="preserve"> </w:t>
+      </w:r>
+      <w:proofErr w:type="spellStart"/>
+      <w:r>
+        <w:t>process</w:t>
+      </w:r>
+      <w:proofErr w:type="spellEnd"/>
+      <w:r>
+        <w:t xml:space="preserve"> of </w:t>
+      </w:r>
+      <w:proofErr w:type="spellStart"/>
+      <w:r>
+        <w:t>designing</w:t>
+      </w:r>
+      <w:proofErr w:type="spellEnd"/>
+      <w:r>
+        <w:t xml:space="preserve"> and </w:t>
+      </w:r>
+      <w:proofErr w:type="spellStart"/>
+      <w:r>
+        <w:t>implementing</w:t>
+      </w:r>
+      <w:proofErr w:type="spellEnd"/>
+      <w:r>
+        <w:t xml:space="preserve"> a </w:t>
+      </w:r>
+      <w:proofErr w:type="spellStart"/>
+      <w:r>
+        <w:t>smart</w:t>
+      </w:r>
+      <w:proofErr w:type="spellEnd"/>
+      <w:r>
+        <w:t xml:space="preserve"> </w:t>
+      </w:r>
+      <w:proofErr w:type="spellStart"/>
+      <w:r>
+        <w:t>home</w:t>
+      </w:r>
+      <w:proofErr w:type="spellEnd"/>
+      <w:r>
+        <w:t xml:space="preserve"> </w:t>
+      </w:r>
+      <w:proofErr w:type="spellStart"/>
+      <w:r>
+        <w:t>using</w:t>
+      </w:r>
+      <w:proofErr w:type="spellEnd"/>
+      <w:r>
+        <w:t xml:space="preserve"> IoT </w:t>
+      </w:r>
+      <w:proofErr w:type="spellStart"/>
+      <w:r>
+        <w:t>technologies</w:t>
+      </w:r>
+      <w:proofErr w:type="spellEnd"/>
+      <w:r>
+        <w:t xml:space="preserve"> </w:t>
+      </w:r>
+      <w:proofErr w:type="spellStart"/>
+      <w:r>
+        <w:t>with</w:t>
+      </w:r>
+      <w:proofErr w:type="spellEnd"/>
+      <w:r>
+        <w:t xml:space="preserve"> </w:t>
+      </w:r>
+      <w:proofErr w:type="spellStart"/>
+      <w:r>
+        <w:t>an</w:t>
+      </w:r>
+      <w:proofErr w:type="spellEnd"/>
+      <w:r>
+        <w:t xml:space="preserve"> </w:t>
+      </w:r>
+      <w:proofErr w:type="spellStart"/>
+      <w:r>
+        <w:t>emphasis</w:t>
+      </w:r>
+      <w:proofErr w:type="spellEnd"/>
+      <w:r>
+        <w:t xml:space="preserve"> on </w:t>
+      </w:r>
+      <w:proofErr w:type="spellStart"/>
+      <w:r>
+        <w:t>security</w:t>
+      </w:r>
+      <w:proofErr w:type="spellEnd"/>
+      <w:r>
+        <w:t xml:space="preserve"> and </w:t>
+      </w:r>
+      <w:proofErr w:type="spellStart"/>
+      <w:r>
+        <w:t>efficiency</w:t>
+      </w:r>
+      <w:proofErr w:type="spellEnd"/>
+      <w:r>
+        <w:t>.</w:t>
       </w:r>
     </w:p>
     <w:p>
@@ -2026,18 +2811,31 @@
     <w:p>
       <w:pPr>
         <w:pStyle w:val="NormalnytextDP"/>
-      </w:pPr>
+        <w:suppressLineNumbers/>
+      </w:pPr>
+      <w:r>
+        <w:tab/>
+      </w:r>
+      <w:commentRangeStart w:id="3"/>
+      <w:commentRangeEnd w:id="3"/>
+      <w:r>
+        <w:rPr>
+          <w:rStyle w:val="CommentReference"/>
+          <w:rFonts w:ascii="Calibri" w:eastAsia="Calibri" w:hAnsi="Calibri"/>
+        </w:rPr>
+        <w:commentReference w:id="3"/>
+      </w:r>
     </w:p>
     <w:p>
       <w:pPr>
         <w:pStyle w:val="NadpisKapitoly"/>
       </w:pPr>
-      <w:bookmarkStart w:id="2" w:name="_Toc165237011"/>
+      <w:bookmarkStart w:id="4" w:name="_Toc165280263"/>
       <w:r>
         <w:lastRenderedPageBreak/>
         <w:t>Úvod do IoT</w:t>
       </w:r>
-      <w:bookmarkEnd w:id="2"/>
+      <w:bookmarkEnd w:id="4"/>
       <w:r>
         <w:t xml:space="preserve"> </w:t>
       </w:r>
@@ -2047,7 +2845,15 @@
         <w:pStyle w:val="NormalnytextDP"/>
       </w:pPr>
       <w:r>
-        <w:t>Termín IoT alebo Internet vecí sa vzťahuje na kolektívnu sieť pripojených zariadení a technológiu, ktorá umožňuje komunikáciu medzi zariadeniami a cloudom, ako aj medzi samotnými zariadeniami. Vďaka nástupu lacných počítačových čipov a telekomunikácií s vysokou priepustnosťou máme teraz miliardy zariadení pripojených na internet. To znamená, že bežné zariadenia ako zubné kefky, vysávače, autá a stroje môžu pomocou senzorov zbierať údaje a inteligentne reagovať na používateľov. Internet vecí integruje bežné "veci" s internetom.</w:t>
+        <w:t xml:space="preserve">Termín IoT alebo Internet vecí sa vzťahuje na kolektívnu sieť pripojených zariadení a technológiu, ktorá umožňuje komunikáciu medzi zariadeniami a </w:t>
+      </w:r>
+      <w:proofErr w:type="spellStart"/>
+      <w:r>
+        <w:t>cloudom</w:t>
+      </w:r>
+      <w:proofErr w:type="spellEnd"/>
+      <w:r>
+        <w:t>, ako aj medzi samotnými zariadeniami. Vďaka nástupu lacných počítačových čipov a telekomunikácií s vysokou priepustnosťou máme teraz miliardy zariadení pripojených na internet. To znamená, že bežné zariadenia ako zubné kefky, vysávače, autá a stroje môžu pomocou senzorov zbierať údaje a inteligentne reagovať na používateľov. Internet vecí integruje bežné "veci" s internetom.</w:t>
       </w:r>
       <w:r>
         <w:t xml:space="preserve"> </w:t>
@@ -2099,11 +2905,11 @@
           <w:color w:val="A6A6A6"/>
         </w:rPr>
       </w:pPr>
-      <w:bookmarkStart w:id="3" w:name="_Toc165237012"/>
+      <w:bookmarkStart w:id="5" w:name="_Toc165280264"/>
       <w:r>
         <w:t>História IoT</w:t>
       </w:r>
-      <w:bookmarkEnd w:id="3"/>
+      <w:bookmarkEnd w:id="5"/>
       <w:r>
         <w:t xml:space="preserve"> </w:t>
       </w:r>
@@ -2113,11 +2919,83 @@
         <w:pStyle w:val="NormalnytextDP"/>
       </w:pPr>
       <w:r>
-        <w:t xml:space="preserve">Koncept Internetu vecí (IoT) sa prvýkrát oficiálne spomenul v roku 1999, keď Kevin Ashton, spoluzakladateľ Auto-ID Centra na Massachusettskom technologickom inštitúte (MIT), predstavil túto myšlienku v prezentácii pre spoločnosť Procter &amp; Gamble (P&amp;G). Chcel upriamiť pozornosť vrcholového manažmentu P&amp;G na technológiu rádiového identifikačného označenia (RFID), a preto nazval svoju prezentáciu "Internet vecí", aby zahrnul nový trend z roku 1999: internet. Taktiež v roku 1999 vyšla kniha profesora MIT Neila Gershenfelda s názvom "Keď veci začnú premýšľať", ktorá síce nepoužila presný termín "Internet vecí", ale poskytla jasnú predstavu o budúcnosti IoT. IoT sa vyvinulo z bezdrôtových technológií, mikroelektromechanických systémov, mikroslužieb a internetu. Táto konvergencia </w:t>
+        <w:t xml:space="preserve">Koncept Internetu vecí (IoT) sa prvýkrát oficiálne spomenul v roku 1999, keď </w:t>
+      </w:r>
+      <w:proofErr w:type="spellStart"/>
+      <w:r>
+        <w:t>Kevin</w:t>
+      </w:r>
+      <w:proofErr w:type="spellEnd"/>
+      <w:r>
+        <w:t xml:space="preserve"> </w:t>
+      </w:r>
+      <w:proofErr w:type="spellStart"/>
+      <w:r>
+        <w:t>Ashton</w:t>
+      </w:r>
+      <w:proofErr w:type="spellEnd"/>
+      <w:r>
+        <w:t xml:space="preserve">, spoluzakladateľ Auto-ID Centra na </w:t>
+      </w:r>
+      <w:proofErr w:type="spellStart"/>
+      <w:r>
+        <w:t>Massachusettskom</w:t>
+      </w:r>
+      <w:proofErr w:type="spellEnd"/>
+      <w:r>
+        <w:t xml:space="preserve"> technologickom inštitúte (MIT), predstavil túto myšlienku v prezentácii pre spoločnosť Procter &amp; Gamble (P&amp;G). Chcel upriamiť pozornosť vrcholového manažmentu P&amp;G na technológiu rádiového identifikačného označenia (RFID), a preto nazval svoju prezentáciu "Internet vecí", aby zahrnul nový trend z roku 1999: internet. Taktiež v roku 1999 vyšla kniha profesora MIT </w:t>
+      </w:r>
+      <w:proofErr w:type="spellStart"/>
+      <w:r>
+        <w:t>Neila</w:t>
+      </w:r>
+      <w:proofErr w:type="spellEnd"/>
+      <w:r>
+        <w:t xml:space="preserve"> </w:t>
+      </w:r>
+      <w:proofErr w:type="spellStart"/>
+      <w:r>
+        <w:t>Gershenfelda</w:t>
+      </w:r>
+      <w:proofErr w:type="spellEnd"/>
+      <w:r>
+        <w:t xml:space="preserve"> s názvom "Keď veci začnú premýšľať", ktorá síce nepoužila presný termín "Internet vecí", ale poskytla jasnú predstavu o budúcnosti IoT. IoT sa vyvinulo z bezdrôtových technológií, </w:t>
+      </w:r>
+      <w:proofErr w:type="spellStart"/>
+      <w:r>
+        <w:t>mikroelektromechanických</w:t>
+      </w:r>
+      <w:proofErr w:type="spellEnd"/>
+      <w:r>
+        <w:t xml:space="preserve"> systémov, </w:t>
+      </w:r>
+      <w:proofErr w:type="spellStart"/>
+      <w:r>
+        <w:t>mikroslužieb</w:t>
+      </w:r>
+      <w:proofErr w:type="spellEnd"/>
+      <w:r>
+        <w:t xml:space="preserve"> a internetu. Táto konvergencia </w:t>
       </w:r>
       <w:r>
         <w:lastRenderedPageBreak/>
-        <w:t>pomohla zrútiť múry medzi operačnou technológiou a informačnou technológiou, čo umožnilo analyzovať neštruktúrované údaje generované strojmi na získanie poznatkov pre zlepšenie procesov. Hoci Kevin Ashton bol prvý, kto zmienil IoT, myšlienka pripojených zariadení existovala už od 70. rokov minulého storočia.</w:t>
+        <w:t xml:space="preserve">pomohla zrútiť múry medzi operačnou technológiou a informačnou technológiou, čo umožnilo analyzovať neštruktúrované údaje generované strojmi na získanie poznatkov pre zlepšenie procesov. Hoci </w:t>
+      </w:r>
+      <w:proofErr w:type="spellStart"/>
+      <w:r>
+        <w:t>Kevin</w:t>
+      </w:r>
+      <w:proofErr w:type="spellEnd"/>
+      <w:r>
+        <w:t xml:space="preserve"> </w:t>
+      </w:r>
+      <w:proofErr w:type="spellStart"/>
+      <w:r>
+        <w:t>Ashton</w:t>
+      </w:r>
+      <w:proofErr w:type="spellEnd"/>
+      <w:r>
+        <w:t xml:space="preserve"> bol prvý, kto zmienil IoT, myšlienka pripojených zariadení existovala už od 70. rokov minulého storočia.</w:t>
       </w:r>
       <w:r>
         <w:t xml:space="preserve"> </w:t>
@@ -2129,7 +3007,39 @@
         <w:t>k</w:t>
       </w:r>
       <w:r>
-        <w:t>olu na Carnegie Mellon University. Programátori cez internet mohli skontrolovať stav automatu a zistiť, či ich čaká studený nápoj, ak sa rozhodnú pre cestu k automatu. IoT sa vyvinulo z komunikácie M2M (stroj ku stroju), pri ktorej sa stroje pripájajú k sebe cez sieť bez ľudskej interakcie. M2M sa týka pripojenia zariadenia do cloudu, jeho správy a získavania údajov. Rozvíjajúc M2M na vyššiu úroveň, IoT je senzorová sieť miliárd inteligentných zariadení, ktoré pripájajú ľudí, počítačové systémy a iné aplikácie na zber a zdieľanie údajov</w:t>
+        <w:t xml:space="preserve">olu na </w:t>
+      </w:r>
+      <w:proofErr w:type="spellStart"/>
+      <w:r>
+        <w:t>Carnegie</w:t>
+      </w:r>
+      <w:proofErr w:type="spellEnd"/>
+      <w:r>
+        <w:t xml:space="preserve"> </w:t>
+      </w:r>
+      <w:proofErr w:type="spellStart"/>
+      <w:r>
+        <w:t>Mellon</w:t>
+      </w:r>
+      <w:proofErr w:type="spellEnd"/>
+      <w:r>
+        <w:t xml:space="preserve"> </w:t>
+      </w:r>
+      <w:proofErr w:type="spellStart"/>
+      <w:r>
+        <w:t>University</w:t>
+      </w:r>
+      <w:proofErr w:type="spellEnd"/>
+      <w:r>
+        <w:t xml:space="preserve">. Programátori cez internet mohli skontrolovať stav automatu a zistiť, či ich čaká studený nápoj, ak sa rozhodnú pre cestu k automatu. IoT sa vyvinulo z komunikácie M2M (stroj ku stroju), pri ktorej sa stroje pripájajú k sebe cez sieť bez ľudskej interakcie. M2M sa týka pripojenia zariadenia do </w:t>
+      </w:r>
+      <w:proofErr w:type="spellStart"/>
+      <w:r>
+        <w:t>cloudu</w:t>
+      </w:r>
+      <w:proofErr w:type="spellEnd"/>
+      <w:r>
+        <w:t>, jeho správy a získavania údajov. Rozvíjajúc M2M na vyššiu úroveň, IoT je senzorová sieť miliárd inteligentných zariadení, ktoré pripájajú ľudí, počítačové systémy a iné aplikácie na zber a zdieľanie údajov</w:t>
       </w:r>
       <w:r>
         <w:t xml:space="preserve">. </w:t>
@@ -2139,11 +3049,11 @@
       <w:pPr>
         <w:pStyle w:val="PodNadpiskapitoly3uroven"/>
       </w:pPr>
-      <w:bookmarkStart w:id="4" w:name="_Toc165237013"/>
+      <w:bookmarkStart w:id="6" w:name="_Toc165280265"/>
       <w:r>
         <w:t>Počiatok 21. Storočia</w:t>
       </w:r>
-      <w:bookmarkEnd w:id="4"/>
+      <w:bookmarkEnd w:id="6"/>
       <w:r>
         <w:t xml:space="preserve"> </w:t>
       </w:r>
@@ -2153,13 +3063,37 @@
         <w:pStyle w:val="NormalnytextDP"/>
       </w:pPr>
       <w:r>
-        <w:t xml:space="preserve">Počiatkom 21. storočia sa koncepcia ekosystému IoT dostala do popredia, najmä keď čínska vláda oznámila, že IoT bude strategickou prioritou v jej päťročnom pláne. Od roku 2010 do roku 2019 sa IoT vyvíjalo s širším použitím medzi spotrebiteľmi. Ľudia stále viac používali internetom pripojené zariadenia, ako sú smartfóny a smart televízory, ktoré boli všetky pripojené k jednej sieti a mohli medzi sebou komunikovať. </w:t>
-      </w:r>
-      <w:r>
-        <w:t xml:space="preserve"> </w:t>
-      </w:r>
-      <w:r>
-        <w:t>Ďalším dôležitým komponentom pri vytváraní funkčného IoT bola udalosť z júna 2012, keď sa hlavní poskytovatelia internetových služieb a webové spoločnosti dohodli na zvýšení adresného priestoru na globálnom Internete aktiváciou protokolu IPV6 pre svoje služby a produkty. Steve Leibson z Múzea počítačovej histórie vyhlásil: “Rozšírenie adresného priestoru znamená, že by sme mohli priradiť adresu IPV6 každému atómu na povrchu Zeme a stále by sme mali dosť adries na ďalších 100+ Zemí."</w:t>
+        <w:t xml:space="preserve">Počiatkom 21. storočia sa koncepcia ekosystému IoT dostala do popredia, najmä keď čínska vláda oznámila, že IoT bude strategickou prioritou v jej päťročnom pláne. Od roku 2010 do roku 2019 sa IoT vyvíjalo s širším použitím medzi spotrebiteľmi. Ľudia stále viac používali internetom pripojené zariadenia, ako sú smartfóny a </w:t>
+      </w:r>
+      <w:proofErr w:type="spellStart"/>
+      <w:r>
+        <w:t>smart</w:t>
+      </w:r>
+      <w:proofErr w:type="spellEnd"/>
+      <w:r>
+        <w:t xml:space="preserve"> televízory, ktoré boli všetky pripojené k jednej sieti a mohli medzi sebou komunikovať. </w:t>
+      </w:r>
+      <w:r>
+        <w:t xml:space="preserve"> </w:t>
+      </w:r>
+      <w:r>
+        <w:t xml:space="preserve">Ďalším dôležitým komponentom pri vytváraní funkčného IoT bola udalosť z júna 2012, keď sa hlavní poskytovatelia internetových služieb a webové spoločnosti dohodli na zvýšení adresného priestoru na globálnom Internete aktiváciou protokolu IPV6 pre svoje služby a produkty. </w:t>
+      </w:r>
+      <w:proofErr w:type="spellStart"/>
+      <w:r>
+        <w:t>Steve</w:t>
+      </w:r>
+      <w:proofErr w:type="spellEnd"/>
+      <w:r>
+        <w:t xml:space="preserve"> </w:t>
+      </w:r>
+      <w:proofErr w:type="spellStart"/>
+      <w:r>
+        <w:t>Leibson</w:t>
+      </w:r>
+      <w:proofErr w:type="spellEnd"/>
+      <w:r>
+        <w:t xml:space="preserve"> z Múzea počítačovej histórie vyhlásil: “Rozšírenie adresného priestoru znamená, že by sme mohli priradiť adresu IPV6 každému atómu na povrchu Zeme a stále by sme mali dosť adries na ďalších 100+ Zemí."</w:t>
       </w:r>
       <w:r>
         <w:t xml:space="preserve"> </w:t>
@@ -2178,12 +3112,12 @@
       <w:pPr>
         <w:pStyle w:val="NadpisKapitoly"/>
       </w:pPr>
-      <w:bookmarkStart w:id="5" w:name="_Toc165237014"/>
+      <w:bookmarkStart w:id="7" w:name="_Toc165280266"/>
       <w:r>
         <w:lastRenderedPageBreak/>
         <w:t>Ako fungujú IoT technológie</w:t>
       </w:r>
-      <w:bookmarkEnd w:id="5"/>
+      <w:bookmarkEnd w:id="7"/>
     </w:p>
     <w:p>
       <w:pPr>
@@ -2197,11 +3131,11 @@
       <w:pPr>
         <w:pStyle w:val="PodNadpisKapitoly"/>
       </w:pPr>
-      <w:bookmarkStart w:id="6" w:name="_Toc165237015"/>
+      <w:bookmarkStart w:id="8" w:name="_Toc165280267"/>
       <w:r>
         <w:t>Senzory a zariadenia</w:t>
       </w:r>
-      <w:bookmarkEnd w:id="6"/>
+      <w:bookmarkEnd w:id="8"/>
     </w:p>
     <w:p>
       <w:pPr>
@@ -2216,47 +3150,71 @@
       <w:pPr>
         <w:pStyle w:val="PodNadpiskapitoly3uroven"/>
       </w:pPr>
-      <w:bookmarkStart w:id="7" w:name="_Toc165237016"/>
+      <w:bookmarkStart w:id="9" w:name="_Toc165280268"/>
       <w:r>
         <w:t>Konektivita</w:t>
       </w:r>
-      <w:bookmarkEnd w:id="7"/>
+      <w:bookmarkEnd w:id="9"/>
     </w:p>
     <w:p>
       <w:pPr>
         <w:pStyle w:val="NormalnytextDP"/>
       </w:pPr>
       <w:r>
-        <w:t>Po zbere údajov senzory a zariadenia potrebujú spôsob, ako tieto údaje preniesť do cloudu. To sa uskutočňuje prostredníctvom rôznych metód konektivity, ako sú mobilné siete, WiFi, Bluetooth alebo satelitné spojenie. Každá metóda má svoje výhody a nevýhody, ale cieľom je dostať údaje do cloudu bezpečne a spoľahlivo.</w:t>
+        <w:t xml:space="preserve">Po zbere údajov senzory a zariadenia potrebujú spôsob, ako tieto údaje preniesť do </w:t>
+      </w:r>
+      <w:proofErr w:type="spellStart"/>
+      <w:r>
+        <w:t>cloudu</w:t>
+      </w:r>
+      <w:proofErr w:type="spellEnd"/>
+      <w:r>
+        <w:t xml:space="preserve">. To sa uskutočňuje prostredníctvom rôznych metód konektivity, ako sú mobilné siete, WiFi, Bluetooth alebo satelitné spojenie. Každá metóda má svoje výhody a nevýhody, ale cieľom je dostať údaje do </w:t>
+      </w:r>
+      <w:proofErr w:type="spellStart"/>
+      <w:r>
+        <w:t>cloudu</w:t>
+      </w:r>
+      <w:proofErr w:type="spellEnd"/>
+      <w:r>
+        <w:t xml:space="preserve"> bezpečne a spoľahlivo.</w:t>
       </w:r>
     </w:p>
     <w:p>
       <w:pPr>
         <w:pStyle w:val="PodNadpiskapitoly3uroven"/>
       </w:pPr>
-      <w:bookmarkStart w:id="8" w:name="_Toc165237017"/>
+      <w:bookmarkStart w:id="10" w:name="_Toc165280269"/>
       <w:r>
         <w:t>Spracovanie dát</w:t>
       </w:r>
-      <w:bookmarkEnd w:id="8"/>
+      <w:bookmarkEnd w:id="10"/>
     </w:p>
     <w:p>
       <w:pPr>
         <w:pStyle w:val="NormalnytextDP"/>
       </w:pPr>
       <w:r>
-        <w:t>Keď sa údaje dostanú do cloudu, nasleduje ich spracovanie softvérom. Tento softvér môže vykonávať rôzne úlohy, od jednoduchého kontrolovania údajov na ich kompletnú analýzu. To zahŕňa aj identifikáciu anomálií, ako sú príliš vysoké teploty alebo detekcia nežiaducich osôb.</w:t>
+        <w:t xml:space="preserve">Keď sa údaje dostanú do </w:t>
+      </w:r>
+      <w:proofErr w:type="spellStart"/>
+      <w:r>
+        <w:t>cloudu</w:t>
+      </w:r>
+      <w:proofErr w:type="spellEnd"/>
+      <w:r>
+        <w:t>, nasleduje ich spracovanie softvérom. Tento softvér môže vykonávať rôzne úlohy, od jednoduchého kontrolovania údajov na ich kompletnú analýzu. To zahŕňa aj identifikáciu anomálií, ako sú príliš vysoké teploty alebo detekcia nežiaducich osôb.</w:t>
       </w:r>
     </w:p>
     <w:p>
       <w:pPr>
         <w:pStyle w:val="PodNadpiskapitoly3uroven"/>
       </w:pPr>
-      <w:bookmarkStart w:id="9" w:name="_Toc165237018"/>
+      <w:bookmarkStart w:id="11" w:name="_Toc165280270"/>
       <w:r>
         <w:t>Užívateľské rozhranie</w:t>
       </w:r>
-      <w:bookmarkEnd w:id="9"/>
+      <w:bookmarkEnd w:id="11"/>
     </w:p>
     <w:p>
       <w:pPr>
@@ -2276,19 +3234,27 @@
       <w:pPr>
         <w:pStyle w:val="NadpisKapitoly"/>
       </w:pPr>
-      <w:bookmarkStart w:id="10" w:name="_Toc165237019"/>
+      <w:bookmarkStart w:id="12" w:name="_Toc165280271"/>
       <w:r>
         <w:lastRenderedPageBreak/>
         <w:t>IoT aplikácie</w:t>
       </w:r>
-      <w:bookmarkEnd w:id="10"/>
+      <w:bookmarkEnd w:id="12"/>
     </w:p>
     <w:p>
       <w:pPr>
         <w:pStyle w:val="NormalnytextDP"/>
       </w:pPr>
       <w:r>
-        <w:t>Internet vecí (IoT) ponúka široké spektrum aplikácií, ktoré zasahujú do rôznych oblastí, vrátane spotrebiteľského sektora, podnikania, výroby a IIoT. Tieto aplikácie majú významný vplyv na rôzne vertikály, vrátane automobilového priemyslu, telekomunikácií a energetiky.</w:t>
+        <w:t xml:space="preserve">Internet vecí (IoT) ponúka široké spektrum aplikácií, ktoré zasahujú do rôznych oblastí, vrátane spotrebiteľského sektora, podnikania, výroby a </w:t>
+      </w:r>
+      <w:proofErr w:type="spellStart"/>
+      <w:r>
+        <w:t>IIoT</w:t>
+      </w:r>
+      <w:proofErr w:type="spellEnd"/>
+      <w:r>
+        <w:t>. Tieto aplikácie majú významný vplyv na rôzne vertikály, vrátane automobilového priemyslu, telekomunikácií a energetiky.</w:t>
       </w:r>
       <w:r>
         <w:t xml:space="preserve"> Môžeme povedať, že sa svet IoT veľmi rýchlo rozvíja a</w:t>
@@ -2310,29 +3276,45 @@
       <w:pPr>
         <w:pStyle w:val="PodNadpisKapitoly"/>
       </w:pPr>
-      <w:bookmarkStart w:id="11" w:name="_Toc165237020"/>
+      <w:bookmarkStart w:id="13" w:name="_Toc165280272"/>
       <w:r>
         <w:t>Spotrebiteľský sektor</w:t>
       </w:r>
-      <w:bookmarkEnd w:id="11"/>
+      <w:bookmarkEnd w:id="13"/>
     </w:p>
     <w:p>
       <w:pPr>
         <w:pStyle w:val="NormalnytextDP"/>
       </w:pPr>
       <w:r>
-        <w:t>V spotrebiteľskom segmente IoT nachádzame inteligentné domácnosti, ktoré sú vybavené inteligentnými termostatmi, spotrebičmi a pripojenými kúrením, osvetlením a elektronickými zariadeniami. Tieto domácnosti je možné ovládať na diaľku pomocou počítačov a smartfónov. Wearable zariadenia s senzormi a softvérom dokážu zbierať a analyzovať údaje používateľov, pričom posielať správy iným technológiám s cieľom uľahčiť život používateľov. Tieto zariadenia sa tiež používajú v oblasti verejnej bezpečnosti, napríklad zlepšením reakčných časov prvých záchranárov počas mimoriadnych udalostí alebo sledovaním vitálnych funkcií stavebných pracovníkov alebo hasičov na život ohrozujúcich miestach.</w:t>
-      </w:r>
+        <w:t xml:space="preserve">V spotrebiteľskom segmente IoT nachádzame inteligentné domácnosti, ktoré sú vybavené inteligentnými termostatmi, spotrebičmi a pripojenými kúrením, osvetlením a elektronickými zariadeniami. Tieto domácnosti je možné ovládať na diaľku pomocou počítačov a smartfónov. </w:t>
+      </w:r>
+      <w:proofErr w:type="spellStart"/>
+      <w:r>
+        <w:t>Wearable</w:t>
+      </w:r>
+      <w:proofErr w:type="spellEnd"/>
+      <w:r>
+        <w:t xml:space="preserve"> zariadenia s senzormi a softvérom dokážu zbierať a analyzovať údaje používateľov, pričom posielať správy iným technológiám s cieľom uľahčiť život používateľov. Tieto zariadenia sa tiež používajú v oblasti verejnej bezpečnosti, napríklad zlepšením reakčných časov prvých záchranárov počas mimoriadnych udalostí alebo sledovaním vitálnych funkcií stavebných pracovníkov alebo hasičov na život ohrozujúcich miestach.</w:t>
+      </w:r>
+      <w:r>
+        <w:t xml:space="preserve"> Celosvetovo tento trend inteligentných domov prudko rastie.</w:t>
+      </w:r>
+    </w:p>
+    <w:p>
+      <w:pPr>
+        <w:pStyle w:val="NormalnytextDP"/>
+      </w:pPr>
     </w:p>
     <w:p>
       <w:pPr>
         <w:pStyle w:val="PodNadpisKapitoly"/>
       </w:pPr>
-      <w:bookmarkStart w:id="12" w:name="_Toc165237021"/>
+      <w:bookmarkStart w:id="14" w:name="_Toc165280273"/>
       <w:r>
         <w:t>Zdravotníctvo</w:t>
       </w:r>
-      <w:bookmarkEnd w:id="12"/>
+      <w:bookmarkEnd w:id="14"/>
     </w:p>
     <w:p>
       <w:pPr>
@@ -2345,37 +3327,48 @@
         <w:t xml:space="preserve"> </w:t>
       </w:r>
       <w:r>
-        <w:t>Zhromažďujú a prenášajú sa zdravotné údaje, ako sú krvný tlak, hladina cukru v krvi, hmotnosť, kyslík a EKG. Pacient môže v prípade núdze kontaktovať lekára pomocou smart mobilnej aplikácie.</w:t>
+        <w:t xml:space="preserve">Zhromažďujú a prenášajú sa zdravotné údaje, ako sú krvný tlak, hladina cukru v krvi, hmotnosť, kyslík a EKG. Pacient môže v prípade núdze kontaktovať lekára pomocou </w:t>
+      </w:r>
+      <w:proofErr w:type="spellStart"/>
+      <w:r>
+        <w:t>smart</w:t>
+      </w:r>
+      <w:proofErr w:type="spellEnd"/>
+      <w:r>
+        <w:t xml:space="preserve"> mobilnej aplikácie.</w:t>
       </w:r>
     </w:p>
     <w:p>
       <w:pPr>
         <w:pStyle w:val="PodNadpisKapitoly"/>
       </w:pPr>
-      <w:bookmarkStart w:id="13" w:name="_Toc165237022"/>
+      <w:bookmarkStart w:id="15" w:name="_Toc165280274"/>
       <w:r>
         <w:t>Inteligentné mestá</w:t>
       </w:r>
-      <w:bookmarkEnd w:id="13"/>
+      <w:bookmarkEnd w:id="15"/>
     </w:p>
     <w:p>
       <w:pPr>
         <w:pStyle w:val="NormalnytextDP"/>
       </w:pPr>
       <w:r>
-        <w:t>Inteligentné mestá využívajú technológie na poskytovanie služieb, ktoré zahŕňajú zlepšenie dopravy a sociálnych služieb, podporu stability a dávajú hlas svojim občanom. IoT aplikácie pomáhajú v oblasti riadenia vody, kontroly odpadov a zvládania núdzových situácií.</w:t>
+        <w:t xml:space="preserve">Inteligentné mestá využívajú technológie na poskytovanie služieb, ktoré zahŕňajú zlepšenie dopravy a sociálnych služieb, podporu stability a dávajú hlas svojim </w:t>
+      </w:r>
+      <w:r>
+        <w:lastRenderedPageBreak/>
+        <w:t>občanom. IoT aplikácie pomáhajú v oblasti riadenia vody, kontroly odpadov a zvládania núdzových situácií.</w:t>
       </w:r>
     </w:p>
     <w:p>
       <w:pPr>
         <w:pStyle w:val="PodNadpisKapitoly"/>
       </w:pPr>
-      <w:bookmarkStart w:id="14" w:name="_Toc165237023"/>
-      <w:r>
-        <w:lastRenderedPageBreak/>
+      <w:bookmarkStart w:id="16" w:name="_Toc165280275"/>
+      <w:r>
         <w:t>Poľnohospodárstvo</w:t>
       </w:r>
-      <w:bookmarkEnd w:id="14"/>
+      <w:bookmarkEnd w:id="16"/>
     </w:p>
     <w:p>
       <w:pPr>
@@ -2389,11 +3382,11 @@
       <w:pPr>
         <w:pStyle w:val="PodNadpisKapitoly"/>
       </w:pPr>
-      <w:bookmarkStart w:id="15" w:name="_Toc165237024"/>
+      <w:bookmarkStart w:id="17" w:name="_Toc165280276"/>
       <w:r>
         <w:t>Priemyselná automatizácia</w:t>
       </w:r>
-      <w:bookmarkEnd w:id="15"/>
+      <w:bookmarkEnd w:id="17"/>
     </w:p>
     <w:p>
       <w:pPr>
@@ -2407,18 +3400,23 @@
       <w:pPr>
         <w:pStyle w:val="PodNadpisKapitoly"/>
       </w:pPr>
-      <w:bookmarkStart w:id="16" w:name="_Toc165237025"/>
-      <w:r>
-        <w:t>Smart autá</w:t>
-      </w:r>
-      <w:bookmarkEnd w:id="16"/>
+      <w:bookmarkStart w:id="18" w:name="_Toc165280277"/>
+      <w:proofErr w:type="spellStart"/>
+      <w:r>
+        <w:t>Smart</w:t>
+      </w:r>
+      <w:proofErr w:type="spellEnd"/>
+      <w:r>
+        <w:t xml:space="preserve"> autá</w:t>
+      </w:r>
+      <w:bookmarkEnd w:id="18"/>
     </w:p>
     <w:p>
       <w:pPr>
         <w:pStyle w:val="NormalnytextDP"/>
       </w:pPr>
       <w:r>
-        <w:t>Pripojené autá, často označované ako vozidlá s internetovým pripojením, sú vybavené rôznymi senzormi a komunikačnými technológiami, ktoré umožňujú výmenu údajov s ostatnými zariadeniami a systémami. Tieto vozidlá môžu byť pripojené nielen k verejnej internetovej sieti, ale aj k špeciálnym sieťam pre automobilový priemysel, čo umožňuje rôznym funkciám ako diagnostika na diaľku a aktualizácie softvéru cez vzduch. Táto konvergencia digitálnych technológií a automobilových systémov predstavuje nové možnosti pre pohodlie, bezpečnosť a efektívnosť jazdy.</w:t>
+        <w:t xml:space="preserve">Pripojené autá, často označované ako vozidlá s internetovým pripojením, sú vybavené rôznymi senzormi a komunikačnými technológiami, ktoré umožňujú výmenu údajov s ostatnými zariadeniami a systémami. Tieto vozidlá môžu byť pripojené nielen k verejnej internetovej sieti, ale aj k špeciálnym sieťam pre automobilový priemysel, čo umožňuje rôznym funkciám ako diagnostika na diaľku a aktualizácie softvéru cez vzduch. </w:t>
       </w:r>
     </w:p>
     <w:p>
@@ -2433,22 +3431,22 @@
           <w:noProof/>
         </w:rPr>
         <w:drawing>
-          <wp:anchor distT="0" distB="0" distL="114300" distR="114300" simplePos="0" relativeHeight="251658752" behindDoc="0" locked="0" layoutInCell="1" allowOverlap="1" wp14:anchorId="74FA5D07" wp14:editId="5B87C22B">
+          <wp:anchor distT="0" distB="0" distL="114300" distR="114300" simplePos="0" relativeHeight="251659264" behindDoc="0" locked="0" layoutInCell="1" allowOverlap="1" wp14:anchorId="74FA5D07" wp14:editId="67D21671">
             <wp:simplePos x="0" y="0"/>
             <wp:positionH relativeFrom="column">
-              <wp:posOffset>635</wp:posOffset>
+              <wp:align>center</wp:align>
             </wp:positionH>
             <wp:positionV relativeFrom="paragraph">
-              <wp:posOffset>299720</wp:posOffset>
+              <wp:posOffset>302260</wp:posOffset>
             </wp:positionV>
-            <wp:extent cx="5399405" cy="2895600"/>
+            <wp:extent cx="5115600" cy="2494800"/>
             <wp:effectExtent l="0" t="0" r="0" b="0"/>
             <wp:wrapSquare wrapText="bothSides"/>
             <wp:docPr id="460862275" name="Chart 2"/>
             <wp:cNvGraphicFramePr/>
             <a:graphic xmlns:a="http://schemas.openxmlformats.org/drawingml/2006/main">
               <a:graphicData uri="http://schemas.openxmlformats.org/drawingml/2006/chart">
-                <c:chart xmlns:c="http://schemas.openxmlformats.org/drawingml/2006/chart" xmlns:r="http://schemas.openxmlformats.org/officeDocument/2006/relationships" r:id="rId9"/>
+                <c:chart xmlns:c="http://schemas.openxmlformats.org/drawingml/2006/chart" xmlns:r="http://schemas.openxmlformats.org/officeDocument/2006/relationships" r:id="rId13"/>
               </a:graphicData>
             </a:graphic>
             <wp14:sizeRelH relativeFrom="margin">
@@ -2497,19 +3495,33 @@
         <w:rPr>
           <w:color w:val="A6A6A6"/>
         </w:rPr>
-        <w:t>(štýl Popis, Popiska-Caption)</w:t>
+        <w:t xml:space="preserve">(štýl Popis, </w:t>
+      </w:r>
+      <w:proofErr w:type="spellStart"/>
+      <w:r>
+        <w:rPr>
+          <w:color w:val="A6A6A6"/>
+        </w:rPr>
+        <w:t>Popiska-Caption</w:t>
+      </w:r>
+      <w:proofErr w:type="spellEnd"/>
+      <w:r>
+        <w:rPr>
+          <w:color w:val="A6A6A6"/>
+        </w:rPr>
+        <w:t>)</w:t>
       </w:r>
     </w:p>
     <w:p>
       <w:pPr>
         <w:pStyle w:val="NadpisKapitoly"/>
       </w:pPr>
-      <w:bookmarkStart w:id="17" w:name="_Toc165237026"/>
+      <w:bookmarkStart w:id="19" w:name="_Toc165280278"/>
       <w:r>
         <w:lastRenderedPageBreak/>
         <w:t>Návrh a implementácia IoT domu</w:t>
       </w:r>
-      <w:bookmarkEnd w:id="17"/>
+      <w:bookmarkEnd w:id="19"/>
     </w:p>
     <w:p>
       <w:pPr>
@@ -2534,19 +3546,37 @@
         <w:t>sme</w:t>
       </w:r>
       <w:r>
-        <w:t xml:space="preserve"> sa rozhodol</w:t>
+        <w:t xml:space="preserve"> sa </w:t>
+      </w:r>
+      <w:proofErr w:type="spellStart"/>
+      <w:r>
+        <w:t>rozhodol</w:t>
       </w:r>
       <w:r>
         <w:t>i</w:t>
       </w:r>
+      <w:proofErr w:type="spellEnd"/>
       <w:r>
         <w:t xml:space="preserve"> využiť aplikáciu </w:t>
       </w:r>
       <w:r>
         <w:t xml:space="preserve">Cisco </w:t>
       </w:r>
-      <w:r>
-        <w:t xml:space="preserve">Packet Tracer, ktorá poskytuje prostredie na simuláciu siete IoT zariadení. Po vytvorení nového projektu </w:t>
+      <w:proofErr w:type="spellStart"/>
+      <w:r>
+        <w:t>Packet</w:t>
+      </w:r>
+      <w:proofErr w:type="spellEnd"/>
+      <w:r>
+        <w:t xml:space="preserve"> </w:t>
+      </w:r>
+      <w:proofErr w:type="spellStart"/>
+      <w:r>
+        <w:t>Tracer</w:t>
+      </w:r>
+      <w:proofErr w:type="spellEnd"/>
+      <w:r>
+        <w:t xml:space="preserve">, ktorá poskytuje prostredie na simuláciu siete IoT zariadení. Po vytvorení nového projektu </w:t>
       </w:r>
       <w:r>
         <w:t>s</w:t>
@@ -2670,11 +3700,11 @@
       <w:pPr>
         <w:pStyle w:val="PodNadpisKapitoly"/>
       </w:pPr>
-      <w:bookmarkStart w:id="18" w:name="_Toc165237027"/>
+      <w:bookmarkStart w:id="20" w:name="_Toc165280279"/>
       <w:r>
         <w:t>Implementácia IoT</w:t>
       </w:r>
-      <w:bookmarkEnd w:id="18"/>
+      <w:bookmarkEnd w:id="20"/>
     </w:p>
     <w:p>
       <w:pPr>
@@ -2717,7 +3747,23 @@
         <w:t xml:space="preserve"> s prípravou IoT siete. </w:t>
       </w:r>
       <w:r>
-        <w:t xml:space="preserve">Keďže dnešné moderné siete fungujú bezdrôtovo tak aj naša sieť bude fungovať bezdrôtovo. Packet Tracer nám túto vec umožňuje vo veľkom rozsahu s možnosťou detailnej konfigurácie. </w:t>
+        <w:t xml:space="preserve">Keďže dnešné moderné siete fungujú bezdrôtovo tak aj naša sieť bude fungovať bezdrôtovo. </w:t>
+      </w:r>
+      <w:proofErr w:type="spellStart"/>
+      <w:r>
+        <w:t>Packet</w:t>
+      </w:r>
+      <w:proofErr w:type="spellEnd"/>
+      <w:r>
+        <w:t xml:space="preserve"> </w:t>
+      </w:r>
+      <w:proofErr w:type="spellStart"/>
+      <w:r>
+        <w:t>Tracer</w:t>
+      </w:r>
+      <w:proofErr w:type="spellEnd"/>
+      <w:r>
+        <w:t xml:space="preserve"> nám túto vec umožňuje vo veľkom rozsahu s možnosťou detailnej konfigurácie. </w:t>
       </w:r>
       <w:r>
         <w:t>Ako druhé budeme potrebovať server, ktorý bude spravovať tieto IoT zariadenia, prístup k nim a ich zabezpečenie</w:t>
@@ -2742,18 +3788,26 @@
       </w:r>
       <w:r>
         <w:lastRenderedPageBreak/>
-        <w:t>priamym ethernetovým káblom. Teraz sme pripravený nakonfigurovať jednotlivé zariadenia.</w:t>
+        <w:t xml:space="preserve">priamym </w:t>
+      </w:r>
+      <w:proofErr w:type="spellStart"/>
+      <w:r>
+        <w:t>ethernetovým</w:t>
+      </w:r>
+      <w:proofErr w:type="spellEnd"/>
+      <w:r>
+        <w:t xml:space="preserve"> káblom. Teraz sme pripravený nakonfigurovať jednotlivé zariadenia.</w:t>
       </w:r>
     </w:p>
     <w:p>
       <w:pPr>
         <w:pStyle w:val="PodNadpiskapitoly3uroven"/>
       </w:pPr>
-      <w:bookmarkStart w:id="19" w:name="_Toc165237028"/>
+      <w:bookmarkStart w:id="21" w:name="_Toc165280280"/>
       <w:r>
         <w:t>Konfigurácia bezdrôtového routera IoT siete</w:t>
       </w:r>
-      <w:bookmarkEnd w:id="19"/>
+      <w:bookmarkEnd w:id="21"/>
     </w:p>
     <w:p>
       <w:pPr>
@@ -2763,7 +3817,15 @@
         <w:t xml:space="preserve">Použijeme teda dostupný bezdrôtový router WRT300N. </w:t>
       </w:r>
       <w:r>
-        <w:t>V konfigurácii prejdeme do položky pre nastavenie bezdrôtovej site. Prvú položku „SSID“ resp. názov siete som si nastavil na IoT. Na mene nezáleží a môžeme si zvoliť ľubovolné.</w:t>
+        <w:t xml:space="preserve">V konfigurácii prejdeme do položky pre nastavenie bezdrôtovej site. Prvú položku „SSID“ resp. názov siete som si nastavil na IoT. Na mene nezáleží a môžeme si zvoliť </w:t>
+      </w:r>
+      <w:proofErr w:type="spellStart"/>
+      <w:r>
+        <w:t>ľubovolné</w:t>
+      </w:r>
+      <w:proofErr w:type="spellEnd"/>
+      <w:r>
+        <w:t>.</w:t>
       </w:r>
       <w:r>
         <w:t xml:space="preserve"> Pre autentifikáciu cez server sm</w:t>
@@ -2790,17 +3852,30 @@
         <w:t>i</w:t>
       </w:r>
       <w:r>
-        <w:t xml:space="preserve"> IP adresu 192.172.12.1 ako default gateway tak sm</w:t>
+        <w:t xml:space="preserve"> IP adresu 192.172.12.1 ako default </w:t>
+      </w:r>
+      <w:proofErr w:type="spellStart"/>
+      <w:r>
+        <w:t>gateway</w:t>
+      </w:r>
+      <w:proofErr w:type="spellEnd"/>
+      <w:r>
+        <w:t xml:space="preserve"> tak sm</w:t>
       </w:r>
       <w:r>
         <w:t>e</w:t>
       </w:r>
       <w:r>
-        <w:t xml:space="preserve"> sa rozhodol</w:t>
+        <w:t xml:space="preserve"> sa </w:t>
+      </w:r>
+      <w:proofErr w:type="spellStart"/>
+      <w:r>
+        <w:t>rozhodol</w:t>
       </w:r>
       <w:r>
         <w:t>i</w:t>
       </w:r>
+      <w:proofErr w:type="spellEnd"/>
       <w:r>
         <w:t xml:space="preserve"> dať serveru adresu 192.172.12.10 a heslo sm</w:t>
       </w:r>
@@ -2860,11 +3935,11 @@
       <w:pPr>
         <w:pStyle w:val="PodNadpiskapitoly3uroven"/>
       </w:pPr>
-      <w:bookmarkStart w:id="20" w:name="_Toc165237029"/>
+      <w:bookmarkStart w:id="22" w:name="_Toc165280281"/>
       <w:r>
         <w:t>Konfigurácia RADIUS servera</w:t>
       </w:r>
-      <w:bookmarkEnd w:id="20"/>
+      <w:bookmarkEnd w:id="22"/>
     </w:p>
     <w:p>
       <w:pPr>
@@ -2892,13 +3967,37 @@
         <w:t xml:space="preserve"> </w:t>
       </w:r>
       <w:r>
-        <w:t>Využíva protokol RADIUS (Remote Authentication Dial-In User Service)</w:t>
+        <w:t>Využíva protokol RADIUS (</w:t>
+      </w:r>
+      <w:proofErr w:type="spellStart"/>
+      <w:r>
+        <w:t>Remote</w:t>
+      </w:r>
+      <w:proofErr w:type="spellEnd"/>
+      <w:r>
+        <w:t xml:space="preserve"> </w:t>
+      </w:r>
+      <w:proofErr w:type="spellStart"/>
+      <w:r>
+        <w:t>Authentication</w:t>
+      </w:r>
+      <w:proofErr w:type="spellEnd"/>
+      <w:r>
+        <w:t xml:space="preserve"> Dial-In User Service)</w:t>
       </w:r>
       <w:r>
         <w:t>. K</w:t>
       </w:r>
       <w:r>
-        <w:t xml:space="preserve">omunikácia medzi klientom a serverom prebieha pomocou protokolu UDP (User Datagram Protocol). </w:t>
+        <w:t xml:space="preserve">omunikácia medzi klientom a serverom prebieha pomocou protokolu UDP (User Datagram </w:t>
+      </w:r>
+      <w:proofErr w:type="spellStart"/>
+      <w:r>
+        <w:t>Protocol</w:t>
+      </w:r>
+      <w:proofErr w:type="spellEnd"/>
+      <w:r>
+        <w:t xml:space="preserve">). </w:t>
       </w:r>
       <w:r>
         <w:t>P</w:t>
@@ -3001,7 +4100,15 @@
         <w:t>e</w:t>
       </w:r>
       <w:r>
-        <w:t xml:space="preserve"> túto statickú IP adresu priamo v serveri. Maska podsiete a default gateway bude rovnaká ako s</w:t>
+        <w:t xml:space="preserve"> túto statickú IP adresu priamo v serveri. Maska podsiete a default </w:t>
+      </w:r>
+      <w:proofErr w:type="spellStart"/>
+      <w:r>
+        <w:t>gateway</w:t>
+      </w:r>
+      <w:proofErr w:type="spellEnd"/>
+      <w:r>
+        <w:t xml:space="preserve"> bude rovnaká ako s</w:t>
       </w:r>
       <w:r>
         <w:t>m</w:t>
@@ -3016,7 +4123,15 @@
         <w:t>i</w:t>
       </w:r>
       <w:r>
-        <w:t xml:space="preserve"> v routeri.</w:t>
+        <w:t xml:space="preserve"> v </w:t>
+      </w:r>
+      <w:proofErr w:type="spellStart"/>
+      <w:r>
+        <w:t>routeri</w:t>
+      </w:r>
+      <w:proofErr w:type="spellEnd"/>
+      <w:r>
+        <w:t>.</w:t>
       </w:r>
       <w:r>
         <w:t xml:space="preserve"> Týmto je RADIUS server pripojený k sieti. Aby s</w:t>
@@ -3079,7 +4194,27 @@
         <w:t>e</w:t>
       </w:r>
       <w:r>
-        <w:t xml:space="preserve"> nastavili IP adresu routera na 192.172.12.1 tak aj adresa klienta bude rovnaká. Heslo bude „cisco123“ a typ serveru nastavím na „Radius“. Klienta mám </w:t>
+        <w:t xml:space="preserve"> nastavili IP adresu routera na 192.172.12.1 tak aj adresa klienta bude rovnaká. Heslo bude „cisco123“ a typ serveru nastavím</w:t>
+      </w:r>
+      <w:r>
+        <w:t>e</w:t>
+      </w:r>
+      <w:r>
+        <w:t xml:space="preserve"> na „</w:t>
+      </w:r>
+      <w:proofErr w:type="spellStart"/>
+      <w:r>
+        <w:t>Radius</w:t>
+      </w:r>
+      <w:proofErr w:type="spellEnd"/>
+      <w:r>
+        <w:t>“. Klienta mám</w:t>
+      </w:r>
+      <w:r>
+        <w:t>e</w:t>
+      </w:r>
+      <w:r>
+        <w:t xml:space="preserve"> </w:t>
       </w:r>
       <w:r>
         <w:t>úspešne</w:t>
@@ -3112,7 +4247,15 @@
         <w:t>e</w:t>
       </w:r>
       <w:r>
-        <w:t xml:space="preserve"> mať pripojené k sieti. Cez „User Setup“ v nastaveniach AAA protokolu môžem</w:t>
+        <w:t xml:space="preserve"> mať pripojené k sieti. Cez „User </w:t>
+      </w:r>
+      <w:proofErr w:type="spellStart"/>
+      <w:r>
+        <w:t>Setup</w:t>
+      </w:r>
+      <w:proofErr w:type="spellEnd"/>
+      <w:r>
+        <w:t>“ v nastaveniach AAA protokolu môžem</w:t>
       </w:r>
       <w:r>
         <w:t>e</w:t>
@@ -3144,14 +4287,459 @@
       <w:r>
         <w:t xml:space="preserve"> rovnaké ako napr. „BedroomLight1“ meno je aj heslo. </w:t>
       </w:r>
+      <w:r>
+        <w:t>V sekcii IoT nám už stačí len zapnúť registračný server a n</w:t>
+      </w:r>
+      <w:r>
+        <w:t>astavenia protokolov RADIUS servera máme hotové.</w:t>
+      </w:r>
+    </w:p>
+    <w:p>
+      <w:pPr>
+        <w:pStyle w:val="NormalnytextDP"/>
+        <w:ind w:firstLine="0"/>
+      </w:pPr>
+      <w:r>
+        <w:tab/>
+        <w:t xml:space="preserve">Posledným krokom bude pripojiť každé IoT zariadenie a registrovať ho v sieti. Dokážeme to tým, že v každom IoT zariadení zapneme DHCP protokol pre priradenie automatickej IP adresy, následne prejdeme do nastavení IoT a v sekcii nastavenia servera pre IoT </w:t>
+      </w:r>
+      <w:r>
+        <w:t>zvolíme</w:t>
+      </w:r>
+      <w:r>
+        <w:t xml:space="preserve"> „IoT Server“</w:t>
+      </w:r>
+      <w:r>
+        <w:t>. Bude si to po nás pýtať tri parametre. Jeden bude IP adresa IoT serveru, ktorá bude 192.172.12.10, druhý bude meno používateľa, čo bude „IoT“ a potom heslo, ktoré sme nastavili na „cisco123“.</w:t>
+      </w:r>
+      <w:r>
+        <w:t xml:space="preserve"> V bezdrôtovom nastavení vložíme názov IoT siete, ktorý sme si vybrali. Pre autentifikáciu zvolíme WPA2, kde následne vložíme registračné údaje, ktoré sme vytvorili pre IoT zariadenie v RADIUS serveri. To znamená meno klienta a heslo. Ešte pred dokončením si overíme či ú všetky parametre správne zadané. Častokrát sa stáva, že sa zariadenie so sieťou nespojí. Keď sme všetko skontrolovali a je to správne, môžeme prejsť na finálny krok.</w:t>
+      </w:r>
     </w:p>
     <w:p>
       <w:pPr>
         <w:pStyle w:val="PodNadpisKapitoly"/>
-        <w:numPr>
-          <w:ilvl w:val="0"/>
-          <w:numId w:val="0"/>
-        </w:numPr>
+      </w:pPr>
+      <w:bookmarkStart w:id="23" w:name="_Toc165280282"/>
+      <w:r>
+        <w:lastRenderedPageBreak/>
+        <w:t>Finalizácia a verifikácia produktu</w:t>
+      </w:r>
+      <w:bookmarkEnd w:id="23"/>
+    </w:p>
+    <w:p>
+      <w:pPr>
+        <w:pStyle w:val="NormalnytextDP"/>
+      </w:pPr>
+      <w:r>
+        <w:t xml:space="preserve">Predtým než náš produkt môže byť prezentovaný verejnosti, musíme skontrolovať a overiť pripojenie do siete, či zariadenia pracujú a fungujú správne. Začneme teda s pripojením administračného laptopu pre náš IoT server. Na laptope si otvoríme </w:t>
+      </w:r>
+      <w:r>
+        <w:t xml:space="preserve">príkazový riadok </w:t>
+      </w:r>
+      <w:r>
+        <w:t xml:space="preserve">a zadáme IP adresu nášho serveru. Mnohokrát spomínané, naša IP adresa je 192.172.12.10. </w:t>
+      </w:r>
+      <w:r>
+        <w:t>Pre overenie pripojenia zadáme príkaz:</w:t>
+      </w:r>
+    </w:p>
+    <w:p>
+      <w:pPr>
+        <w:pStyle w:val="kd"/>
+      </w:pPr>
+      <w:proofErr w:type="spellStart"/>
+      <w:r>
+        <w:t>ping</w:t>
+      </w:r>
+      <w:proofErr w:type="spellEnd"/>
+      <w:r>
+        <w:t xml:space="preserve"> 192.172.12.10</w:t>
+      </w:r>
+    </w:p>
+    <w:p>
+      <w:pPr>
+        <w:pStyle w:val="NormalnytextDP"/>
+      </w:pPr>
+      <w:r>
+        <w:t xml:space="preserve">Ak sme zadali údaje a príkaz správne, malo by nám vypísať toto: </w:t>
+      </w:r>
+    </w:p>
+    <w:p>
+      <w:pPr>
+        <w:pStyle w:val="kd"/>
+      </w:pPr>
+      <w:proofErr w:type="spellStart"/>
+      <w:r>
+        <w:t>Pinging</w:t>
+      </w:r>
+      <w:proofErr w:type="spellEnd"/>
+      <w:r>
+        <w:t xml:space="preserve"> 192.172.12.10 </w:t>
+      </w:r>
+      <w:proofErr w:type="spellStart"/>
+      <w:r>
+        <w:t>with</w:t>
+      </w:r>
+      <w:proofErr w:type="spellEnd"/>
+      <w:r>
+        <w:t xml:space="preserve"> 32 </w:t>
+      </w:r>
+      <w:proofErr w:type="spellStart"/>
+      <w:r>
+        <w:t>bytes</w:t>
+      </w:r>
+      <w:proofErr w:type="spellEnd"/>
+      <w:r>
+        <w:t xml:space="preserve"> of </w:t>
+      </w:r>
+      <w:proofErr w:type="spellStart"/>
+      <w:r>
+        <w:t>data</w:t>
+      </w:r>
+      <w:proofErr w:type="spellEnd"/>
+      <w:r>
+        <w:t>:</w:t>
+      </w:r>
+    </w:p>
+    <w:p>
+      <w:pPr>
+        <w:pStyle w:val="kd"/>
+      </w:pPr>
+    </w:p>
+    <w:p>
+      <w:pPr>
+        <w:pStyle w:val="kd"/>
+      </w:pPr>
+      <w:proofErr w:type="spellStart"/>
+      <w:r>
+        <w:t>Reply</w:t>
+      </w:r>
+      <w:proofErr w:type="spellEnd"/>
+      <w:r>
+        <w:t xml:space="preserve"> </w:t>
+      </w:r>
+      <w:proofErr w:type="spellStart"/>
+      <w:r>
+        <w:t>from</w:t>
+      </w:r>
+      <w:proofErr w:type="spellEnd"/>
+      <w:r>
+        <w:t xml:space="preserve"> 192.172.12.10: </w:t>
+      </w:r>
+      <w:proofErr w:type="spellStart"/>
+      <w:r>
+        <w:t>bytes</w:t>
+      </w:r>
+      <w:proofErr w:type="spellEnd"/>
+      <w:r>
+        <w:t xml:space="preserve">=32 </w:t>
+      </w:r>
+      <w:proofErr w:type="spellStart"/>
+      <w:r>
+        <w:t>time</w:t>
+      </w:r>
+      <w:proofErr w:type="spellEnd"/>
+      <w:r>
+        <w:t>&lt;1ms TTL=128</w:t>
+      </w:r>
+    </w:p>
+    <w:p>
+      <w:pPr>
+        <w:pStyle w:val="kd"/>
+      </w:pPr>
+      <w:proofErr w:type="spellStart"/>
+      <w:r>
+        <w:t>Reply</w:t>
+      </w:r>
+      <w:proofErr w:type="spellEnd"/>
+      <w:r>
+        <w:t xml:space="preserve"> </w:t>
+      </w:r>
+      <w:proofErr w:type="spellStart"/>
+      <w:r>
+        <w:t>from</w:t>
+      </w:r>
+      <w:proofErr w:type="spellEnd"/>
+      <w:r>
+        <w:t xml:space="preserve"> 192.172.12.10: </w:t>
+      </w:r>
+      <w:proofErr w:type="spellStart"/>
+      <w:r>
+        <w:t>bytes</w:t>
+      </w:r>
+      <w:proofErr w:type="spellEnd"/>
+      <w:r>
+        <w:t xml:space="preserve">=32 </w:t>
+      </w:r>
+      <w:proofErr w:type="spellStart"/>
+      <w:r>
+        <w:t>time</w:t>
+      </w:r>
+      <w:proofErr w:type="spellEnd"/>
+      <w:r>
+        <w:t>&lt;1ms TTL=128</w:t>
+      </w:r>
+    </w:p>
+    <w:p>
+      <w:pPr>
+        <w:pStyle w:val="kd"/>
+      </w:pPr>
+      <w:proofErr w:type="spellStart"/>
+      <w:r>
+        <w:t>Reply</w:t>
+      </w:r>
+      <w:proofErr w:type="spellEnd"/>
+      <w:r>
+        <w:t xml:space="preserve"> </w:t>
+      </w:r>
+      <w:proofErr w:type="spellStart"/>
+      <w:r>
+        <w:t>from</w:t>
+      </w:r>
+      <w:proofErr w:type="spellEnd"/>
+      <w:r>
+        <w:t xml:space="preserve"> 192.172.12.10: </w:t>
+      </w:r>
+      <w:proofErr w:type="spellStart"/>
+      <w:r>
+        <w:t>bytes</w:t>
+      </w:r>
+      <w:proofErr w:type="spellEnd"/>
+      <w:r>
+        <w:t xml:space="preserve">=32 </w:t>
+      </w:r>
+      <w:proofErr w:type="spellStart"/>
+      <w:r>
+        <w:t>time</w:t>
+      </w:r>
+      <w:proofErr w:type="spellEnd"/>
+      <w:r>
+        <w:t>&lt;1ms TTL=128</w:t>
+      </w:r>
+    </w:p>
+    <w:p>
+      <w:pPr>
+        <w:pStyle w:val="kd"/>
+      </w:pPr>
+      <w:proofErr w:type="spellStart"/>
+      <w:r>
+        <w:t>Reply</w:t>
+      </w:r>
+      <w:proofErr w:type="spellEnd"/>
+      <w:r>
+        <w:t xml:space="preserve"> </w:t>
+      </w:r>
+      <w:proofErr w:type="spellStart"/>
+      <w:r>
+        <w:t>from</w:t>
+      </w:r>
+      <w:proofErr w:type="spellEnd"/>
+      <w:r>
+        <w:t xml:space="preserve"> 192.172.12.10: </w:t>
+      </w:r>
+      <w:proofErr w:type="spellStart"/>
+      <w:r>
+        <w:t>bytes</w:t>
+      </w:r>
+      <w:proofErr w:type="spellEnd"/>
+      <w:r>
+        <w:t xml:space="preserve">=32 </w:t>
+      </w:r>
+      <w:proofErr w:type="spellStart"/>
+      <w:r>
+        <w:t>time</w:t>
+      </w:r>
+      <w:proofErr w:type="spellEnd"/>
+      <w:r>
+        <w:t>&lt;1ms TTL=128</w:t>
+      </w:r>
+    </w:p>
+    <w:p>
+      <w:pPr>
+        <w:pStyle w:val="kd"/>
+      </w:pPr>
+    </w:p>
+    <w:p>
+      <w:pPr>
+        <w:pStyle w:val="kd"/>
+      </w:pPr>
+      <w:proofErr w:type="spellStart"/>
+      <w:r>
+        <w:t>Ping</w:t>
+      </w:r>
+      <w:proofErr w:type="spellEnd"/>
+      <w:r>
+        <w:t xml:space="preserve"> </w:t>
+      </w:r>
+      <w:proofErr w:type="spellStart"/>
+      <w:r>
+        <w:t>statistics</w:t>
+      </w:r>
+      <w:proofErr w:type="spellEnd"/>
+      <w:r>
+        <w:t xml:space="preserve"> </w:t>
+      </w:r>
+      <w:proofErr w:type="spellStart"/>
+      <w:r>
+        <w:t>for</w:t>
+      </w:r>
+      <w:proofErr w:type="spellEnd"/>
+      <w:r>
+        <w:t xml:space="preserve"> 192.172.12.10:</w:t>
+      </w:r>
+    </w:p>
+    <w:p>
+      <w:pPr>
+        <w:pStyle w:val="kd"/>
+      </w:pPr>
+      <w:r>
+        <w:t xml:space="preserve">    </w:t>
+      </w:r>
+      <w:proofErr w:type="spellStart"/>
+      <w:r>
+        <w:t>Packets</w:t>
+      </w:r>
+      <w:proofErr w:type="spellEnd"/>
+      <w:r>
+        <w:t xml:space="preserve">: </w:t>
+      </w:r>
+      <w:proofErr w:type="spellStart"/>
+      <w:r>
+        <w:t>Sent</w:t>
+      </w:r>
+      <w:proofErr w:type="spellEnd"/>
+      <w:r>
+        <w:t xml:space="preserve"> = 4, </w:t>
+      </w:r>
+      <w:proofErr w:type="spellStart"/>
+      <w:r>
+        <w:t>Received</w:t>
+      </w:r>
+      <w:proofErr w:type="spellEnd"/>
+      <w:r>
+        <w:t xml:space="preserve"> = 4, </w:t>
+      </w:r>
+      <w:proofErr w:type="spellStart"/>
+      <w:r>
+        <w:t>Lost</w:t>
+      </w:r>
+      <w:proofErr w:type="spellEnd"/>
+      <w:r>
+        <w:t xml:space="preserve"> = 0 (0% </w:t>
+      </w:r>
+      <w:proofErr w:type="spellStart"/>
+      <w:r>
+        <w:t>loss</w:t>
+      </w:r>
+      <w:proofErr w:type="spellEnd"/>
+      <w:r>
+        <w:t>),</w:t>
+      </w:r>
+    </w:p>
+    <w:p>
+      <w:pPr>
+        <w:pStyle w:val="kd"/>
+      </w:pPr>
+      <w:proofErr w:type="spellStart"/>
+      <w:r>
+        <w:t>Approximate</w:t>
+      </w:r>
+      <w:proofErr w:type="spellEnd"/>
+      <w:r>
+        <w:t xml:space="preserve"> </w:t>
+      </w:r>
+      <w:proofErr w:type="spellStart"/>
+      <w:r>
+        <w:t>round</w:t>
+      </w:r>
+      <w:proofErr w:type="spellEnd"/>
+      <w:r>
+        <w:t xml:space="preserve"> trip </w:t>
+      </w:r>
+      <w:proofErr w:type="spellStart"/>
+      <w:r>
+        <w:t>times</w:t>
+      </w:r>
+      <w:proofErr w:type="spellEnd"/>
+      <w:r>
+        <w:t xml:space="preserve"> in </w:t>
+      </w:r>
+      <w:proofErr w:type="spellStart"/>
+      <w:r>
+        <w:t>milli-seconds</w:t>
+      </w:r>
+      <w:proofErr w:type="spellEnd"/>
+      <w:r>
+        <w:t>:</w:t>
+      </w:r>
+    </w:p>
+    <w:p>
+      <w:pPr>
+        <w:pStyle w:val="kd"/>
+      </w:pPr>
+      <w:r>
+        <w:t xml:space="preserve">    Minimum = 0ms, Maximum = 0ms, </w:t>
+      </w:r>
+      <w:proofErr w:type="spellStart"/>
+      <w:r>
+        <w:t>Average</w:t>
+      </w:r>
+      <w:proofErr w:type="spellEnd"/>
+      <w:r>
+        <w:t xml:space="preserve"> = 0ms</w:t>
+      </w:r>
+    </w:p>
+    <w:p>
+      <w:pPr>
+        <w:pStyle w:val="NormalnytextDP"/>
+      </w:pPr>
+      <w:r>
+        <w:t xml:space="preserve">Výsledok nám ukazuje, že všetky zaslané dátové pakety boli úspešne odoslané, prijaté a vrátené späť. Ak sme však dostali iný výsledok, pravdepodobne sme dostali niekde chybu a mali by sme skontrolovať nastavenia siete, laptopu a serveru. </w:t>
+      </w:r>
+      <w:r>
+        <w:t xml:space="preserve">Teraz môžeme skontrolovať pripojenie servera k sieti. Otvoríme si opäť príkazový riadok a zadáme ten samý príkaz len tentokrát použijeme IP adresu siete, teda 192.172.12.1. Ak dostaneme rovnakú odpoveď od IP adresy siete tak sme úspešne overili pripojenie. Opäť ak došlo k inej odpovedi, máme to pravdepodobne zle a treba skontrolovať nastavenia. </w:t>
+      </w:r>
+      <w:r>
+        <w:t xml:space="preserve">Teraz overme či sa dokážeme cez administračný </w:t>
+      </w:r>
+      <w:r>
+        <w:t>laptop</w:t>
+      </w:r>
+      <w:r>
+        <w:t xml:space="preserve"> pripojiť a registrovať na registračnú stránku bežiacu na IoT serveri. </w:t>
+      </w:r>
+      <w:r>
+        <w:t xml:space="preserve">V laptope si otvoríme webový prehliadač. </w:t>
+      </w:r>
+      <w:r>
+        <w:t xml:space="preserve">Naša webová stránka bude IP adresa RADIUS Servera. Vložíme adresu 192.172.12.10 a dáme vyhľadať. </w:t>
+      </w:r>
+      <w:r>
+        <w:t xml:space="preserve">To nás presmeruje na lokálnu stránku panelu pripojených IoT zariadení. </w:t>
+      </w:r>
+      <w:r>
+        <w:t xml:space="preserve">Prvé sa musíme registrovať. </w:t>
+      </w:r>
+      <w:r>
+        <w:t xml:space="preserve">Registrujeme počítač pod prihlasovacími údajmi klienta, ktorého sme </w:t>
+      </w:r>
+      <w:r>
+        <w:t xml:space="preserve">si vytvorili v protokole AAA. Meno si dáme ako „IoT“ a heslo „cisco123“. </w:t>
+      </w:r>
+      <w:r>
+        <w:t xml:space="preserve">Hneď ako klikneme na vytvoriť, prejdeme naspäť na prihlásenie a zadáme tie samé údaje. Ak sme všetko urobili správne tak nás to nasmeruje na panel všetkých pripojených IoT zariadení. Ak funguje všetko správne uvidíme tam všetky prihlásené IoT zariadenia. </w:t>
+      </w:r>
+    </w:p>
+    <w:p>
+      <w:pPr>
+        <w:pStyle w:val="NormalnytextDP"/>
+        <w:ind w:firstLine="0"/>
+      </w:pPr>
+    </w:p>
+    <w:p>
+      <w:pPr>
+        <w:pStyle w:val="NormalnytextDP"/>
       </w:pPr>
     </w:p>
     <w:p>
@@ -3183,7 +4771,7 @@
                     </pic:cNvPicPr>
                   </pic:nvPicPr>
                   <pic:blipFill>
-                    <a:blip r:embed="rId10" cstate="print"/>
+                    <a:blip r:embed="rId14" cstate="print"/>
                     <a:srcRect/>
                     <a:stretch>
                       <a:fillRect/>
@@ -3219,13 +4807,12 @@
           <w:color w:val="A6A6A6"/>
         </w:rPr>
       </w:pPr>
-      <w:bookmarkStart w:id="21" w:name="_Ref149718301"/>
-      <w:bookmarkStart w:id="22" w:name="_Toc150181788"/>
-      <w:bookmarkStart w:id="23" w:name="_Toc304224502"/>
-      <w:bookmarkStart w:id="24" w:name="_Toc304224593"/>
-      <w:bookmarkStart w:id="25" w:name="_Toc304224713"/>
-      <w:r>
-        <w:lastRenderedPageBreak/>
+      <w:bookmarkStart w:id="24" w:name="_Ref149718301"/>
+      <w:bookmarkStart w:id="25" w:name="_Toc150181788"/>
+      <w:bookmarkStart w:id="26" w:name="_Toc304224502"/>
+      <w:bookmarkStart w:id="27" w:name="_Toc304224593"/>
+      <w:bookmarkStart w:id="28" w:name="_Toc304224713"/>
+      <w:r>
         <w:t>Obr. </w:t>
       </w:r>
       <w:r>
@@ -3249,11 +4836,11 @@
         </w:rPr>
         <w:fldChar w:fldCharType="end"/>
       </w:r>
-      <w:bookmarkEnd w:id="21"/>
+      <w:bookmarkEnd w:id="24"/>
       <w:r>
         <w:tab/>
       </w:r>
-      <w:bookmarkEnd w:id="22"/>
+      <w:bookmarkEnd w:id="25"/>
       <w:r>
         <w:t>Názov obrázka</w:t>
       </w:r>
@@ -3261,104 +4848,132 @@
         <w:rPr>
           <w:color w:val="A6A6A6"/>
         </w:rPr>
-        <w:t xml:space="preserve"> (štýl Popis, Popiska-Caption)</w:t>
-      </w:r>
-      <w:bookmarkEnd w:id="23"/>
-      <w:bookmarkEnd w:id="24"/>
-      <w:bookmarkEnd w:id="25"/>
-    </w:p>
-    <w:p>
-      <w:pPr>
-        <w:pStyle w:val="PodNadpisKapitoly"/>
-      </w:pPr>
-      <w:bookmarkStart w:id="26" w:name="_Toc102191188"/>
-      <w:bookmarkStart w:id="27" w:name="_Toc165237030"/>
-      <w:r>
-        <w:t>Tabuľky</w:t>
+        <w:t xml:space="preserve"> (štýl Popis, </w:t>
+      </w:r>
+      <w:proofErr w:type="spellStart"/>
+      <w:r>
+        <w:rPr>
+          <w:color w:val="A6A6A6"/>
+        </w:rPr>
+        <w:t>Popiska-Caption</w:t>
+      </w:r>
+      <w:proofErr w:type="spellEnd"/>
+      <w:r>
+        <w:rPr>
+          <w:color w:val="A6A6A6"/>
+        </w:rPr>
+        <w:t>)</w:t>
       </w:r>
       <w:bookmarkEnd w:id="26"/>
       <w:bookmarkEnd w:id="27"/>
-    </w:p>
-    <w:p>
-      <w:pPr>
-        <w:pStyle w:val="NormalnytextDP"/>
-      </w:pPr>
-      <w:r>
-        <w:t>Tabuľky prezentujú myšlienky a tvrdenia popisované v práci. Akýkoľvek tabuľkový materiál, ktorý sa skladá z viac než štyroch alebo piatich riadkov, by mal byť spracovaný do</w:t>
-      </w:r>
-      <w:r>
-        <w:t> </w:t>
-      </w:r>
-      <w:r>
-        <w:t>formy tabuľky. Popis a záhlavie tabuľky má byť zrozum</w:t>
-      </w:r>
-      <w:r>
-        <w:t>iteľné samostatne bez odkazu na </w:t>
-      </w:r>
-      <w:r>
-        <w:t>text. Záhlavia majú vyjadrovať druh veličiny a typy jednotiek vo forme „veličina/jednotka”, je potrebné používať rovnaké symboly a skratky ako v texte. Každá tabuľka musí mať poradové číslo a titulok, umiestnený zv</w:t>
-      </w:r>
-      <w:r>
-        <w:t>yčajne nad tabuľkou. Tabuľka by </w:t>
-      </w:r>
-      <w:r>
-        <w:t>mala mať rovnakú orientáciu, ako text práce.</w:t>
-      </w:r>
-    </w:p>
-    <w:p>
-      <w:pPr>
-        <w:pStyle w:val="Caption"/>
-        <w:rPr>
-          <w:color w:val="A6A6A6"/>
-        </w:rPr>
-      </w:pPr>
-      <w:bookmarkStart w:id="28" w:name="_Toc150181790"/>
-      <w:bookmarkStart w:id="29" w:name="_Toc304224503"/>
-      <w:bookmarkStart w:id="30" w:name="_Toc304224594"/>
-      <w:bookmarkStart w:id="31" w:name="_Toc304224714"/>
-      <w:r>
-        <w:t>Tab. </w:t>
-      </w:r>
-      <w:r>
-        <w:fldChar w:fldCharType="begin"/>
-      </w:r>
-      <w:r>
-        <w:instrText xml:space="preserve"> SEQ Tab. \* ARABIC </w:instrText>
-      </w:r>
-      <w:r>
-        <w:fldChar w:fldCharType="separate"/>
-      </w:r>
-      <w:r>
-        <w:rPr>
-          <w:noProof/>
-        </w:rPr>
-        <w:t>1</w:t>
-      </w:r>
-      <w:r>
-        <w:rPr>
-          <w:noProof/>
-        </w:rPr>
-        <w:fldChar w:fldCharType="end"/>
-      </w:r>
-      <w:r>
-        <w:tab/>
-      </w:r>
       <w:bookmarkEnd w:id="28"/>
-      <w:r>
-        <w:t>Názov tabuľky</w:t>
-      </w:r>
-      <w:r>
-        <w:t xml:space="preserve"> </w:t>
-      </w:r>
-      <w:r>
-        <w:rPr>
-          <w:color w:val="A6A6A6"/>
-        </w:rPr>
-        <w:t>(štýl Popis, Popiska-Caption)</w:t>
+    </w:p>
+    <w:p>
+      <w:pPr>
+        <w:pStyle w:val="PodNadpisKapitoly"/>
+      </w:pPr>
+      <w:bookmarkStart w:id="29" w:name="_Toc102191188"/>
+      <w:bookmarkStart w:id="30" w:name="_Toc165280283"/>
+      <w:r>
+        <w:t>Tabuľky</w:t>
       </w:r>
       <w:bookmarkEnd w:id="29"/>
       <w:bookmarkEnd w:id="30"/>
+    </w:p>
+    <w:p>
+      <w:pPr>
+        <w:pStyle w:val="NormalnytextDP"/>
+      </w:pPr>
+      <w:r>
+        <w:t>Tabuľky prezentujú myšlienky a tvrdenia popisované v práci. Akýkoľvek tabuľkový materiál, ktorý sa skladá z viac než štyroch alebo piatich riadkov, by mal byť spracovaný do</w:t>
+      </w:r>
+      <w:r>
+        <w:t> </w:t>
+      </w:r>
+      <w:r>
+        <w:t>formy tabuľky. Popis a záhlavie tabuľky má byť zrozum</w:t>
+      </w:r>
+      <w:r>
+        <w:t>iteľné samostatne bez odkazu na </w:t>
+      </w:r>
+      <w:r>
+        <w:t>text. Záhlavia majú vyjadrovať druh veličiny a typy jednotiek vo forme „veličina/jednotka”, je potrebné používať rovnaké symboly a skratky ako v texte. Každá tabuľka musí mať poradové číslo a titulok, umiestnený zv</w:t>
+      </w:r>
+      <w:r>
+        <w:t>yčajne nad tabuľkou. Tabuľka by </w:t>
+      </w:r>
+      <w:r>
+        <w:t>mala mať rovnakú orientáciu, ako text práce.</w:t>
+      </w:r>
+    </w:p>
+    <w:p>
+      <w:pPr>
+        <w:pStyle w:val="Caption"/>
+        <w:rPr>
+          <w:color w:val="A6A6A6"/>
+        </w:rPr>
+      </w:pPr>
+      <w:bookmarkStart w:id="31" w:name="_Toc150181790"/>
+      <w:bookmarkStart w:id="32" w:name="_Toc304224503"/>
+      <w:bookmarkStart w:id="33" w:name="_Toc304224594"/>
+      <w:bookmarkStart w:id="34" w:name="_Toc304224714"/>
+      <w:r>
+        <w:t>Tab. </w:t>
+      </w:r>
+      <w:r>
+        <w:fldChar w:fldCharType="begin"/>
+      </w:r>
+      <w:r>
+        <w:instrText xml:space="preserve"> SEQ Tab. \* ARABIC </w:instrText>
+      </w:r>
+      <w:r>
+        <w:fldChar w:fldCharType="separate"/>
+      </w:r>
+      <w:r>
+        <w:rPr>
+          <w:noProof/>
+        </w:rPr>
+        <w:t>1</w:t>
+      </w:r>
+      <w:r>
+        <w:rPr>
+          <w:noProof/>
+        </w:rPr>
+        <w:fldChar w:fldCharType="end"/>
+      </w:r>
+      <w:r>
+        <w:tab/>
+      </w:r>
       <w:bookmarkEnd w:id="31"/>
+      <w:r>
+        <w:t>Názov tabuľky</w:t>
+      </w:r>
+      <w:r>
+        <w:t xml:space="preserve"> </w:t>
+      </w:r>
+      <w:r>
+        <w:rPr>
+          <w:color w:val="A6A6A6"/>
+        </w:rPr>
+        <w:t xml:space="preserve">(štýl Popis, </w:t>
+      </w:r>
+      <w:proofErr w:type="spellStart"/>
+      <w:r>
+        <w:rPr>
+          <w:color w:val="A6A6A6"/>
+        </w:rPr>
+        <w:t>Popiska-Caption</w:t>
+      </w:r>
+      <w:proofErr w:type="spellEnd"/>
+      <w:r>
+        <w:rPr>
+          <w:color w:val="A6A6A6"/>
+        </w:rPr>
+        <w:t>)</w:t>
+      </w:r>
+      <w:bookmarkEnd w:id="32"/>
+      <w:bookmarkEnd w:id="33"/>
+      <w:bookmarkEnd w:id="34"/>
     </w:p>
     <w:tbl>
       <w:tblPr>
@@ -3846,9 +5461,11 @@
                 <w:iCs/>
               </w:rPr>
             </w:pPr>
+            <w:proofErr w:type="spellStart"/>
             <w:r>
               <w:t>postery</w:t>
             </w:r>
+            <w:proofErr w:type="spellEnd"/>
           </w:p>
         </w:tc>
         <w:tc>
@@ -3910,313 +5527,16 @@
     </w:tbl>
     <w:p>
       <w:pPr>
-        <w:pStyle w:val="PodNadpisKapitoly"/>
-      </w:pPr>
-      <w:bookmarkStart w:id="32" w:name="_Toc165237031"/>
-      <w:r>
-        <w:t>Zdrojový kód programu</w:t>
-      </w:r>
-      <w:bookmarkEnd w:id="32"/>
-    </w:p>
-    <w:p>
-      <w:pPr>
-        <w:pStyle w:val="NormalnytextDP"/>
-      </w:pPr>
-      <w:r>
-        <w:t>Na zápis zdrojového</w:t>
-      </w:r>
-      <w:r>
-        <w:t xml:space="preserve"> kód</w:t>
-      </w:r>
-      <w:r>
-        <w:t>u</w:t>
-      </w:r>
-      <w:r>
-        <w:t xml:space="preserve"> programu </w:t>
-      </w:r>
-      <w:r>
-        <w:t xml:space="preserve">použijeme štýl </w:t>
-      </w:r>
-      <w:r>
-        <w:rPr>
-          <w:rStyle w:val="kdChar"/>
-        </w:rPr>
-        <w:t>kód</w:t>
-      </w:r>
-      <w:r>
-        <w:t xml:space="preserve"> (písmo Co</w:t>
-      </w:r>
-      <w:r>
-        <w:t>urier New 11, zarovnanie vľavo</w:t>
-      </w:r>
-      <w:r>
-        <w:t>, orámovanie s tieňom).</w:t>
-      </w:r>
-    </w:p>
-    <w:p>
-      <w:pPr>
-        <w:pStyle w:val="kd"/>
-      </w:pPr>
-      <w:r>
-        <w:t>viem hľ</w:t>
-      </w:r>
-      <w:r>
-        <w:t>adajCestu</w:t>
-      </w:r>
-    </w:p>
-    <w:p>
-      <w:pPr>
-        <w:pStyle w:val="kd"/>
-      </w:pPr>
-      <w:r>
-        <w:t> </w:t>
-      </w:r>
-      <w:r>
-        <w:t xml:space="preserve"> </w:t>
-      </w:r>
-      <w:r>
-        <w:t>kým</w:t>
-      </w:r>
-      <w:r>
-        <w:t xml:space="preserve"> [farbabodu &lt;&gt; "</w:t>
-      </w:r>
-      <w:r>
-        <w:t>čierna</w:t>
-      </w:r>
-      <w:r>
-        <w:t>] [vz</w:t>
-      </w:r>
-      <w:r>
-        <w:t xml:space="preserve"> 1]</w:t>
-      </w:r>
-    </w:p>
-    <w:p>
-      <w:pPr>
-        <w:pStyle w:val="kd"/>
-      </w:pPr>
-      <w:r>
-        <w:t> </w:t>
-      </w:r>
-      <w:r>
-        <w:t xml:space="preserve"> </w:t>
-      </w:r>
-      <w:r>
-        <w:t>do 1 vp 90</w:t>
-      </w:r>
-    </w:p>
-    <w:p>
-      <w:pPr>
-        <w:pStyle w:val="kd"/>
-      </w:pPr>
-    </w:p>
-    <w:p>
-      <w:pPr>
-        <w:pStyle w:val="kd"/>
-      </w:pPr>
-      <w:r>
-        <w:t> </w:t>
-      </w:r>
-      <w:r>
-        <w:t xml:space="preserve"> </w:t>
-      </w:r>
-      <w:r>
-        <w:t>kým</w:t>
-      </w:r>
-      <w:r>
-        <w:t xml:space="preserve"> [farbabodu &lt;&gt; "</w:t>
-      </w:r>
-      <w:r>
-        <w:t>červená</w:t>
-      </w:r>
-      <w:r>
-        <w:t>] [</w:t>
-      </w:r>
-    </w:p>
-    <w:p>
-      <w:pPr>
-        <w:pStyle w:val="kd"/>
-      </w:pPr>
-      <w:r>
-        <w:t>  </w:t>
-      </w:r>
-      <w:r>
-        <w:t xml:space="preserve">  </w:t>
-      </w:r>
-      <w:r>
-        <w:t>vp 90 do 1</w:t>
-      </w:r>
-    </w:p>
-    <w:p>
-      <w:pPr>
-        <w:pStyle w:val="kd"/>
-      </w:pPr>
-      <w:r>
-        <w:t>  </w:t>
-      </w:r>
-      <w:r>
-        <w:t xml:space="preserve">  </w:t>
-      </w:r>
-      <w:r>
-        <w:t>ak farbabodu = "</w:t>
-      </w:r>
-      <w:r>
-        <w:t>čierna</w:t>
-      </w:r>
-      <w:r>
-        <w:t xml:space="preserve"> [</w:t>
-      </w:r>
-    </w:p>
-    <w:p>
-      <w:pPr>
-        <w:pStyle w:val="kd"/>
-      </w:pPr>
-      <w:r>
-        <w:t>   </w:t>
-      </w:r>
-      <w:r>
-        <w:t xml:space="preserve">   </w:t>
-      </w:r>
-      <w:r>
-        <w:t>vz 1 vl 90 do 1</w:t>
-      </w:r>
-    </w:p>
-    <w:p>
-      <w:pPr>
-        <w:pStyle w:val="kd"/>
-      </w:pPr>
-      <w:r>
-        <w:t>   </w:t>
-      </w:r>
-      <w:r>
-        <w:t xml:space="preserve">   </w:t>
-      </w:r>
-      <w:r>
-        <w:t>ak f</w:t>
-      </w:r>
-      <w:r>
-        <w:t>arbabodu = "</w:t>
-      </w:r>
-      <w:r>
-        <w:t>čierna</w:t>
-      </w:r>
-      <w:r>
-        <w:t xml:space="preserve"> [vz 1 vl 90]</w:t>
-      </w:r>
-    </w:p>
-    <w:p>
-      <w:pPr>
-        <w:pStyle w:val="kd"/>
-      </w:pPr>
-      <w:r>
-        <w:t>  </w:t>
-      </w:r>
-      <w:r>
-        <w:t xml:space="preserve">  </w:t>
-      </w:r>
-      <w:r>
-        <w:t>]</w:t>
-      </w:r>
-    </w:p>
-    <w:p>
-      <w:pPr>
-        <w:pStyle w:val="kd"/>
-      </w:pPr>
-      <w:r>
-        <w:t>  </w:t>
-      </w:r>
-      <w:r>
-        <w:t xml:space="preserve">  </w:t>
-      </w:r>
-      <w:r>
-        <w:t>čakaj</w:t>
-      </w:r>
-      <w:r>
-        <w:t xml:space="preserve"> 1</w:t>
-      </w:r>
-    </w:p>
-    <w:p>
-      <w:pPr>
-        <w:pStyle w:val="kd"/>
-      </w:pPr>
-      <w:r>
-        <w:t> </w:t>
-      </w:r>
-      <w:r>
-        <w:t xml:space="preserve"> </w:t>
-      </w:r>
-      <w:r>
-        <w:t>]</w:t>
-      </w:r>
-    </w:p>
-    <w:p>
-      <w:pPr>
-        <w:pStyle w:val="kd"/>
-      </w:pPr>
-      <w:r>
-        <w:t>koniec</w:t>
-      </w:r>
-    </w:p>
-    <w:p>
-      <w:pPr>
-        <w:pStyle w:val="PodNadpisKapitoly"/>
-      </w:pPr>
-      <w:bookmarkStart w:id="33" w:name="_Toc165237032"/>
-      <w:r>
-        <w:lastRenderedPageBreak/>
-        <w:t>Rovnice, vzorce</w:t>
-      </w:r>
-      <w:bookmarkEnd w:id="33"/>
-    </w:p>
-    <w:p>
-      <w:pPr>
-        <w:pStyle w:val="NormalnytextDP"/>
-      </w:pPr>
-      <w:r>
-        <w:t>Rovnice sa uvádzajú v strede riadka, vysvetlivky symbolov na začiatku riadku. Vysvetlivky symbolov sa uvádzajú od začiatku riadka. Ak je v práci viac vzorcov, uvádzame číslo vzorca do okrúhlych zátvoriek bez medzier umiestnen</w:t>
-      </w:r>
-      <w:r>
-        <w:t>ých na pravom konci riadka. Pre </w:t>
-      </w:r>
-      <w:r>
-        <w:t xml:space="preserve">písanie fyzikálnych veličín a matematických premenných sa používa kurzíva. Používame sústavu jednotiek SI (ISO 31 a ISO 1001). Pri písaní rovníc používame </w:t>
-      </w:r>
-      <w:r>
-        <w:rPr>
-          <w:b/>
-          <w:bCs/>
-        </w:rPr>
-        <w:t xml:space="preserve">editor rovníc </w:t>
-      </w:r>
-      <w:r>
-        <w:rPr>
-          <w:b/>
-          <w:bCs/>
-        </w:rPr>
-        <w:t>(musíme ho mať nainštalovan</w:t>
-      </w:r>
-      <w:r>
-        <w:rPr>
-          <w:b/>
-          <w:bCs/>
-        </w:rPr>
-        <w:t>ý)</w:t>
-      </w:r>
-      <w:r>
-        <w:t>.</w:t>
-      </w:r>
-    </w:p>
-    <w:p>
-      <w:pPr>
         <w:pStyle w:val="NadpisKapitoly"/>
       </w:pPr>
-      <w:bookmarkStart w:id="34" w:name="_Toc102191192"/>
-      <w:bookmarkStart w:id="35" w:name="_Toc165237033"/>
+      <w:bookmarkStart w:id="35" w:name="_Toc102191192"/>
+      <w:bookmarkStart w:id="36" w:name="_Toc165280284"/>
       <w:r>
         <w:lastRenderedPageBreak/>
         <w:t>Záver</w:t>
       </w:r>
-      <w:bookmarkEnd w:id="34"/>
       <w:bookmarkEnd w:id="35"/>
+      <w:bookmarkEnd w:id="36"/>
     </w:p>
     <w:p>
       <w:pPr>
@@ -4240,14 +5560,14 @@
           <w:numId w:val="0"/>
         </w:numPr>
       </w:pPr>
-      <w:bookmarkStart w:id="36" w:name="_Toc102191193"/>
-      <w:bookmarkStart w:id="37" w:name="_Toc165237034"/>
+      <w:bookmarkStart w:id="37" w:name="_Toc102191193"/>
+      <w:bookmarkStart w:id="38" w:name="_Toc165280285"/>
       <w:r>
         <w:lastRenderedPageBreak/>
         <w:t>Zoznam použitej literatúry</w:t>
       </w:r>
-      <w:bookmarkEnd w:id="36"/>
       <w:bookmarkEnd w:id="37"/>
+      <w:bookmarkEnd w:id="38"/>
     </w:p>
     <w:p>
       <w:pPr>
@@ -4260,12 +5580,36 @@
         <w:t>,</w:t>
       </w:r>
       <w:r>
-        <w:t xml:space="preserve"> Jeff. </w:t>
-      </w:r>
-      <w:r>
-        <w:t>Amazon AWS – What is IoT?. [online]. [cit. 2024-3-15]. Dostupné na internete: &lt;</w:t>
-      </w:r>
-      <w:hyperlink r:id="rId11" w:history="1">
+        <w:t xml:space="preserve"> </w:t>
+      </w:r>
+      <w:proofErr w:type="spellStart"/>
+      <w:r>
+        <w:t>Jeff</w:t>
+      </w:r>
+      <w:proofErr w:type="spellEnd"/>
+      <w:r>
+        <w:t xml:space="preserve">. </w:t>
+      </w:r>
+      <w:r>
+        <w:t xml:space="preserve">Amazon AWS – </w:t>
+      </w:r>
+      <w:proofErr w:type="spellStart"/>
+      <w:r>
+        <w:t>What</w:t>
+      </w:r>
+      <w:proofErr w:type="spellEnd"/>
+      <w:r>
+        <w:t xml:space="preserve"> </w:t>
+      </w:r>
+      <w:proofErr w:type="spellStart"/>
+      <w:r>
+        <w:t>is</w:t>
+      </w:r>
+      <w:proofErr w:type="spellEnd"/>
+      <w:r>
+        <w:t xml:space="preserve"> IoT?. [online]. [cit. 2024-3-15]. Dostupné na internete: &lt;</w:t>
+      </w:r>
+      <w:hyperlink r:id="rId15" w:history="1">
         <w:r>
           <w:rPr>
             <w:rStyle w:val="Hyperlink"/>
@@ -4287,8 +5631,13 @@
       <w:r>
         <w:t xml:space="preserve">, Alexander S. </w:t>
       </w:r>
-      <w:r>
-        <w:t>TechTarget – IoT. [online].</w:t>
+      <w:proofErr w:type="spellStart"/>
+      <w:r>
+        <w:t>TechTarget</w:t>
+      </w:r>
+      <w:proofErr w:type="spellEnd"/>
+      <w:r>
+        <w:t xml:space="preserve"> – IoT. [online].</w:t>
       </w:r>
       <w:r>
         <w:t xml:space="preserve"> </w:t>
@@ -4335,7 +5684,7 @@
       <w:r>
         <w:t xml:space="preserve"> </w:t>
       </w:r>
-      <w:hyperlink r:id="rId12" w:history="1">
+      <w:hyperlink r:id="rId16" w:history="1">
         <w:r>
           <w:rPr>
             <w:rStyle w:val="Hyperlink"/>
@@ -4352,16 +5701,39 @@
         <w:pStyle w:val="ZoznamLiteratury"/>
       </w:pPr>
       <w:r>
-        <w:t xml:space="preserve">FOOTE, Keith D. </w:t>
-      </w:r>
-      <w:r>
-        <w:t>Data Versity</w:t>
-      </w:r>
+        <w:t xml:space="preserve">FOOTE, </w:t>
+      </w:r>
+      <w:proofErr w:type="spellStart"/>
+      <w:r>
+        <w:t>Keith</w:t>
+      </w:r>
+      <w:proofErr w:type="spellEnd"/>
+      <w:r>
+        <w:t xml:space="preserve"> D. </w:t>
+      </w:r>
+      <w:proofErr w:type="spellStart"/>
+      <w:r>
+        <w:t>Data</w:t>
+      </w:r>
+      <w:proofErr w:type="spellEnd"/>
+      <w:r>
+        <w:t xml:space="preserve"> </w:t>
+      </w:r>
+      <w:proofErr w:type="spellStart"/>
+      <w:r>
+        <w:t>Versity</w:t>
+      </w:r>
+      <w:proofErr w:type="spellEnd"/>
       <w:r>
         <w:t xml:space="preserve"> – </w:t>
       </w:r>
-      <w:r>
-        <w:t>History of IoT</w:t>
+      <w:proofErr w:type="spellStart"/>
+      <w:r>
+        <w:t>History</w:t>
+      </w:r>
+      <w:proofErr w:type="spellEnd"/>
+      <w:r>
+        <w:t xml:space="preserve"> of IoT</w:t>
       </w:r>
       <w:r>
         <w:t xml:space="preserve">. [online]. </w:t>
@@ -4378,7 +5750,7 @@
       <w:r>
         <w:t>&lt;</w:t>
       </w:r>
-      <w:hyperlink r:id="rId13" w:history="1">
+      <w:hyperlink r:id="rId17" w:history="1">
         <w:r>
           <w:rPr>
             <w:rStyle w:val="Hyperlink"/>
@@ -4395,12 +5767,47 @@
         <w:pStyle w:val="ZoznamLiteratury"/>
       </w:pPr>
       <w:r>
-        <w:t xml:space="preserve">MCCLELLAND, Calum. </w:t>
-      </w:r>
-      <w:r>
-        <w:t>Medium – IoT History Explained. [online]. 2016 Aktualizované: 20.11.2017 [cit. 2024-3-15]. Dostupné na internete: &lt;</w:t>
-      </w:r>
-      <w:hyperlink r:id="rId14" w:history="1">
+        <w:t xml:space="preserve">MCCLELLAND, </w:t>
+      </w:r>
+      <w:proofErr w:type="spellStart"/>
+      <w:r>
+        <w:t>Calum</w:t>
+      </w:r>
+      <w:proofErr w:type="spellEnd"/>
+      <w:r>
+        <w:t xml:space="preserve">. </w:t>
+      </w:r>
+      <w:proofErr w:type="spellStart"/>
+      <w:r>
+        <w:t>Medium</w:t>
+      </w:r>
+      <w:proofErr w:type="spellEnd"/>
+      <w:r>
+        <w:t xml:space="preserve"> – IoT </w:t>
+      </w:r>
+      <w:proofErr w:type="spellStart"/>
+      <w:r>
+        <w:t>History</w:t>
+      </w:r>
+      <w:proofErr w:type="spellEnd"/>
+      <w:r>
+        <w:t xml:space="preserve"> </w:t>
+      </w:r>
+      <w:proofErr w:type="spellStart"/>
+      <w:r>
+        <w:t>Explained</w:t>
+      </w:r>
+      <w:proofErr w:type="spellEnd"/>
+      <w:r>
+        <w:t>. [online]. 2016 Aktualizované: 20.</w:t>
+      </w:r>
+      <w:r>
+        <w:t xml:space="preserve"> November </w:t>
+      </w:r>
+      <w:r>
+        <w:t>2017 [cit. 2024-3-15]. Dostupné na internete: &lt;</w:t>
+      </w:r>
+      <w:hyperlink r:id="rId18" w:history="1">
         <w:r>
           <w:rPr>
             <w:rStyle w:val="Hyperlink"/>
@@ -4417,12 +5824,41 @@
         <w:pStyle w:val="ZoznamLiteratury"/>
       </w:pPr>
       <w:r>
-        <w:t xml:space="preserve">TINAIKAR, Ranjit. </w:t>
-      </w:r>
-      <w:r>
-        <w:t>Ness – IoT Is Everywhere. [online]. [cit. 2024-3-16]. Dostupné na internete: &lt;</w:t>
-      </w:r>
-      <w:hyperlink r:id="rId15" w:history="1">
+        <w:t xml:space="preserve">TINAIKAR, </w:t>
+      </w:r>
+      <w:proofErr w:type="spellStart"/>
+      <w:r>
+        <w:t>Ranjit</w:t>
+      </w:r>
+      <w:proofErr w:type="spellEnd"/>
+      <w:r>
+        <w:t xml:space="preserve">. </w:t>
+      </w:r>
+      <w:proofErr w:type="spellStart"/>
+      <w:r>
+        <w:t>Ness</w:t>
+      </w:r>
+      <w:proofErr w:type="spellEnd"/>
+      <w:r>
+        <w:t xml:space="preserve"> – IoT </w:t>
+      </w:r>
+      <w:proofErr w:type="spellStart"/>
+      <w:r>
+        <w:t>Is</w:t>
+      </w:r>
+      <w:proofErr w:type="spellEnd"/>
+      <w:r>
+        <w:t xml:space="preserve"> </w:t>
+      </w:r>
+      <w:proofErr w:type="spellStart"/>
+      <w:r>
+        <w:t>Everywhere</w:t>
+      </w:r>
+      <w:proofErr w:type="spellEnd"/>
+      <w:r>
+        <w:t>. [online]. [cit. 2024-3-16]. Dostupné na internete: &lt;</w:t>
+      </w:r>
+      <w:hyperlink r:id="rId19" w:history="1">
         <w:r>
           <w:rPr>
             <w:rStyle w:val="Hyperlink"/>
@@ -4439,18 +5875,81 @@
         <w:pStyle w:val="ZoznamLiteratury"/>
       </w:pPr>
       <w:r>
-        <w:t xml:space="preserve">KAUSHIK, Vikas. </w:t>
-      </w:r>
-      <w:r>
-        <w:t xml:space="preserve">ReadWrite - </w:t>
-      </w:r>
-      <w:r>
-        <w:t>Understanding the Internet of Things (IoT) and its Impact on Our Lives</w:t>
-      </w:r>
+        <w:t xml:space="preserve">KAUSHIK, </w:t>
+      </w:r>
+      <w:proofErr w:type="spellStart"/>
+      <w:r>
+        <w:t>Vikas</w:t>
+      </w:r>
+      <w:proofErr w:type="spellEnd"/>
+      <w:r>
+        <w:t xml:space="preserve">. </w:t>
+      </w:r>
+      <w:proofErr w:type="spellStart"/>
+      <w:r>
+        <w:t>ReadWrite</w:t>
+      </w:r>
+      <w:proofErr w:type="spellEnd"/>
+      <w:r>
+        <w:t xml:space="preserve"> - </w:t>
+      </w:r>
+      <w:proofErr w:type="spellStart"/>
+      <w:r>
+        <w:t>Understanding</w:t>
+      </w:r>
+      <w:proofErr w:type="spellEnd"/>
+      <w:r>
+        <w:t xml:space="preserve"> </w:t>
+      </w:r>
+      <w:proofErr w:type="spellStart"/>
+      <w:r>
+        <w:t>the</w:t>
+      </w:r>
+      <w:proofErr w:type="spellEnd"/>
+      <w:r>
+        <w:t xml:space="preserve"> Internet of </w:t>
+      </w:r>
+      <w:proofErr w:type="spellStart"/>
+      <w:r>
+        <w:t>Things</w:t>
+      </w:r>
+      <w:proofErr w:type="spellEnd"/>
+      <w:r>
+        <w:t xml:space="preserve"> (IoT) and </w:t>
+      </w:r>
+      <w:proofErr w:type="spellStart"/>
+      <w:r>
+        <w:t>its</w:t>
+      </w:r>
+      <w:proofErr w:type="spellEnd"/>
+      <w:r>
+        <w:t xml:space="preserve"> </w:t>
+      </w:r>
+      <w:proofErr w:type="spellStart"/>
+      <w:r>
+        <w:t>Impact</w:t>
+      </w:r>
+      <w:proofErr w:type="spellEnd"/>
+      <w:r>
+        <w:t xml:space="preserve"> on </w:t>
+      </w:r>
+      <w:proofErr w:type="spellStart"/>
+      <w:r>
+        <w:t>Our</w:t>
+      </w:r>
+      <w:proofErr w:type="spellEnd"/>
+      <w:r>
+        <w:t xml:space="preserve"> </w:t>
+      </w:r>
+      <w:proofErr w:type="spellStart"/>
+      <w:r>
+        <w:t>Lives</w:t>
+      </w:r>
+      <w:proofErr w:type="spellEnd"/>
       <w:r>
         <w:t>. [online]. Aktualizované: 18.7.2023 [cit. 2024-3-16]. Dostupné na internete: &lt;</w:t>
       </w:r>
-      <w:hyperlink r:id="rId16" w:history="1">
+      <w:hyperlink r:id="rId20" w:history="1">
         <w:r>
           <w:rPr>
             <w:rStyle w:val="Hyperlink"/>
@@ -4467,12 +5966,44 @@
         <w:pStyle w:val="ZoznamLiteratury"/>
       </w:pPr>
       <w:r>
-        <w:t xml:space="preserve">JAISWAL, Sonoo. Javatpoint – Internet of Things Applications. [online]. [cit. 2024-4-3]. Dostupné na internete: </w:t>
+        <w:t xml:space="preserve">JAISWAL, </w:t>
+      </w:r>
+      <w:proofErr w:type="spellStart"/>
+      <w:r>
+        <w:t>Sonoo</w:t>
+      </w:r>
+      <w:proofErr w:type="spellEnd"/>
+      <w:r>
+        <w:t xml:space="preserve">. </w:t>
+      </w:r>
+      <w:proofErr w:type="spellStart"/>
+      <w:r>
+        <w:t>Javatpoint</w:t>
+      </w:r>
+      <w:proofErr w:type="spellEnd"/>
+      <w:r>
+        <w:t xml:space="preserve"> – Internet of </w:t>
+      </w:r>
+      <w:proofErr w:type="spellStart"/>
+      <w:r>
+        <w:t>Things</w:t>
+      </w:r>
+      <w:proofErr w:type="spellEnd"/>
+      <w:r>
+        <w:t xml:space="preserve"> </w:t>
+      </w:r>
+      <w:proofErr w:type="spellStart"/>
+      <w:r>
+        <w:t>Applications</w:t>
+      </w:r>
+      <w:proofErr w:type="spellEnd"/>
+      <w:r>
+        <w:t xml:space="preserve">. [online]. [cit. 2024-4-3]. Dostupné na internete: </w:t>
       </w:r>
       <w:r>
         <w:t>&lt;</w:t>
       </w:r>
-      <w:hyperlink r:id="rId17" w:history="1">
+      <w:hyperlink r:id="rId21" w:history="1">
         <w:r>
           <w:rPr>
             <w:rStyle w:val="Hyperlink"/>
@@ -4488,8 +6019,296 @@
       <w:pPr>
         <w:pStyle w:val="ZoznamLiteratury"/>
       </w:pPr>
+      <w:r>
+        <w:t xml:space="preserve">ROBBINS, </w:t>
+      </w:r>
+      <w:proofErr w:type="spellStart"/>
+      <w:r>
+        <w:t>Chuck</w:t>
+      </w:r>
+      <w:proofErr w:type="spellEnd"/>
+      <w:r>
+        <w:t xml:space="preserve">. Cisco – </w:t>
+      </w:r>
+      <w:proofErr w:type="spellStart"/>
+      <w:r>
+        <w:t>Examine</w:t>
+      </w:r>
+      <w:proofErr w:type="spellEnd"/>
+      <w:r>
+        <w:t xml:space="preserve"> </w:t>
+      </w:r>
+      <w:proofErr w:type="spellStart"/>
+      <w:r>
+        <w:t>how</w:t>
+      </w:r>
+      <w:proofErr w:type="spellEnd"/>
+      <w:r>
+        <w:t xml:space="preserve"> </w:t>
+      </w:r>
+      <w:proofErr w:type="spellStart"/>
+      <w:r>
+        <w:t>the</w:t>
+      </w:r>
+      <w:proofErr w:type="spellEnd"/>
+      <w:r>
+        <w:t xml:space="preserve"> RADIUS </w:t>
+      </w:r>
+      <w:proofErr w:type="spellStart"/>
+      <w:r>
+        <w:t>works</w:t>
+      </w:r>
+      <w:proofErr w:type="spellEnd"/>
+      <w:r>
+        <w:t xml:space="preserve">. [online]. </w:t>
+      </w:r>
+      <w:r>
+        <w:t xml:space="preserve">2001 </w:t>
+      </w:r>
+      <w:r>
+        <w:t>Aktualizované: 26. Január 2024 [cit. 2024-4-10]. Dostupné na internete: &lt;</w:t>
+      </w:r>
+      <w:hyperlink r:id="rId22" w:history="1">
+        <w:r>
+          <w:rPr>
+            <w:rStyle w:val="Hyperlink"/>
+          </w:rPr>
+          <w:t>https://www.cisco.com/c/en/us/support/docs/security-vpn/remote-authentication-dial-user-service-radius/12433-32.html</w:t>
+        </w:r>
+      </w:hyperlink>
+      <w:r>
+        <w:t>&gt;</w:t>
+      </w:r>
+    </w:p>
+    <w:p>
+      <w:pPr>
+        <w:pStyle w:val="ZoznamLiteratury"/>
+      </w:pPr>
+      <w:r>
+        <w:t xml:space="preserve">ASHTARI, </w:t>
+      </w:r>
+      <w:proofErr w:type="spellStart"/>
+      <w:r>
+        <w:t>Hossein</w:t>
+      </w:r>
+      <w:proofErr w:type="spellEnd"/>
+      <w:r>
+        <w:t xml:space="preserve">. </w:t>
+      </w:r>
+      <w:proofErr w:type="spellStart"/>
+      <w:r>
+        <w:t>Spiceworks</w:t>
+      </w:r>
+      <w:proofErr w:type="spellEnd"/>
+      <w:r>
+        <w:t xml:space="preserve"> - </w:t>
+      </w:r>
+      <w:proofErr w:type="spellStart"/>
+      <w:r>
+        <w:t>What</w:t>
+      </w:r>
+      <w:proofErr w:type="spellEnd"/>
+      <w:r>
+        <w:t xml:space="preserve"> </w:t>
+      </w:r>
+      <w:proofErr w:type="spellStart"/>
+      <w:r>
+        <w:t>Is</w:t>
+      </w:r>
+      <w:proofErr w:type="spellEnd"/>
+      <w:r>
+        <w:t xml:space="preserve"> User Datagram </w:t>
+      </w:r>
+      <w:proofErr w:type="spellStart"/>
+      <w:r>
+        <w:t>Protocol</w:t>
+      </w:r>
+      <w:proofErr w:type="spellEnd"/>
+      <w:r>
+        <w:t xml:space="preserve"> (UDP)? </w:t>
+      </w:r>
+      <w:proofErr w:type="spellStart"/>
+      <w:r>
+        <w:t>Definition</w:t>
+      </w:r>
+      <w:proofErr w:type="spellEnd"/>
+      <w:r>
+        <w:t xml:space="preserve">, </w:t>
+      </w:r>
+      <w:proofErr w:type="spellStart"/>
+      <w:r>
+        <w:t>Working</w:t>
+      </w:r>
+      <w:proofErr w:type="spellEnd"/>
+      <w:r>
+        <w:t xml:space="preserve">, </w:t>
+      </w:r>
+      <w:proofErr w:type="spellStart"/>
+      <w:r>
+        <w:t>Applications</w:t>
+      </w:r>
+      <w:proofErr w:type="spellEnd"/>
+      <w:r>
+        <w:t xml:space="preserve">, and Best </w:t>
+      </w:r>
+      <w:proofErr w:type="spellStart"/>
+      <w:r>
+        <w:t>Practices</w:t>
+      </w:r>
+      <w:proofErr w:type="spellEnd"/>
+      <w:r>
+        <w:t xml:space="preserve"> </w:t>
+      </w:r>
+      <w:proofErr w:type="spellStart"/>
+      <w:r>
+        <w:t>for</w:t>
+      </w:r>
+      <w:proofErr w:type="spellEnd"/>
+      <w:r>
+        <w:t xml:space="preserve"> 2022</w:t>
+      </w:r>
+      <w:r>
+        <w:t>. [online]. Aktualizované: 17. August 2022 [cit. 2024-4-10]. Dostupné na internete: &lt;</w:t>
+      </w:r>
+      <w:hyperlink r:id="rId23" w:history="1">
+        <w:r>
+          <w:rPr>
+            <w:rStyle w:val="Hyperlink"/>
+          </w:rPr>
+          <w:t>https://www.spiceworks.com/tech/networking/articles/user-datagram-protocol-udp/</w:t>
+        </w:r>
+      </w:hyperlink>
+      <w:r>
+        <w:t>&gt;</w:t>
+      </w:r>
+    </w:p>
+    <w:p>
+      <w:pPr>
+        <w:pStyle w:val="ZoznamLiteratury"/>
+      </w:pPr>
+      <w:r>
+        <w:t xml:space="preserve">SHAH, </w:t>
+      </w:r>
+      <w:proofErr w:type="spellStart"/>
+      <w:r>
+        <w:t>Sakshyam</w:t>
+      </w:r>
+      <w:proofErr w:type="spellEnd"/>
+      <w:r>
+        <w:t xml:space="preserve">. </w:t>
+      </w:r>
+      <w:proofErr w:type="spellStart"/>
+      <w:r>
+        <w:t>Teleport</w:t>
+      </w:r>
+      <w:proofErr w:type="spellEnd"/>
+      <w:r>
+        <w:t xml:space="preserve"> – </w:t>
+      </w:r>
+      <w:proofErr w:type="spellStart"/>
+      <w:r>
+        <w:t>What</w:t>
+      </w:r>
+      <w:proofErr w:type="spellEnd"/>
+      <w:r>
+        <w:t xml:space="preserve"> </w:t>
+      </w:r>
+      <w:proofErr w:type="spellStart"/>
+      <w:r>
+        <w:t>is</w:t>
+      </w:r>
+      <w:proofErr w:type="spellEnd"/>
+      <w:r>
+        <w:t xml:space="preserve"> AAA </w:t>
+      </w:r>
+      <w:proofErr w:type="spellStart"/>
+      <w:r>
+        <w:t>Security</w:t>
+      </w:r>
+      <w:proofErr w:type="spellEnd"/>
+      <w:r>
+        <w:t>?. [online]. 2022 [cit. 2024-4-10]. Dostupné na internete: &lt;</w:t>
+      </w:r>
+      <w:hyperlink r:id="rId24" w:history="1">
+        <w:r>
+          <w:rPr>
+            <w:rStyle w:val="Hyperlink"/>
+          </w:rPr>
+          <w:t>https://goteleport.com/blog/aaa-security-protcols-for-network-access/</w:t>
+        </w:r>
+      </w:hyperlink>
+      <w:r>
+        <w:t>&gt;</w:t>
+      </w:r>
+    </w:p>
+    <w:p>
+      <w:pPr>
+        <w:pStyle w:val="ZoznamLiteratury"/>
+      </w:pPr>
+      <w:r>
+        <w:t xml:space="preserve">VAILSHERY SUJAY,  </w:t>
+      </w:r>
+      <w:proofErr w:type="spellStart"/>
+      <w:r>
+        <w:t>Lionel</w:t>
+      </w:r>
+      <w:proofErr w:type="spellEnd"/>
+      <w:r>
+        <w:t xml:space="preserve">. </w:t>
+      </w:r>
+      <w:proofErr w:type="spellStart"/>
+      <w:r>
+        <w:t>Statista</w:t>
+      </w:r>
+      <w:proofErr w:type="spellEnd"/>
+      <w:r>
+        <w:t xml:space="preserve"> - </w:t>
+      </w:r>
+      <w:r>
+        <w:t xml:space="preserve">Internet of </w:t>
+      </w:r>
+      <w:proofErr w:type="spellStart"/>
+      <w:r>
+        <w:t>Things</w:t>
+      </w:r>
+      <w:proofErr w:type="spellEnd"/>
+      <w:r>
+        <w:t xml:space="preserve"> (IoT) </w:t>
+      </w:r>
+      <w:proofErr w:type="spellStart"/>
+      <w:r>
+        <w:t>spending</w:t>
+      </w:r>
+      <w:proofErr w:type="spellEnd"/>
+      <w:r>
+        <w:t xml:space="preserve"> </w:t>
+      </w:r>
+      <w:proofErr w:type="spellStart"/>
+      <w:r>
+        <w:t>worldwide</w:t>
+      </w:r>
+      <w:proofErr w:type="spellEnd"/>
+      <w:r>
+        <w:t xml:space="preserve">. [online]. 2023 Aktualizované: 13. Február 2024. [cit. 2024-4-11]. </w:t>
+      </w:r>
+      <w:r>
+        <w:lastRenderedPageBreak/>
+        <w:t>Dostupné na internete: &lt;</w:t>
+      </w:r>
+      <w:hyperlink r:id="rId25" w:history="1">
+        <w:r>
+          <w:rPr>
+            <w:rStyle w:val="Hyperlink"/>
+          </w:rPr>
+          <w:t>https://www.statista.com/statistics/668996/worldwide-expenditures-for-the-internet-of-things/</w:t>
+        </w:r>
+      </w:hyperlink>
+      <w:r>
+        <w:t>&gt;</w:t>
+      </w:r>
     </w:p>
     <w:sectPr>
+      <w:footerReference w:type="default" r:id="rId26"/>
       <w:pgSz w:w="11906" w:h="16838"/>
       <w:pgMar w:top="1418" w:right="1418" w:bottom="1418" w:left="1985" w:header="708" w:footer="708" w:gutter="0"/>
       <w:pgNumType w:start="3"/>
@@ -4498,6 +6317,64 @@
     </w:sectPr>
   </w:body>
 </w:document>
+</file>
+
+<file path=word/comments.xml><?xml version="1.0" encoding="utf-8"?>
+<w:comments xmlns:wpc="http://schemas.microsoft.com/office/word/2010/wordprocessingCanvas" xmlns:cx="http://schemas.microsoft.com/office/drawing/2014/chartex" xmlns:cx1="http://schemas.microsoft.com/office/drawing/2015/9/8/chartex" xmlns:cx2="http://schemas.microsoft.com/office/drawing/2015/10/21/chartex" xmlns:cx3="http://schemas.microsoft.com/office/drawing/2016/5/9/chartex" xmlns:cx4="http://schemas.microsoft.com/office/drawing/2016/5/10/chartex" xmlns:cx5="http://schemas.microsoft.com/office/drawing/2016/5/11/chartex" xmlns:cx6="http://schemas.microsoft.com/office/drawing/2016/5/12/chartex" xmlns:cx7="http://schemas.microsoft.com/office/drawing/2016/5/13/chartex" xmlns:cx8="http://schemas.microsoft.com/office/drawing/2016/5/14/chartex" xmlns:mc="http://schemas.openxmlformats.org/markup-compatibility/2006" xmlns:aink="http://schemas.microsoft.com/office/drawing/2016/ink" xmlns:am3d="http://schemas.microsoft.com/office/drawing/2017/model3d" xmlns:o="urn:schemas-microsoft-com:office:office" xmlns:oel="http://schemas.microsoft.com/office/2019/extlst" xmlns:r="http://schemas.openxmlformats.org/officeDocument/2006/relationships" xmlns:m="http://schemas.openxmlformats.org/officeDocument/2006/math" xmlns:v="urn:schemas-microsoft-com:vml" xmlns:wp14="http://schemas.microsoft.com/office/word/2010/wordprocessingDrawing" xmlns:wp="http://schemas.openxmlformats.org/drawingml/2006/wordprocessingDrawing" xmlns:w10="urn:schemas-microsoft-com:office:word" xmlns:w="http://schemas.openxmlformats.org/wordprocessingml/2006/main" xmlns:w14="http://schemas.microsoft.com/office/word/2010/wordml" xmlns:w15="http://schemas.microsoft.com/office/word/2012/wordml" xmlns:w16cex="http://schemas.microsoft.com/office/word/2018/wordml/cex" xmlns:w16cid="http://schemas.microsoft.com/office/word/2016/wordml/cid" xmlns:w16="http://schemas.microsoft.com/office/word/2018/wordml" xmlns:w16sdtdh="http://schemas.microsoft.com/office/word/2020/wordml/sdtdatahash" xmlns:w16se="http://schemas.microsoft.com/office/word/2015/wordml/symex" xmlns:wpg="http://schemas.microsoft.com/office/word/2010/wordprocessingGroup" xmlns:wpi="http://schemas.microsoft.com/office/word/2010/wordprocessingInk" xmlns:wne="http://schemas.microsoft.com/office/word/2006/wordml" xmlns:wps="http://schemas.microsoft.com/office/word/2010/wordprocessingShape" mc:Ignorable="w14 w15 w16se w16cid w16 w16cex w16sdtdh wp14">
+  <w:comment w:id="0" w:author="Laszlo Martin" w:date="2024-04-29T07:55:00Z" w:initials="ML">
+    <w:p>
+      <w:pPr>
+        <w:pStyle w:val="CommentText"/>
+      </w:pPr>
+      <w:r>
+        <w:rPr>
+          <w:rStyle w:val="CommentReference"/>
+        </w:rPr>
+        <w:annotationRef/>
+      </w:r>
+      <w:r>
+        <w:t>Titul?</w:t>
+      </w:r>
+    </w:p>
+  </w:comment>
+  <w:comment w:id="3" w:author="Laszlo Martin" w:date="2024-04-29T07:55:00Z" w:initials="ML">
+    <w:p>
+      <w:pPr>
+        <w:pStyle w:val="CommentText"/>
+      </w:pPr>
+      <w:r>
+        <w:rPr>
+          <w:rStyle w:val="CommentReference"/>
+        </w:rPr>
+        <w:annotationRef/>
+      </w:r>
+      <w:r>
+        <w:t>Dať preč page number?</w:t>
+      </w:r>
+    </w:p>
+  </w:comment>
+</w:comments>
+</file>
+
+<file path=word/commentsExtended.xml><?xml version="1.0" encoding="utf-8"?>
+<w15:commentsEx xmlns:wpc="http://schemas.microsoft.com/office/word/2010/wordprocessingCanvas" xmlns:cx="http://schemas.microsoft.com/office/drawing/2014/chartex" xmlns:cx1="http://schemas.microsoft.com/office/drawing/2015/9/8/chartex" xmlns:cx2="http://schemas.microsoft.com/office/drawing/2015/10/21/chartex" xmlns:cx3="http://schemas.microsoft.com/office/drawing/2016/5/9/chartex" xmlns:cx4="http://schemas.microsoft.com/office/drawing/2016/5/10/chartex" xmlns:cx5="http://schemas.microsoft.com/office/drawing/2016/5/11/chartex" xmlns:cx6="http://schemas.microsoft.com/office/drawing/2016/5/12/chartex" xmlns:cx7="http://schemas.microsoft.com/office/drawing/2016/5/13/chartex" xmlns:cx8="http://schemas.microsoft.com/office/drawing/2016/5/14/chartex" xmlns:mc="http://schemas.openxmlformats.org/markup-compatibility/2006" xmlns:aink="http://schemas.microsoft.com/office/drawing/2016/ink" xmlns:am3d="http://schemas.microsoft.com/office/drawing/2017/model3d" xmlns:o="urn:schemas-microsoft-com:office:office" xmlns:oel="http://schemas.microsoft.com/office/2019/extlst" xmlns:r="http://schemas.openxmlformats.org/officeDocument/2006/relationships" xmlns:m="http://schemas.openxmlformats.org/officeDocument/2006/math" xmlns:v="urn:schemas-microsoft-com:vml" xmlns:wp14="http://schemas.microsoft.com/office/word/2010/wordprocessingDrawing" xmlns:wp="http://schemas.openxmlformats.org/drawingml/2006/wordprocessingDrawing" xmlns:w10="urn:schemas-microsoft-com:office:word" xmlns:w="http://schemas.openxmlformats.org/wordprocessingml/2006/main" xmlns:w14="http://schemas.microsoft.com/office/word/2010/wordml" xmlns:w15="http://schemas.microsoft.com/office/word/2012/wordml" xmlns:w16cex="http://schemas.microsoft.com/office/word/2018/wordml/cex" xmlns:w16cid="http://schemas.microsoft.com/office/word/2016/wordml/cid" xmlns:w16="http://schemas.microsoft.com/office/word/2018/wordml" xmlns:w16sdtdh="http://schemas.microsoft.com/office/word/2020/wordml/sdtdatahash" xmlns:w16se="http://schemas.microsoft.com/office/word/2015/wordml/symex" xmlns:wpg="http://schemas.microsoft.com/office/word/2010/wordprocessingGroup" xmlns:wpi="http://schemas.microsoft.com/office/word/2010/wordprocessingInk" xmlns:wne="http://schemas.microsoft.com/office/word/2006/wordml" xmlns:wps="http://schemas.microsoft.com/office/word/2010/wordprocessingShape" mc:Ignorable="w14 w15 w16se w16cid w16 w16cex w16sdtdh wp14">
+  <w15:commentEx w15:paraId="5F4D263B" w15:done="0"/>
+  <w15:commentEx w15:paraId="43BCB469" w15:done="0"/>
+</w15:commentsEx>
+</file>
+
+<file path=word/commentsExtensible.xml><?xml version="1.0" encoding="utf-8"?>
+<w16cex:commentsExtensible xmlns:wpc="http://schemas.microsoft.com/office/word/2010/wordprocessingCanvas" xmlns:cx="http://schemas.microsoft.com/office/drawing/2014/chartex" xmlns:cx1="http://schemas.microsoft.com/office/drawing/2015/9/8/chartex" xmlns:cx2="http://schemas.microsoft.com/office/drawing/2015/10/21/chartex" xmlns:cx3="http://schemas.microsoft.com/office/drawing/2016/5/9/chartex" xmlns:cx4="http://schemas.microsoft.com/office/drawing/2016/5/10/chartex" xmlns:cx5="http://schemas.microsoft.com/office/drawing/2016/5/11/chartex" xmlns:cx6="http://schemas.microsoft.com/office/drawing/2016/5/12/chartex" xmlns:cx7="http://schemas.microsoft.com/office/drawing/2016/5/13/chartex" xmlns:cx8="http://schemas.microsoft.com/office/drawing/2016/5/14/chartex" xmlns:cr="http://schemas.microsoft.com/office/comments/2020/reactions" xmlns:mc="http://schemas.openxmlformats.org/markup-compatibility/2006" xmlns:aink="http://schemas.microsoft.com/office/drawing/2016/ink" xmlns:am3d="http://schemas.microsoft.com/office/drawing/2017/model3d" xmlns:o="urn:schemas-microsoft-com:office:office" xmlns:oel="http://schemas.microsoft.com/office/2019/extlst" xmlns:r="http://schemas.openxmlformats.org/officeDocument/2006/relationships" xmlns:m="http://schemas.openxmlformats.org/officeDocument/2006/math" xmlns:v="urn:schemas-microsoft-com:vml" xmlns:wp14="http://schemas.microsoft.com/office/word/2010/wordprocessingDrawing" xmlns:wp="http://schemas.openxmlformats.org/drawingml/2006/wordprocessingDrawing" xmlns:w10="urn:schemas-microsoft-com:office:word" xmlns:w="http://schemas.openxmlformats.org/wordprocessingml/2006/main" xmlns:w14="http://schemas.microsoft.com/office/word/2010/wordml" xmlns:w15="http://schemas.microsoft.com/office/word/2012/wordml" xmlns:w16cex="http://schemas.microsoft.com/office/word/2018/wordml/cex" xmlns:w16cid="http://schemas.microsoft.com/office/word/2016/wordml/cid" xmlns:w16="http://schemas.microsoft.com/office/word/2018/wordml" xmlns:w16sdtdh="http://schemas.microsoft.com/office/word/2020/wordml/sdtdatahash" xmlns:w16se="http://schemas.microsoft.com/office/word/2015/wordml/symex" xmlns:wpg="http://schemas.microsoft.com/office/word/2010/wordprocessingGroup" xmlns:wpi="http://schemas.microsoft.com/office/word/2010/wordprocessingInk" xmlns:wne="http://schemas.microsoft.com/office/word/2006/wordml" xmlns:wps="http://schemas.microsoft.com/office/word/2010/wordprocessingShape" mc:Ignorable="w14 w15 w16se w16cid w16 w16cex w16sdtdh cr wp14">
+  <w16cex:commentExtensible w16cex:durableId="2D40976E" w16cex:dateUtc="2024-04-29T05:55:00Z"/>
+  <w16cex:commentExtensible w16cex:durableId="7A460B63" w16cex:dateUtc="2024-04-29T05:55:00Z"/>
+</w16cex:commentsExtensible>
+</file>
+
+<file path=word/commentsIds.xml><?xml version="1.0" encoding="utf-8"?>
+<w16cid:commentsIds xmlns:wpc="http://schemas.microsoft.com/office/word/2010/wordprocessingCanvas" xmlns:cx="http://schemas.microsoft.com/office/drawing/2014/chartex" xmlns:cx1="http://schemas.microsoft.com/office/drawing/2015/9/8/chartex" xmlns:cx2="http://schemas.microsoft.com/office/drawing/2015/10/21/chartex" xmlns:cx3="http://schemas.microsoft.com/office/drawing/2016/5/9/chartex" xmlns:cx4="http://schemas.microsoft.com/office/drawing/2016/5/10/chartex" xmlns:cx5="http://schemas.microsoft.com/office/drawing/2016/5/11/chartex" xmlns:cx6="http://schemas.microsoft.com/office/drawing/2016/5/12/chartex" xmlns:cx7="http://schemas.microsoft.com/office/drawing/2016/5/13/chartex" xmlns:cx8="http://schemas.microsoft.com/office/drawing/2016/5/14/chartex" xmlns:mc="http://schemas.openxmlformats.org/markup-compatibility/2006" xmlns:aink="http://schemas.microsoft.com/office/drawing/2016/ink" xmlns:am3d="http://schemas.microsoft.com/office/drawing/2017/model3d" xmlns:o="urn:schemas-microsoft-com:office:office" xmlns:oel="http://schemas.microsoft.com/office/2019/extlst" xmlns:r="http://schemas.openxmlformats.org/officeDocument/2006/relationships" xmlns:m="http://schemas.openxmlformats.org/officeDocument/2006/math" xmlns:v="urn:schemas-microsoft-com:vml" xmlns:wp14="http://schemas.microsoft.com/office/word/2010/wordprocessingDrawing" xmlns:wp="http://schemas.openxmlformats.org/drawingml/2006/wordprocessingDrawing" xmlns:w10="urn:schemas-microsoft-com:office:word" xmlns:w="http://schemas.openxmlformats.org/wordprocessingml/2006/main" xmlns:w14="http://schemas.microsoft.com/office/word/2010/wordml" xmlns:w15="http://schemas.microsoft.com/office/word/2012/wordml" xmlns:w16cex="http://schemas.microsoft.com/office/word/2018/wordml/cex" xmlns:w16cid="http://schemas.microsoft.com/office/word/2016/wordml/cid" xmlns:w16="http://schemas.microsoft.com/office/word/2018/wordml" xmlns:w16sdtdh="http://schemas.microsoft.com/office/word/2020/wordml/sdtdatahash" xmlns:w16se="http://schemas.microsoft.com/office/word/2015/wordml/symex" xmlns:wpg="http://schemas.microsoft.com/office/word/2010/wordprocessingGroup" xmlns:wpi="http://schemas.microsoft.com/office/word/2010/wordprocessingInk" xmlns:wne="http://schemas.microsoft.com/office/word/2006/wordml" xmlns:wps="http://schemas.microsoft.com/office/word/2010/wordprocessingShape" mc:Ignorable="w14 w15 w16se w16cid w16 w16cex w16sdtdh wp14">
+  <w16cid:commentId w16cid:paraId="5F4D263B" w16cid:durableId="2D40976E"/>
+  <w16cid:commentId w16cid:paraId="43BCB469" w16cid:durableId="7A460B63"/>
+</w16cid:commentsIds>
 </file>
 
 <file path=word/endnotes.xml><?xml version="1.0" encoding="utf-8"?>
@@ -4534,7 +6411,91 @@
         <w:top w:val="dotted" w:sz="4" w:space="1" w:color="auto"/>
       </w:pBdr>
       <w:jc w:val="center"/>
+      <w:rPr>
+        <w:lang w:val="en-US"/>
+      </w:rPr>
     </w:pPr>
+    <w:r>
+      <w:rPr>
+        <w:lang w:val="en-US"/>
+      </w:rPr>
+      <w:fldChar w:fldCharType="begin"/>
+    </w:r>
+    <w:r>
+      <w:rPr>
+        <w:lang w:val="en-US"/>
+      </w:rPr>
+      <w:instrText xml:space="preserve"> PAGE   \* MERGEFORMAT </w:instrText>
+    </w:r>
+    <w:r>
+      <w:rPr>
+        <w:lang w:val="en-US"/>
+      </w:rPr>
+      <w:fldChar w:fldCharType="separate"/>
+    </w:r>
+    <w:r>
+      <w:rPr>
+        <w:noProof/>
+        <w:lang w:val="en-US"/>
+      </w:rPr>
+      <w:t>1</w:t>
+    </w:r>
+    <w:r>
+      <w:rPr>
+        <w:noProof/>
+        <w:lang w:val="en-US"/>
+      </w:rPr>
+      <w:fldChar w:fldCharType="end"/>
+    </w:r>
+  </w:p>
+</w:ftr>
+</file>
+
+<file path=word/footer2.xml><?xml version="1.0" encoding="utf-8"?>
+<w:ftr xmlns:wpc="http://schemas.microsoft.com/office/word/2010/wordprocessingCanvas" xmlns:cx="http://schemas.microsoft.com/office/drawing/2014/chartex" xmlns:cx1="http://schemas.microsoft.com/office/drawing/2015/9/8/chartex" xmlns:cx2="http://schemas.microsoft.com/office/drawing/2015/10/21/chartex" xmlns:cx3="http://schemas.microsoft.com/office/drawing/2016/5/9/chartex" xmlns:cx4="http://schemas.microsoft.com/office/drawing/2016/5/10/chartex" xmlns:cx5="http://schemas.microsoft.com/office/drawing/2016/5/11/chartex" xmlns:cx6="http://schemas.microsoft.com/office/drawing/2016/5/12/chartex" xmlns:cx7="http://schemas.microsoft.com/office/drawing/2016/5/13/chartex" xmlns:cx8="http://schemas.microsoft.com/office/drawing/2016/5/14/chartex" xmlns:mc="http://schemas.openxmlformats.org/markup-compatibility/2006" xmlns:aink="http://schemas.microsoft.com/office/drawing/2016/ink" xmlns:am3d="http://schemas.microsoft.com/office/drawing/2017/model3d" xmlns:o="urn:schemas-microsoft-com:office:office" xmlns:oel="http://schemas.microsoft.com/office/2019/extlst" xmlns:r="http://schemas.openxmlformats.org/officeDocument/2006/relationships" xmlns:m="http://schemas.openxmlformats.org/officeDocument/2006/math" xmlns:v="urn:schemas-microsoft-com:vml" xmlns:wp14="http://schemas.microsoft.com/office/word/2010/wordprocessingDrawing" xmlns:wp="http://schemas.openxmlformats.org/drawingml/2006/wordprocessingDrawing" xmlns:w10="urn:schemas-microsoft-com:office:word" xmlns:w="http://schemas.openxmlformats.org/wordprocessingml/2006/main" xmlns:w14="http://schemas.microsoft.com/office/word/2010/wordml" xmlns:w15="http://schemas.microsoft.com/office/word/2012/wordml" xmlns:w16cex="http://schemas.microsoft.com/office/word/2018/wordml/cex" xmlns:w16cid="http://schemas.microsoft.com/office/word/2016/wordml/cid" xmlns:w16="http://schemas.microsoft.com/office/word/2018/wordml" xmlns:w16sdtdh="http://schemas.microsoft.com/office/word/2020/wordml/sdtdatahash" xmlns:w16se="http://schemas.microsoft.com/office/word/2015/wordml/symex" xmlns:wpg="http://schemas.microsoft.com/office/word/2010/wordprocessingGroup" xmlns:wpi="http://schemas.microsoft.com/office/word/2010/wordprocessingInk" xmlns:wne="http://schemas.microsoft.com/office/word/2006/wordml" xmlns:wps="http://schemas.microsoft.com/office/word/2010/wordprocessingShape" mc:Ignorable="w14 w15 w16se w16cid w16 w16cex w16sdtdh wp14">
+  <w:p>
+    <w:pPr>
+      <w:pStyle w:val="Footer"/>
+      <w:pBdr>
+        <w:top w:val="dotted" w:sz="4" w:space="1" w:color="auto"/>
+      </w:pBdr>
+      <w:jc w:val="center"/>
+      <w:rPr>
+        <w:lang w:val="en-US"/>
+      </w:rPr>
+    </w:pPr>
+    <w:r>
+      <w:rPr>
+        <w:lang w:val="en-US"/>
+      </w:rPr>
+      <w:fldChar w:fldCharType="begin"/>
+    </w:r>
+    <w:r>
+      <w:rPr>
+        <w:lang w:val="en-US"/>
+      </w:rPr>
+      <w:instrText xml:space="preserve"> PAGE   \* MERGEFORMAT </w:instrText>
+    </w:r>
+    <w:r>
+      <w:rPr>
+        <w:lang w:val="en-US"/>
+      </w:rPr>
+      <w:fldChar w:fldCharType="separate"/>
+    </w:r>
+    <w:r>
+      <w:rPr>
+        <w:noProof/>
+        <w:lang w:val="en-US"/>
+      </w:rPr>
+      <w:t>1</w:t>
+    </w:r>
+    <w:r>
+      <w:rPr>
+        <w:noProof/>
+        <w:lang w:val="en-US"/>
+      </w:rPr>
+      <w:fldChar w:fldCharType="end"/>
+    </w:r>
   </w:p>
 </w:ftr>
 </file>
@@ -5596,6 +7557,14 @@
     <w:abstractNumId w:val="3"/>
   </w:num>
 </w:numbering>
+</file>
+
+<file path=word/people.xml><?xml version="1.0" encoding="utf-8"?>
+<w15:people xmlns:wpc="http://schemas.microsoft.com/office/word/2010/wordprocessingCanvas" xmlns:cx="http://schemas.microsoft.com/office/drawing/2014/chartex" xmlns:cx1="http://schemas.microsoft.com/office/drawing/2015/9/8/chartex" xmlns:cx2="http://schemas.microsoft.com/office/drawing/2015/10/21/chartex" xmlns:cx3="http://schemas.microsoft.com/office/drawing/2016/5/9/chartex" xmlns:cx4="http://schemas.microsoft.com/office/drawing/2016/5/10/chartex" xmlns:cx5="http://schemas.microsoft.com/office/drawing/2016/5/11/chartex" xmlns:cx6="http://schemas.microsoft.com/office/drawing/2016/5/12/chartex" xmlns:cx7="http://schemas.microsoft.com/office/drawing/2016/5/13/chartex" xmlns:cx8="http://schemas.microsoft.com/office/drawing/2016/5/14/chartex" xmlns:mc="http://schemas.openxmlformats.org/markup-compatibility/2006" xmlns:aink="http://schemas.microsoft.com/office/drawing/2016/ink" xmlns:am3d="http://schemas.microsoft.com/office/drawing/2017/model3d" xmlns:o="urn:schemas-microsoft-com:office:office" xmlns:oel="http://schemas.microsoft.com/office/2019/extlst" xmlns:r="http://schemas.openxmlformats.org/officeDocument/2006/relationships" xmlns:m="http://schemas.openxmlformats.org/officeDocument/2006/math" xmlns:v="urn:schemas-microsoft-com:vml" xmlns:wp14="http://schemas.microsoft.com/office/word/2010/wordprocessingDrawing" xmlns:wp="http://schemas.openxmlformats.org/drawingml/2006/wordprocessingDrawing" xmlns:w10="urn:schemas-microsoft-com:office:word" xmlns:w="http://schemas.openxmlformats.org/wordprocessingml/2006/main" xmlns:w14="http://schemas.microsoft.com/office/word/2010/wordml" xmlns:w15="http://schemas.microsoft.com/office/word/2012/wordml" xmlns:w16cex="http://schemas.microsoft.com/office/word/2018/wordml/cex" xmlns:w16cid="http://schemas.microsoft.com/office/word/2016/wordml/cid" xmlns:w16="http://schemas.microsoft.com/office/word/2018/wordml" xmlns:w16sdtdh="http://schemas.microsoft.com/office/word/2020/wordml/sdtdatahash" xmlns:w16se="http://schemas.microsoft.com/office/word/2015/wordml/symex" xmlns:wpg="http://schemas.microsoft.com/office/word/2010/wordprocessingGroup" xmlns:wpi="http://schemas.microsoft.com/office/word/2010/wordprocessingInk" xmlns:wne="http://schemas.microsoft.com/office/word/2006/wordml" xmlns:wps="http://schemas.microsoft.com/office/word/2010/wordprocessingShape" mc:Ignorable="w14 w15 w16se w16cid w16 w16cex w16sdtdh wp14">
+  <w15:person w15:author="Laszlo Martin">
+    <w15:presenceInfo w15:providerId="AD" w15:userId="S::Martin.Laszlo@spsehalova.sk::88de6d37-927f-41df-9701-5df62457a5cb"/>
+  </w15:person>
+</w15:people>
 </file>
 
 <file path=word/styles.xml><?xml version="1.0" encoding="utf-8"?>
@@ -5642,7 +7611,7 @@
     <w:lsdException w:name="footnote text" w:semiHidden="1" w:unhideWhenUsed="1"/>
     <w:lsdException w:name="annotation text" w:semiHidden="1" w:unhideWhenUsed="1"/>
     <w:lsdException w:name="header" w:semiHidden="1" w:unhideWhenUsed="1"/>
-    <w:lsdException w:name="footer" w:semiHidden="1" w:uiPriority="0" w:unhideWhenUsed="1"/>
+    <w:lsdException w:name="footer" w:semiHidden="1" w:unhideWhenUsed="1"/>
     <w:lsdException w:name="index heading" w:semiHidden="1" w:unhideWhenUsed="1"/>
     <w:lsdException w:name="caption" w:semiHidden="1" w:uiPriority="0" w:unhideWhenUsed="1" w:qFormat="1"/>
     <w:lsdException w:name="table of figures" w:semiHidden="1" w:unhideWhenUsed="1" w:qFormat="1"/>
@@ -6161,6 +8130,7 @@
     <w:name w:val="footer"/>
     <w:basedOn w:val="NormalnytextDP"/>
     <w:link w:val="FooterChar"/>
+    <w:uiPriority w:val="99"/>
     <w:rsid w:val="00FD275C"/>
     <w:pPr>
       <w:tabs>
@@ -6178,6 +8148,7 @@
     <w:name w:val="Footer Char"/>
     <w:basedOn w:val="DefaultParagraphFont"/>
     <w:link w:val="Footer"/>
+    <w:uiPriority w:val="99"/>
     <w:rsid w:val="00FD275C"/>
     <w:rPr>
       <w:rFonts w:ascii="Times New Roman" w:eastAsia="Times New Roman" w:hAnsi="Times New Roman" w:cs="Times New Roman"/>
@@ -6512,6 +8483,70 @@
       <w:lang w:eastAsia="en-US"/>
     </w:rPr>
   </w:style>
+  <w:style w:type="character" w:styleId="CommentReference">
+    <w:name w:val="annotation reference"/>
+    <w:basedOn w:val="DefaultParagraphFont"/>
+    <w:uiPriority w:val="99"/>
+    <w:semiHidden/>
+    <w:unhideWhenUsed/>
+    <w:rsid w:val="00E16A62"/>
+    <w:rPr>
+      <w:sz w:val="16"/>
+      <w:szCs w:val="16"/>
+    </w:rPr>
+  </w:style>
+  <w:style w:type="paragraph" w:styleId="CommentText">
+    <w:name w:val="annotation text"/>
+    <w:basedOn w:val="Normal"/>
+    <w:link w:val="CommentTextChar"/>
+    <w:uiPriority w:val="99"/>
+    <w:unhideWhenUsed/>
+    <w:rsid w:val="00E16A62"/>
+    <w:pPr>
+      <w:spacing w:line="240" w:lineRule="auto"/>
+    </w:pPr>
+    <w:rPr>
+      <w:sz w:val="20"/>
+      <w:szCs w:val="20"/>
+    </w:rPr>
+  </w:style>
+  <w:style w:type="character" w:customStyle="1" w:styleId="CommentTextChar">
+    <w:name w:val="Comment Text Char"/>
+    <w:basedOn w:val="DefaultParagraphFont"/>
+    <w:link w:val="CommentText"/>
+    <w:uiPriority w:val="99"/>
+    <w:rsid w:val="00E16A62"/>
+    <w:rPr>
+      <w:lang w:eastAsia="en-US"/>
+    </w:rPr>
+  </w:style>
+  <w:style w:type="paragraph" w:styleId="CommentSubject">
+    <w:name w:val="annotation subject"/>
+    <w:basedOn w:val="CommentText"/>
+    <w:next w:val="CommentText"/>
+    <w:link w:val="CommentSubjectChar"/>
+    <w:uiPriority w:val="99"/>
+    <w:semiHidden/>
+    <w:unhideWhenUsed/>
+    <w:rsid w:val="00E16A62"/>
+    <w:rPr>
+      <w:b/>
+      <w:bCs/>
+    </w:rPr>
+  </w:style>
+  <w:style w:type="character" w:customStyle="1" w:styleId="CommentSubjectChar">
+    <w:name w:val="Comment Subject Char"/>
+    <w:basedOn w:val="CommentTextChar"/>
+    <w:link w:val="CommentSubject"/>
+    <w:uiPriority w:val="99"/>
+    <w:semiHidden/>
+    <w:rsid w:val="00E16A62"/>
+    <w:rPr>
+      <w:b/>
+      <w:bCs/>
+      <w:lang w:eastAsia="en-US"/>
+    </w:rPr>
+  </w:style>
 </w:styles>
 </file>
 
@@ -6830,6 +8865,16 @@
     </c:plotArea>
     <c:legend>
       <c:legendPos val="b"/>
+      <c:layout>
+        <c:manualLayout>
+          <c:xMode val="edge"/>
+          <c:yMode val="edge"/>
+          <c:x val="0.2881780293848572"/>
+          <c:y val="0.91407781002934718"/>
+          <c:w val="0.41619607628490324"/>
+          <c:h val="6.5555591192648782E-2"/>
+        </c:manualLayout>
+      </c:layout>
       <c:overlay val="0"/>
       <c:spPr>
         <a:solidFill>

</xml_diff>